<commit_message>
Resume A+ Logo Update
</commit_message>
<xml_diff>
--- a/images/JesseMooreResume.docx
+++ b/images/JesseMooreResume.docx
@@ -1,6 +1,6 @@
 
 <file path=word/document.xml><?xml version="1.0" encoding="utf-8"?>
-<w:document xmlns:wpc="http://schemas.microsoft.com/office/word/2010/wordprocessingCanvas" xmlns:mc="http://schemas.openxmlformats.org/markup-compatibility/2006" xmlns:o="urn:schemas-microsoft-com:office:office" xmlns:r="http://schemas.openxmlformats.org/officeDocument/2006/relationships" xmlns:m="http://schemas.openxmlformats.org/officeDocument/2006/math" xmlns:v="urn:schemas-microsoft-com:vml" xmlns:wp14="http://schemas.microsoft.com/office/word/2010/wordprocessingDrawing" xmlns:wp="http://schemas.openxmlformats.org/drawingml/2006/wordprocessingDrawing" xmlns:w10="urn:schemas-microsoft-com:office:word" xmlns:w="http://schemas.openxmlformats.org/wordprocessingml/2006/main" xmlns:w14="http://schemas.microsoft.com/office/word/2010/wordml" xmlns:wpg="http://schemas.microsoft.com/office/word/2010/wordprocessingGroup" xmlns:wpi="http://schemas.microsoft.com/office/word/2010/wordprocessingInk" xmlns:wne="http://schemas.microsoft.com/office/word/2006/wordml" xmlns:wps="http://schemas.microsoft.com/office/word/2010/wordprocessingShape" mc:Ignorable="w14 wp14">
+<w:document xmlns:wpc="http://schemas.microsoft.com/office/word/2010/wordprocessingCanvas" xmlns:cx="http://schemas.microsoft.com/office/drawing/2014/chartex" xmlns:cx1="http://schemas.microsoft.com/office/drawing/2015/9/8/chartex" xmlns:cx2="http://schemas.microsoft.com/office/drawing/2015/10/21/chartex" xmlns:cx3="http://schemas.microsoft.com/office/drawing/2016/5/9/chartex" xmlns:cx4="http://schemas.microsoft.com/office/drawing/2016/5/10/chartex" xmlns:cx5="http://schemas.microsoft.com/office/drawing/2016/5/11/chartex" xmlns:cx6="http://schemas.microsoft.com/office/drawing/2016/5/12/chartex" xmlns:cx7="http://schemas.microsoft.com/office/drawing/2016/5/13/chartex" xmlns:cx8="http://schemas.microsoft.com/office/drawing/2016/5/14/chartex" xmlns:mc="http://schemas.openxmlformats.org/markup-compatibility/2006" xmlns:aink="http://schemas.microsoft.com/office/drawing/2016/ink" xmlns:am3d="http://schemas.microsoft.com/office/drawing/2017/model3d" xmlns:o="urn:schemas-microsoft-com:office:office" xmlns:r="http://schemas.openxmlformats.org/officeDocument/2006/relationships" xmlns:m="http://schemas.openxmlformats.org/officeDocument/2006/math" xmlns:v="urn:schemas-microsoft-com:vml" xmlns:wp14="http://schemas.microsoft.com/office/word/2010/wordprocessingDrawing" xmlns:wp="http://schemas.openxmlformats.org/drawingml/2006/wordprocessingDrawing" xmlns:w10="urn:schemas-microsoft-com:office:word" xmlns:w="http://schemas.openxmlformats.org/wordprocessingml/2006/main" xmlns:w14="http://schemas.microsoft.com/office/word/2010/wordml" xmlns:w15="http://schemas.microsoft.com/office/word/2012/wordml" xmlns:w16cex="http://schemas.microsoft.com/office/word/2018/wordml/cex" xmlns:w16cid="http://schemas.microsoft.com/office/word/2016/wordml/cid" xmlns:w16="http://schemas.microsoft.com/office/word/2018/wordml" xmlns:w16se="http://schemas.microsoft.com/office/word/2015/wordml/symex" xmlns:wpg="http://schemas.microsoft.com/office/word/2010/wordprocessingGroup" xmlns:wpi="http://schemas.microsoft.com/office/word/2010/wordprocessingInk" xmlns:wne="http://schemas.microsoft.com/office/word/2006/wordml" xmlns:wps="http://schemas.microsoft.com/office/word/2010/wordprocessingShape" mc:Ignorable="w14 w15 w16se w16cid w16 w16cex wp14">
   <w:body>
     <w:p>
       <w:pPr>
@@ -1496,8 +1496,6 @@
         </w:rPr>
         <w:t>ation- April</w:t>
       </w:r>
-      <w:bookmarkStart w:id="0" w:name="_GoBack"/>
-      <w:bookmarkEnd w:id="0"/>
       <w:r>
         <w:rPr>
           <w:rFonts w:ascii="Times New Roman" w:hAnsi="Times New Roman" w:cs="Times New Roman"/>
@@ -1625,7 +1623,12 @@
       </w:sdtContent>
     </w:sdt>
     <w:sectPr>
+      <w:headerReference w:type="even" r:id="rId8"/>
       <w:headerReference w:type="default" r:id="rId9"/>
+      <w:footerReference w:type="even" r:id="rId10"/>
+      <w:footerReference w:type="default" r:id="rId11"/>
+      <w:headerReference w:type="first" r:id="rId12"/>
+      <w:footerReference w:type="first" r:id="rId13"/>
       <w:pgSz w:w="12240" w:h="15840"/>
       <w:pgMar w:top="1440" w:right="1440" w:bottom="1440" w:left="1440" w:header="720" w:footer="720" w:gutter="0"/>
       <w:cols w:space="720"/>
@@ -1636,7 +1639,7 @@
 </file>
 
 <file path=word/endnotes.xml><?xml version="1.0" encoding="utf-8"?>
-<w:endnotes xmlns:wpc="http://schemas.microsoft.com/office/word/2010/wordprocessingCanvas" xmlns:mc="http://schemas.openxmlformats.org/markup-compatibility/2006" xmlns:o="urn:schemas-microsoft-com:office:office" xmlns:r="http://schemas.openxmlformats.org/officeDocument/2006/relationships" xmlns:m="http://schemas.openxmlformats.org/officeDocument/2006/math" xmlns:v="urn:schemas-microsoft-com:vml" xmlns:wp14="http://schemas.microsoft.com/office/word/2010/wordprocessingDrawing" xmlns:wp="http://schemas.openxmlformats.org/drawingml/2006/wordprocessingDrawing" xmlns:w10="urn:schemas-microsoft-com:office:word" xmlns:w="http://schemas.openxmlformats.org/wordprocessingml/2006/main" xmlns:w14="http://schemas.microsoft.com/office/word/2010/wordml" xmlns:wpg="http://schemas.microsoft.com/office/word/2010/wordprocessingGroup" xmlns:wpi="http://schemas.microsoft.com/office/word/2010/wordprocessingInk" xmlns:wne="http://schemas.microsoft.com/office/word/2006/wordml" xmlns:wps="http://schemas.microsoft.com/office/word/2010/wordprocessingShape" mc:Ignorable="w14 wp14">
+<w:endnotes xmlns:wpc="http://schemas.microsoft.com/office/word/2010/wordprocessingCanvas" xmlns:cx="http://schemas.microsoft.com/office/drawing/2014/chartex" xmlns:cx1="http://schemas.microsoft.com/office/drawing/2015/9/8/chartex" xmlns:cx2="http://schemas.microsoft.com/office/drawing/2015/10/21/chartex" xmlns:cx3="http://schemas.microsoft.com/office/drawing/2016/5/9/chartex" xmlns:cx4="http://schemas.microsoft.com/office/drawing/2016/5/10/chartex" xmlns:cx5="http://schemas.microsoft.com/office/drawing/2016/5/11/chartex" xmlns:cx6="http://schemas.microsoft.com/office/drawing/2016/5/12/chartex" xmlns:cx7="http://schemas.microsoft.com/office/drawing/2016/5/13/chartex" xmlns:cx8="http://schemas.microsoft.com/office/drawing/2016/5/14/chartex" xmlns:mc="http://schemas.openxmlformats.org/markup-compatibility/2006" xmlns:aink="http://schemas.microsoft.com/office/drawing/2016/ink" xmlns:am3d="http://schemas.microsoft.com/office/drawing/2017/model3d" xmlns:o="urn:schemas-microsoft-com:office:office" xmlns:r="http://schemas.openxmlformats.org/officeDocument/2006/relationships" xmlns:m="http://schemas.openxmlformats.org/officeDocument/2006/math" xmlns:v="urn:schemas-microsoft-com:vml" xmlns:wp14="http://schemas.microsoft.com/office/word/2010/wordprocessingDrawing" xmlns:wp="http://schemas.openxmlformats.org/drawingml/2006/wordprocessingDrawing" xmlns:w10="urn:schemas-microsoft-com:office:word" xmlns:w="http://schemas.openxmlformats.org/wordprocessingml/2006/main" xmlns:w14="http://schemas.microsoft.com/office/word/2010/wordml" xmlns:w15="http://schemas.microsoft.com/office/word/2012/wordml" xmlns:w16cex="http://schemas.microsoft.com/office/word/2018/wordml/cex" xmlns:w16cid="http://schemas.microsoft.com/office/word/2016/wordml/cid" xmlns:w16="http://schemas.microsoft.com/office/word/2018/wordml" xmlns:w16se="http://schemas.microsoft.com/office/word/2015/wordml/symex" xmlns:wpg="http://schemas.microsoft.com/office/word/2010/wordprocessingGroup" xmlns:wpi="http://schemas.microsoft.com/office/word/2010/wordprocessingInk" xmlns:wne="http://schemas.microsoft.com/office/word/2006/wordml" xmlns:wps="http://schemas.microsoft.com/office/word/2010/wordprocessingShape" mc:Ignorable="w14 w15 w16se w16cid w16 w16cex wp14">
   <w:endnote w:type="separator" w:id="-1">
     <w:p>
       <w:pPr>
@@ -1660,8 +1663,38 @@
 </w:endnotes>
 </file>
 
+<file path=word/footer1.xml><?xml version="1.0" encoding="utf-8"?>
+<w:ftr xmlns:wpc="http://schemas.microsoft.com/office/word/2010/wordprocessingCanvas" xmlns:cx="http://schemas.microsoft.com/office/drawing/2014/chartex" xmlns:cx1="http://schemas.microsoft.com/office/drawing/2015/9/8/chartex" xmlns:cx2="http://schemas.microsoft.com/office/drawing/2015/10/21/chartex" xmlns:cx3="http://schemas.microsoft.com/office/drawing/2016/5/9/chartex" xmlns:cx4="http://schemas.microsoft.com/office/drawing/2016/5/10/chartex" xmlns:cx5="http://schemas.microsoft.com/office/drawing/2016/5/11/chartex" xmlns:cx6="http://schemas.microsoft.com/office/drawing/2016/5/12/chartex" xmlns:cx7="http://schemas.microsoft.com/office/drawing/2016/5/13/chartex" xmlns:cx8="http://schemas.microsoft.com/office/drawing/2016/5/14/chartex" xmlns:mc="http://schemas.openxmlformats.org/markup-compatibility/2006" xmlns:aink="http://schemas.microsoft.com/office/drawing/2016/ink" xmlns:am3d="http://schemas.microsoft.com/office/drawing/2017/model3d" xmlns:o="urn:schemas-microsoft-com:office:office" xmlns:r="http://schemas.openxmlformats.org/officeDocument/2006/relationships" xmlns:m="http://schemas.openxmlformats.org/officeDocument/2006/math" xmlns:v="urn:schemas-microsoft-com:vml" xmlns:wp14="http://schemas.microsoft.com/office/word/2010/wordprocessingDrawing" xmlns:wp="http://schemas.openxmlformats.org/drawingml/2006/wordprocessingDrawing" xmlns:w10="urn:schemas-microsoft-com:office:word" xmlns:w="http://schemas.openxmlformats.org/wordprocessingml/2006/main" xmlns:w14="http://schemas.microsoft.com/office/word/2010/wordml" xmlns:w15="http://schemas.microsoft.com/office/word/2012/wordml" xmlns:w16cex="http://schemas.microsoft.com/office/word/2018/wordml/cex" xmlns:w16cid="http://schemas.microsoft.com/office/word/2016/wordml/cid" xmlns:w16="http://schemas.microsoft.com/office/word/2018/wordml" xmlns:w16se="http://schemas.microsoft.com/office/word/2015/wordml/symex" xmlns:wpg="http://schemas.microsoft.com/office/word/2010/wordprocessingGroup" xmlns:wpi="http://schemas.microsoft.com/office/word/2010/wordprocessingInk" xmlns:wne="http://schemas.microsoft.com/office/word/2006/wordml" xmlns:wps="http://schemas.microsoft.com/office/word/2010/wordprocessingShape" mc:Ignorable="w14 w15 w16se w16cid w16 w16cex wp14">
+  <w:p>
+    <w:pPr>
+      <w:pStyle w:val="Footer"/>
+    </w:pPr>
+  </w:p>
+</w:ftr>
+</file>
+
+<file path=word/footer2.xml><?xml version="1.0" encoding="utf-8"?>
+<w:ftr xmlns:wpc="http://schemas.microsoft.com/office/word/2010/wordprocessingCanvas" xmlns:cx="http://schemas.microsoft.com/office/drawing/2014/chartex" xmlns:cx1="http://schemas.microsoft.com/office/drawing/2015/9/8/chartex" xmlns:cx2="http://schemas.microsoft.com/office/drawing/2015/10/21/chartex" xmlns:cx3="http://schemas.microsoft.com/office/drawing/2016/5/9/chartex" xmlns:cx4="http://schemas.microsoft.com/office/drawing/2016/5/10/chartex" xmlns:cx5="http://schemas.microsoft.com/office/drawing/2016/5/11/chartex" xmlns:cx6="http://schemas.microsoft.com/office/drawing/2016/5/12/chartex" xmlns:cx7="http://schemas.microsoft.com/office/drawing/2016/5/13/chartex" xmlns:cx8="http://schemas.microsoft.com/office/drawing/2016/5/14/chartex" xmlns:mc="http://schemas.openxmlformats.org/markup-compatibility/2006" xmlns:aink="http://schemas.microsoft.com/office/drawing/2016/ink" xmlns:am3d="http://schemas.microsoft.com/office/drawing/2017/model3d" xmlns:o="urn:schemas-microsoft-com:office:office" xmlns:r="http://schemas.openxmlformats.org/officeDocument/2006/relationships" xmlns:m="http://schemas.openxmlformats.org/officeDocument/2006/math" xmlns:v="urn:schemas-microsoft-com:vml" xmlns:wp14="http://schemas.microsoft.com/office/word/2010/wordprocessingDrawing" xmlns:wp="http://schemas.openxmlformats.org/drawingml/2006/wordprocessingDrawing" xmlns:w10="urn:schemas-microsoft-com:office:word" xmlns:w="http://schemas.openxmlformats.org/wordprocessingml/2006/main" xmlns:w14="http://schemas.microsoft.com/office/word/2010/wordml" xmlns:w15="http://schemas.microsoft.com/office/word/2012/wordml" xmlns:w16cex="http://schemas.microsoft.com/office/word/2018/wordml/cex" xmlns:w16cid="http://schemas.microsoft.com/office/word/2016/wordml/cid" xmlns:w16="http://schemas.microsoft.com/office/word/2018/wordml" xmlns:w16se="http://schemas.microsoft.com/office/word/2015/wordml/symex" xmlns:wpg="http://schemas.microsoft.com/office/word/2010/wordprocessingGroup" xmlns:wpi="http://schemas.microsoft.com/office/word/2010/wordprocessingInk" xmlns:wne="http://schemas.microsoft.com/office/word/2006/wordml" xmlns:wps="http://schemas.microsoft.com/office/word/2010/wordprocessingShape" mc:Ignorable="w14 w15 w16se w16cid w16 w16cex wp14">
+  <w:p>
+    <w:pPr>
+      <w:pStyle w:val="Footer"/>
+    </w:pPr>
+  </w:p>
+</w:ftr>
+</file>
+
+<file path=word/footer3.xml><?xml version="1.0" encoding="utf-8"?>
+<w:ftr xmlns:wpc="http://schemas.microsoft.com/office/word/2010/wordprocessingCanvas" xmlns:cx="http://schemas.microsoft.com/office/drawing/2014/chartex" xmlns:cx1="http://schemas.microsoft.com/office/drawing/2015/9/8/chartex" xmlns:cx2="http://schemas.microsoft.com/office/drawing/2015/10/21/chartex" xmlns:cx3="http://schemas.microsoft.com/office/drawing/2016/5/9/chartex" xmlns:cx4="http://schemas.microsoft.com/office/drawing/2016/5/10/chartex" xmlns:cx5="http://schemas.microsoft.com/office/drawing/2016/5/11/chartex" xmlns:cx6="http://schemas.microsoft.com/office/drawing/2016/5/12/chartex" xmlns:cx7="http://schemas.microsoft.com/office/drawing/2016/5/13/chartex" xmlns:cx8="http://schemas.microsoft.com/office/drawing/2016/5/14/chartex" xmlns:mc="http://schemas.openxmlformats.org/markup-compatibility/2006" xmlns:aink="http://schemas.microsoft.com/office/drawing/2016/ink" xmlns:am3d="http://schemas.microsoft.com/office/drawing/2017/model3d" xmlns:o="urn:schemas-microsoft-com:office:office" xmlns:r="http://schemas.openxmlformats.org/officeDocument/2006/relationships" xmlns:m="http://schemas.openxmlformats.org/officeDocument/2006/math" xmlns:v="urn:schemas-microsoft-com:vml" xmlns:wp14="http://schemas.microsoft.com/office/word/2010/wordprocessingDrawing" xmlns:wp="http://schemas.openxmlformats.org/drawingml/2006/wordprocessingDrawing" xmlns:w10="urn:schemas-microsoft-com:office:word" xmlns:w="http://schemas.openxmlformats.org/wordprocessingml/2006/main" xmlns:w14="http://schemas.microsoft.com/office/word/2010/wordml" xmlns:w15="http://schemas.microsoft.com/office/word/2012/wordml" xmlns:w16cex="http://schemas.microsoft.com/office/word/2018/wordml/cex" xmlns:w16cid="http://schemas.microsoft.com/office/word/2016/wordml/cid" xmlns:w16="http://schemas.microsoft.com/office/word/2018/wordml" xmlns:w16se="http://schemas.microsoft.com/office/word/2015/wordml/symex" xmlns:wpg="http://schemas.microsoft.com/office/word/2010/wordprocessingGroup" xmlns:wpi="http://schemas.microsoft.com/office/word/2010/wordprocessingInk" xmlns:wne="http://schemas.microsoft.com/office/word/2006/wordml" xmlns:wps="http://schemas.microsoft.com/office/word/2010/wordprocessingShape" mc:Ignorable="w14 w15 w16se w16cid w16 w16cex wp14">
+  <w:p>
+    <w:pPr>
+      <w:pStyle w:val="Footer"/>
+    </w:pPr>
+  </w:p>
+</w:ftr>
+</file>
+
 <file path=word/footnotes.xml><?xml version="1.0" encoding="utf-8"?>
-<w:footnotes xmlns:wpc="http://schemas.microsoft.com/office/word/2010/wordprocessingCanvas" xmlns:mc="http://schemas.openxmlformats.org/markup-compatibility/2006" xmlns:o="urn:schemas-microsoft-com:office:office" xmlns:r="http://schemas.openxmlformats.org/officeDocument/2006/relationships" xmlns:m="http://schemas.openxmlformats.org/officeDocument/2006/math" xmlns:v="urn:schemas-microsoft-com:vml" xmlns:wp14="http://schemas.microsoft.com/office/word/2010/wordprocessingDrawing" xmlns:wp="http://schemas.openxmlformats.org/drawingml/2006/wordprocessingDrawing" xmlns:w10="urn:schemas-microsoft-com:office:word" xmlns:w="http://schemas.openxmlformats.org/wordprocessingml/2006/main" xmlns:w14="http://schemas.microsoft.com/office/word/2010/wordml" xmlns:wpg="http://schemas.microsoft.com/office/word/2010/wordprocessingGroup" xmlns:wpi="http://schemas.microsoft.com/office/word/2010/wordprocessingInk" xmlns:wne="http://schemas.microsoft.com/office/word/2006/wordml" xmlns:wps="http://schemas.microsoft.com/office/word/2010/wordprocessingShape" mc:Ignorable="w14 wp14">
+<w:footnotes xmlns:wpc="http://schemas.microsoft.com/office/word/2010/wordprocessingCanvas" xmlns:cx="http://schemas.microsoft.com/office/drawing/2014/chartex" xmlns:cx1="http://schemas.microsoft.com/office/drawing/2015/9/8/chartex" xmlns:cx2="http://schemas.microsoft.com/office/drawing/2015/10/21/chartex" xmlns:cx3="http://schemas.microsoft.com/office/drawing/2016/5/9/chartex" xmlns:cx4="http://schemas.microsoft.com/office/drawing/2016/5/10/chartex" xmlns:cx5="http://schemas.microsoft.com/office/drawing/2016/5/11/chartex" xmlns:cx6="http://schemas.microsoft.com/office/drawing/2016/5/12/chartex" xmlns:cx7="http://schemas.microsoft.com/office/drawing/2016/5/13/chartex" xmlns:cx8="http://schemas.microsoft.com/office/drawing/2016/5/14/chartex" xmlns:mc="http://schemas.openxmlformats.org/markup-compatibility/2006" xmlns:aink="http://schemas.microsoft.com/office/drawing/2016/ink" xmlns:am3d="http://schemas.microsoft.com/office/drawing/2017/model3d" xmlns:o="urn:schemas-microsoft-com:office:office" xmlns:r="http://schemas.openxmlformats.org/officeDocument/2006/relationships" xmlns:m="http://schemas.openxmlformats.org/officeDocument/2006/math" xmlns:v="urn:schemas-microsoft-com:vml" xmlns:wp14="http://schemas.microsoft.com/office/word/2010/wordprocessingDrawing" xmlns:wp="http://schemas.openxmlformats.org/drawingml/2006/wordprocessingDrawing" xmlns:w10="urn:schemas-microsoft-com:office:word" xmlns:w="http://schemas.openxmlformats.org/wordprocessingml/2006/main" xmlns:w14="http://schemas.microsoft.com/office/word/2010/wordml" xmlns:w15="http://schemas.microsoft.com/office/word/2012/wordml" xmlns:w16cex="http://schemas.microsoft.com/office/word/2018/wordml/cex" xmlns:w16cid="http://schemas.microsoft.com/office/word/2016/wordml/cid" xmlns:w16="http://schemas.microsoft.com/office/word/2018/wordml" xmlns:w16se="http://schemas.microsoft.com/office/word/2015/wordml/symex" xmlns:wpg="http://schemas.microsoft.com/office/word/2010/wordprocessingGroup" xmlns:wpi="http://schemas.microsoft.com/office/word/2010/wordprocessingInk" xmlns:wne="http://schemas.microsoft.com/office/word/2006/wordml" xmlns:wps="http://schemas.microsoft.com/office/word/2010/wordprocessingShape" mc:Ignorable="w14 w15 w16se w16cid w16 w16cex wp14">
   <w:footnote w:type="separator" w:id="-1">
     <w:p>
       <w:pPr>
@@ -1686,7 +1719,17 @@
 </file>
 
 <file path=word/header1.xml><?xml version="1.0" encoding="utf-8"?>
-<w:hdr xmlns:wpc="http://schemas.microsoft.com/office/word/2010/wordprocessingCanvas" xmlns:mc="http://schemas.openxmlformats.org/markup-compatibility/2006" xmlns:o="urn:schemas-microsoft-com:office:office" xmlns:r="http://schemas.openxmlformats.org/officeDocument/2006/relationships" xmlns:m="http://schemas.openxmlformats.org/officeDocument/2006/math" xmlns:v="urn:schemas-microsoft-com:vml" xmlns:wp14="http://schemas.microsoft.com/office/word/2010/wordprocessingDrawing" xmlns:wp="http://schemas.openxmlformats.org/drawingml/2006/wordprocessingDrawing" xmlns:w10="urn:schemas-microsoft-com:office:word" xmlns:w="http://schemas.openxmlformats.org/wordprocessingml/2006/main" xmlns:w14="http://schemas.microsoft.com/office/word/2010/wordml" xmlns:wpg="http://schemas.microsoft.com/office/word/2010/wordprocessingGroup" xmlns:wpi="http://schemas.microsoft.com/office/word/2010/wordprocessingInk" xmlns:wne="http://schemas.microsoft.com/office/word/2006/wordml" xmlns:wps="http://schemas.microsoft.com/office/word/2010/wordprocessingShape" mc:Ignorable="w14 wp14">
+<w:hdr xmlns:wpc="http://schemas.microsoft.com/office/word/2010/wordprocessingCanvas" xmlns:cx="http://schemas.microsoft.com/office/drawing/2014/chartex" xmlns:cx1="http://schemas.microsoft.com/office/drawing/2015/9/8/chartex" xmlns:cx2="http://schemas.microsoft.com/office/drawing/2015/10/21/chartex" xmlns:cx3="http://schemas.microsoft.com/office/drawing/2016/5/9/chartex" xmlns:cx4="http://schemas.microsoft.com/office/drawing/2016/5/10/chartex" xmlns:cx5="http://schemas.microsoft.com/office/drawing/2016/5/11/chartex" xmlns:cx6="http://schemas.microsoft.com/office/drawing/2016/5/12/chartex" xmlns:cx7="http://schemas.microsoft.com/office/drawing/2016/5/13/chartex" xmlns:cx8="http://schemas.microsoft.com/office/drawing/2016/5/14/chartex" xmlns:mc="http://schemas.openxmlformats.org/markup-compatibility/2006" xmlns:aink="http://schemas.microsoft.com/office/drawing/2016/ink" xmlns:am3d="http://schemas.microsoft.com/office/drawing/2017/model3d" xmlns:o="urn:schemas-microsoft-com:office:office" xmlns:r="http://schemas.openxmlformats.org/officeDocument/2006/relationships" xmlns:m="http://schemas.openxmlformats.org/officeDocument/2006/math" xmlns:v="urn:schemas-microsoft-com:vml" xmlns:wp14="http://schemas.microsoft.com/office/word/2010/wordprocessingDrawing" xmlns:wp="http://schemas.openxmlformats.org/drawingml/2006/wordprocessingDrawing" xmlns:w10="urn:schemas-microsoft-com:office:word" xmlns:w="http://schemas.openxmlformats.org/wordprocessingml/2006/main" xmlns:w14="http://schemas.microsoft.com/office/word/2010/wordml" xmlns:w15="http://schemas.microsoft.com/office/word/2012/wordml" xmlns:w16cex="http://schemas.microsoft.com/office/word/2018/wordml/cex" xmlns:w16cid="http://schemas.microsoft.com/office/word/2016/wordml/cid" xmlns:w16="http://schemas.microsoft.com/office/word/2018/wordml" xmlns:w16se="http://schemas.microsoft.com/office/word/2015/wordml/symex" xmlns:wpg="http://schemas.microsoft.com/office/word/2010/wordprocessingGroup" xmlns:wpi="http://schemas.microsoft.com/office/word/2010/wordprocessingInk" xmlns:wne="http://schemas.microsoft.com/office/word/2006/wordml" xmlns:wps="http://schemas.microsoft.com/office/word/2010/wordprocessingShape" mc:Ignorable="w14 w15 w16se w16cid w16 w16cex wp14">
+  <w:p>
+    <w:pPr>
+      <w:pStyle w:val="Header"/>
+    </w:pPr>
+  </w:p>
+</w:hdr>
+</file>
+
+<file path=word/header2.xml><?xml version="1.0" encoding="utf-8"?>
+<w:hdr xmlns:wpc="http://schemas.microsoft.com/office/word/2010/wordprocessingCanvas" xmlns:cx="http://schemas.microsoft.com/office/drawing/2014/chartex" xmlns:cx1="http://schemas.microsoft.com/office/drawing/2015/9/8/chartex" xmlns:cx2="http://schemas.microsoft.com/office/drawing/2015/10/21/chartex" xmlns:cx3="http://schemas.microsoft.com/office/drawing/2016/5/9/chartex" xmlns:cx4="http://schemas.microsoft.com/office/drawing/2016/5/10/chartex" xmlns:cx5="http://schemas.microsoft.com/office/drawing/2016/5/11/chartex" xmlns:cx6="http://schemas.microsoft.com/office/drawing/2016/5/12/chartex" xmlns:cx7="http://schemas.microsoft.com/office/drawing/2016/5/13/chartex" xmlns:cx8="http://schemas.microsoft.com/office/drawing/2016/5/14/chartex" xmlns:mc="http://schemas.openxmlformats.org/markup-compatibility/2006" xmlns:aink="http://schemas.microsoft.com/office/drawing/2016/ink" xmlns:am3d="http://schemas.microsoft.com/office/drawing/2017/model3d" xmlns:o="urn:schemas-microsoft-com:office:office" xmlns:r="http://schemas.openxmlformats.org/officeDocument/2006/relationships" xmlns:m="http://schemas.openxmlformats.org/officeDocument/2006/math" xmlns:v="urn:schemas-microsoft-com:vml" xmlns:wp14="http://schemas.microsoft.com/office/word/2010/wordprocessingDrawing" xmlns:wp="http://schemas.openxmlformats.org/drawingml/2006/wordprocessingDrawing" xmlns:w10="urn:schemas-microsoft-com:office:word" xmlns:w="http://schemas.openxmlformats.org/wordprocessingml/2006/main" xmlns:w14="http://schemas.microsoft.com/office/word/2010/wordml" xmlns:w15="http://schemas.microsoft.com/office/word/2012/wordml" xmlns:w16cex="http://schemas.microsoft.com/office/word/2018/wordml/cex" xmlns:w16cid="http://schemas.microsoft.com/office/word/2016/wordml/cid" xmlns:w16="http://schemas.microsoft.com/office/word/2018/wordml" xmlns:w16se="http://schemas.microsoft.com/office/word/2015/wordml/symex" xmlns:wpg="http://schemas.microsoft.com/office/word/2010/wordprocessingGroup" xmlns:wpi="http://schemas.microsoft.com/office/word/2010/wordprocessingInk" xmlns:wne="http://schemas.microsoft.com/office/word/2006/wordml" xmlns:wps="http://schemas.microsoft.com/office/word/2010/wordprocessingShape" mc:Ignorable="w14 w15 w16se w16cid w16 w16cex wp14">
   <w:p>
     <w:pPr>
       <w:pStyle w:val="Title"/>
@@ -1699,11 +1742,73 @@
     <w:r>
       <w:rPr>
         <w:noProof/>
+        <w:sz w:val="20"/>
+        <w:szCs w:val="20"/>
+      </w:rPr>
+      <w:drawing>
+        <wp:anchor distT="0" distB="0" distL="114300" distR="114300" simplePos="0" relativeHeight="251658240" behindDoc="0" locked="0" layoutInCell="1" allowOverlap="1" wp14:anchorId="6D46D40B" wp14:editId="59AD168D">
+          <wp:simplePos x="0" y="0"/>
+          <wp:positionH relativeFrom="column">
+            <wp:posOffset>856615</wp:posOffset>
+          </wp:positionH>
+          <wp:positionV relativeFrom="page">
+            <wp:posOffset>281305</wp:posOffset>
+          </wp:positionV>
+          <wp:extent cx="1152525" cy="1152525"/>
+          <wp:effectExtent l="0" t="0" r="9525" b="9525"/>
+          <wp:wrapNone/>
+          <wp:docPr id="2" name="Picture 2" descr="A picture containing logo&#10;&#10;Description automatically generated"/>
+          <wp:cNvGraphicFramePr>
+            <a:graphicFrameLocks xmlns:a="http://schemas.openxmlformats.org/drawingml/2006/main"/>
+          </wp:cNvGraphicFramePr>
+          <a:graphic xmlns:a="http://schemas.openxmlformats.org/drawingml/2006/main">
+            <a:graphicData uri="http://schemas.openxmlformats.org/drawingml/2006/picture">
+              <pic:pic xmlns:pic="http://schemas.openxmlformats.org/drawingml/2006/picture">
+                <pic:nvPicPr>
+                  <pic:cNvPr id="2" name="Picture 2" descr="A picture containing logo&#10;&#10;Description automatically generated"/>
+                  <pic:cNvPicPr/>
+                </pic:nvPicPr>
+                <pic:blipFill>
+                  <a:blip r:embed="rId1">
+                    <a:extLst>
+                      <a:ext uri="{28A0092B-C50C-407E-A947-70E740481C1C}">
+                        <a14:useLocalDpi xmlns:a14="http://schemas.microsoft.com/office/drawing/2010/main" val="0"/>
+                      </a:ext>
+                    </a:extLst>
+                  </a:blip>
+                  <a:stretch>
+                    <a:fillRect/>
+                  </a:stretch>
+                </pic:blipFill>
+                <pic:spPr>
+                  <a:xfrm>
+                    <a:off x="0" y="0"/>
+                    <a:ext cx="1152525" cy="1152525"/>
+                  </a:xfrm>
+                  <a:prstGeom prst="rect">
+                    <a:avLst/>
+                  </a:prstGeom>
+                </pic:spPr>
+              </pic:pic>
+            </a:graphicData>
+          </a:graphic>
+          <wp14:sizeRelH relativeFrom="margin">
+            <wp14:pctWidth>0</wp14:pctWidth>
+          </wp14:sizeRelH>
+          <wp14:sizeRelV relativeFrom="margin">
+            <wp14:pctHeight>0</wp14:pctHeight>
+          </wp14:sizeRelV>
+        </wp:anchor>
+      </w:drawing>
+    </w:r>
+    <w:r>
+      <w:rPr>
+        <w:noProof/>
         <w:sz w:val="40"/>
         <w:szCs w:val="40"/>
       </w:rPr>
       <w:drawing>
-        <wp:anchor distT="0" distB="0" distL="114300" distR="114300" simplePos="0" relativeHeight="251658240" behindDoc="0" locked="0" layoutInCell="1" allowOverlap="1" wp14:anchorId="3C7072EE" wp14:editId="0237237A">
+        <wp:anchor distT="0" distB="0" distL="114300" distR="114300" simplePos="0" relativeHeight="251657216" behindDoc="0" locked="0" layoutInCell="1" allowOverlap="1" wp14:anchorId="3C7072EE" wp14:editId="0237237A">
           <wp:simplePos x="0" y="0"/>
           <wp:positionH relativeFrom="page">
             <wp:posOffset>730044</wp:posOffset>
@@ -1726,7 +1831,7 @@
                   <pic:cNvPicPr/>
                 </pic:nvPicPr>
                 <pic:blipFill>
-                  <a:blip r:embed="rId1">
+                  <a:blip r:embed="rId2">
                     <a:extLst>
                       <a:ext uri="{28A0092B-C50C-407E-A947-70E740481C1C}">
                         <a14:useLocalDpi xmlns:a14="http://schemas.microsoft.com/office/drawing/2010/main" val="0"/>
@@ -1841,9 +1946,19 @@
 </w:hdr>
 </file>
 
+<file path=word/header3.xml><?xml version="1.0" encoding="utf-8"?>
+<w:hdr xmlns:wpc="http://schemas.microsoft.com/office/word/2010/wordprocessingCanvas" xmlns:cx="http://schemas.microsoft.com/office/drawing/2014/chartex" xmlns:cx1="http://schemas.microsoft.com/office/drawing/2015/9/8/chartex" xmlns:cx2="http://schemas.microsoft.com/office/drawing/2015/10/21/chartex" xmlns:cx3="http://schemas.microsoft.com/office/drawing/2016/5/9/chartex" xmlns:cx4="http://schemas.microsoft.com/office/drawing/2016/5/10/chartex" xmlns:cx5="http://schemas.microsoft.com/office/drawing/2016/5/11/chartex" xmlns:cx6="http://schemas.microsoft.com/office/drawing/2016/5/12/chartex" xmlns:cx7="http://schemas.microsoft.com/office/drawing/2016/5/13/chartex" xmlns:cx8="http://schemas.microsoft.com/office/drawing/2016/5/14/chartex" xmlns:mc="http://schemas.openxmlformats.org/markup-compatibility/2006" xmlns:aink="http://schemas.microsoft.com/office/drawing/2016/ink" xmlns:am3d="http://schemas.microsoft.com/office/drawing/2017/model3d" xmlns:o="urn:schemas-microsoft-com:office:office" xmlns:r="http://schemas.openxmlformats.org/officeDocument/2006/relationships" xmlns:m="http://schemas.openxmlformats.org/officeDocument/2006/math" xmlns:v="urn:schemas-microsoft-com:vml" xmlns:wp14="http://schemas.microsoft.com/office/word/2010/wordprocessingDrawing" xmlns:wp="http://schemas.openxmlformats.org/drawingml/2006/wordprocessingDrawing" xmlns:w10="urn:schemas-microsoft-com:office:word" xmlns:w="http://schemas.openxmlformats.org/wordprocessingml/2006/main" xmlns:w14="http://schemas.microsoft.com/office/word/2010/wordml" xmlns:w15="http://schemas.microsoft.com/office/word/2012/wordml" xmlns:w16cex="http://schemas.microsoft.com/office/word/2018/wordml/cex" xmlns:w16cid="http://schemas.microsoft.com/office/word/2016/wordml/cid" xmlns:w16="http://schemas.microsoft.com/office/word/2018/wordml" xmlns:w16se="http://schemas.microsoft.com/office/word/2015/wordml/symex" xmlns:wpg="http://schemas.microsoft.com/office/word/2010/wordprocessingGroup" xmlns:wpi="http://schemas.microsoft.com/office/word/2010/wordprocessingInk" xmlns:wne="http://schemas.microsoft.com/office/word/2006/wordml" xmlns:wps="http://schemas.microsoft.com/office/word/2010/wordprocessingShape" mc:Ignorable="w14 w15 w16se w16cid w16 w16cex wp14">
+  <w:p>
+    <w:pPr>
+      <w:pStyle w:val="Header"/>
+    </w:pPr>
+  </w:p>
+</w:hdr>
+</file>
+
 <file path=word/numbering.xml><?xml version="1.0" encoding="utf-8"?>
-<w:numbering xmlns:wpc="http://schemas.microsoft.com/office/word/2010/wordprocessingCanvas" xmlns:mc="http://schemas.openxmlformats.org/markup-compatibility/2006" xmlns:o="urn:schemas-microsoft-com:office:office" xmlns:r="http://schemas.openxmlformats.org/officeDocument/2006/relationships" xmlns:m="http://schemas.openxmlformats.org/officeDocument/2006/math" xmlns:v="urn:schemas-microsoft-com:vml" xmlns:wp14="http://schemas.microsoft.com/office/word/2010/wordprocessingDrawing" xmlns:wp="http://schemas.openxmlformats.org/drawingml/2006/wordprocessingDrawing" xmlns:w10="urn:schemas-microsoft-com:office:word" xmlns:w="http://schemas.openxmlformats.org/wordprocessingml/2006/main" xmlns:w14="http://schemas.microsoft.com/office/word/2010/wordml" xmlns:wpg="http://schemas.microsoft.com/office/word/2010/wordprocessingGroup" xmlns:wpi="http://schemas.microsoft.com/office/word/2010/wordprocessingInk" xmlns:wne="http://schemas.microsoft.com/office/word/2006/wordml" xmlns:wps="http://schemas.microsoft.com/office/word/2010/wordprocessingShape" mc:Ignorable="w14 wp14">
-  <w:abstractNum w:abstractNumId="0">
+<w:numbering xmlns:wpc="http://schemas.microsoft.com/office/word/2010/wordprocessingCanvas" xmlns:cx="http://schemas.microsoft.com/office/drawing/2014/chartex" xmlns:cx1="http://schemas.microsoft.com/office/drawing/2015/9/8/chartex" xmlns:cx2="http://schemas.microsoft.com/office/drawing/2015/10/21/chartex" xmlns:cx3="http://schemas.microsoft.com/office/drawing/2016/5/9/chartex" xmlns:cx4="http://schemas.microsoft.com/office/drawing/2016/5/10/chartex" xmlns:cx5="http://schemas.microsoft.com/office/drawing/2016/5/11/chartex" xmlns:cx6="http://schemas.microsoft.com/office/drawing/2016/5/12/chartex" xmlns:cx7="http://schemas.microsoft.com/office/drawing/2016/5/13/chartex" xmlns:cx8="http://schemas.microsoft.com/office/drawing/2016/5/14/chartex" xmlns:mc="http://schemas.openxmlformats.org/markup-compatibility/2006" xmlns:aink="http://schemas.microsoft.com/office/drawing/2016/ink" xmlns:am3d="http://schemas.microsoft.com/office/drawing/2017/model3d" xmlns:o="urn:schemas-microsoft-com:office:office" xmlns:r="http://schemas.openxmlformats.org/officeDocument/2006/relationships" xmlns:m="http://schemas.openxmlformats.org/officeDocument/2006/math" xmlns:v="urn:schemas-microsoft-com:vml" xmlns:wp14="http://schemas.microsoft.com/office/word/2010/wordprocessingDrawing" xmlns:wp="http://schemas.openxmlformats.org/drawingml/2006/wordprocessingDrawing" xmlns:w10="urn:schemas-microsoft-com:office:word" xmlns:w="http://schemas.openxmlformats.org/wordprocessingml/2006/main" xmlns:w14="http://schemas.microsoft.com/office/word/2010/wordml" xmlns:w15="http://schemas.microsoft.com/office/word/2012/wordml" xmlns:w16cex="http://schemas.microsoft.com/office/word/2018/wordml/cex" xmlns:w16cid="http://schemas.microsoft.com/office/word/2016/wordml/cid" xmlns:w16="http://schemas.microsoft.com/office/word/2018/wordml" xmlns:w16se="http://schemas.microsoft.com/office/word/2015/wordml/symex" xmlns:wpg="http://schemas.microsoft.com/office/word/2010/wordprocessingGroup" xmlns:wpi="http://schemas.microsoft.com/office/word/2010/wordprocessingInk" xmlns:wne="http://schemas.microsoft.com/office/word/2006/wordml" xmlns:wps="http://schemas.microsoft.com/office/word/2010/wordprocessingShape" mc:Ignorable="w14 w15 w16se w16cid w16 w16cex wp14">
+  <w:abstractNum w:abstractNumId="0" w15:restartNumberingAfterBreak="0">
     <w:nsid w:val="0D645ABF"/>
     <w:multiLevelType w:val="hybridMultilevel"/>
     <w:tmpl w:val="E4309B8E"/>
@@ -1956,7 +2071,7 @@
       </w:rPr>
     </w:lvl>
   </w:abstractNum>
-  <w:abstractNum w:abstractNumId="1">
+  <w:abstractNum w:abstractNumId="1" w15:restartNumberingAfterBreak="0">
     <w:nsid w:val="2A790EC0"/>
     <w:multiLevelType w:val="hybridMultilevel"/>
     <w:tmpl w:val="333E30AC"/>
@@ -2069,7 +2184,7 @@
       </w:rPr>
     </w:lvl>
   </w:abstractNum>
-  <w:abstractNum w:abstractNumId="2">
+  <w:abstractNum w:abstractNumId="2" w15:restartNumberingAfterBreak="0">
     <w:nsid w:val="3ACA2450"/>
     <w:multiLevelType w:val="hybridMultilevel"/>
     <w:tmpl w:val="14066798"/>
@@ -2182,7 +2297,7 @@
       </w:rPr>
     </w:lvl>
   </w:abstractNum>
-  <w:abstractNum w:abstractNumId="3">
+  <w:abstractNum w:abstractNumId="3" w15:restartNumberingAfterBreak="0">
     <w:nsid w:val="540F1C05"/>
     <w:multiLevelType w:val="hybridMultilevel"/>
     <w:tmpl w:val="975AF56C"/>
@@ -2311,7 +2426,7 @@
 </file>
 
 <file path=word/styles.xml><?xml version="1.0" encoding="utf-8"?>
-<w:styles xmlns:mc="http://schemas.openxmlformats.org/markup-compatibility/2006" xmlns:r="http://schemas.openxmlformats.org/officeDocument/2006/relationships" xmlns:w="http://schemas.openxmlformats.org/wordprocessingml/2006/main" xmlns:w14="http://schemas.microsoft.com/office/word/2010/wordml" mc:Ignorable="w14">
+<w:styles xmlns:mc="http://schemas.openxmlformats.org/markup-compatibility/2006" xmlns:r="http://schemas.openxmlformats.org/officeDocument/2006/relationships" xmlns:w="http://schemas.openxmlformats.org/wordprocessingml/2006/main" xmlns:w14="http://schemas.microsoft.com/office/word/2010/wordml" xmlns:w15="http://schemas.microsoft.com/office/word/2012/wordml" xmlns:w16cex="http://schemas.microsoft.com/office/word/2018/wordml/cex" xmlns:w16cid="http://schemas.microsoft.com/office/word/2016/wordml/cid" xmlns:w16="http://schemas.microsoft.com/office/word/2018/wordml" xmlns:w16se="http://schemas.microsoft.com/office/word/2015/wordml/symex" mc:Ignorable="w14 w15 w16se w16cid w16 w16cex">
   <w:docDefaults>
     <w:rPrDefault>
       <w:rPr>
@@ -2325,145 +2440,383 @@
       </w:pPr>
     </w:pPrDefault>
   </w:docDefaults>
-  <w:latentStyles w:defLockedState="0" w:defUIPriority="99" w:defSemiHidden="1" w:defUnhideWhenUsed="1" w:defQFormat="0" w:count="267">
-    <w:lsdException w:name="Normal" w:semiHidden="0" w:uiPriority="0" w:unhideWhenUsed="0" w:qFormat="1"/>
-    <w:lsdException w:name="heading 1" w:semiHidden="0" w:uiPriority="9" w:unhideWhenUsed="0" w:qFormat="1"/>
-    <w:lsdException w:name="heading 2" w:uiPriority="9" w:qFormat="1"/>
-    <w:lsdException w:name="heading 3" w:uiPriority="9" w:qFormat="1"/>
-    <w:lsdException w:name="heading 4" w:uiPriority="9" w:qFormat="1"/>
-    <w:lsdException w:name="heading 5" w:uiPriority="9" w:qFormat="1"/>
-    <w:lsdException w:name="heading 6" w:uiPriority="9" w:qFormat="1"/>
-    <w:lsdException w:name="heading 7" w:uiPriority="9" w:qFormat="1"/>
-    <w:lsdException w:name="heading 8" w:uiPriority="9" w:qFormat="1"/>
-    <w:lsdException w:name="heading 9" w:uiPriority="9" w:qFormat="1"/>
-    <w:lsdException w:name="toc 1" w:uiPriority="39"/>
-    <w:lsdException w:name="toc 2" w:uiPriority="39"/>
-    <w:lsdException w:name="toc 3" w:uiPriority="39"/>
-    <w:lsdException w:name="toc 4" w:uiPriority="39"/>
-    <w:lsdException w:name="toc 5" w:uiPriority="39"/>
-    <w:lsdException w:name="toc 6" w:uiPriority="39"/>
-    <w:lsdException w:name="toc 7" w:uiPriority="39"/>
-    <w:lsdException w:name="toc 8" w:uiPriority="39"/>
-    <w:lsdException w:name="toc 9" w:uiPriority="39"/>
-    <w:lsdException w:name="caption" w:uiPriority="35" w:qFormat="1"/>
-    <w:lsdException w:name="Title" w:semiHidden="0" w:uiPriority="10" w:unhideWhenUsed="0" w:qFormat="1"/>
-    <w:lsdException w:name="Default Paragraph Font" w:uiPriority="1"/>
-    <w:lsdException w:name="Body Text" w:uiPriority="0"/>
-    <w:lsdException w:name="Subtitle" w:semiHidden="0" w:uiPriority="11" w:unhideWhenUsed="0" w:qFormat="1"/>
-    <w:lsdException w:name="Strong" w:semiHidden="0" w:uiPriority="22" w:unhideWhenUsed="0" w:qFormat="1"/>
-    <w:lsdException w:name="Emphasis" w:semiHidden="0" w:uiPriority="20" w:unhideWhenUsed="0" w:qFormat="1"/>
-    <w:lsdException w:name="Table Grid" w:semiHidden="0" w:uiPriority="39" w:unhideWhenUsed="0"/>
-    <w:lsdException w:name="Placeholder Text" w:unhideWhenUsed="0"/>
-    <w:lsdException w:name="No Spacing" w:semiHidden="0" w:uiPriority="1" w:unhideWhenUsed="0" w:qFormat="1"/>
-    <w:lsdException w:name="Light Shading" w:semiHidden="0" w:uiPriority="60" w:unhideWhenUsed="0"/>
-    <w:lsdException w:name="Light List" w:semiHidden="0" w:uiPriority="61" w:unhideWhenUsed="0"/>
-    <w:lsdException w:name="Light Grid" w:semiHidden="0" w:uiPriority="62" w:unhideWhenUsed="0"/>
-    <w:lsdException w:name="Medium Shading 1" w:semiHidden="0" w:uiPriority="63" w:unhideWhenUsed="0"/>
-    <w:lsdException w:name="Medium Shading 2" w:semiHidden="0" w:uiPriority="64" w:unhideWhenUsed="0"/>
-    <w:lsdException w:name="Medium List 1" w:semiHidden="0" w:uiPriority="65" w:unhideWhenUsed="0"/>
-    <w:lsdException w:name="Medium List 2" w:semiHidden="0" w:uiPriority="66" w:unhideWhenUsed="0"/>
-    <w:lsdException w:name="Medium Grid 1" w:semiHidden="0" w:uiPriority="67" w:unhideWhenUsed="0"/>
-    <w:lsdException w:name="Medium Grid 2" w:semiHidden="0" w:uiPriority="68" w:unhideWhenUsed="0"/>
-    <w:lsdException w:name="Medium Grid 3" w:semiHidden="0" w:uiPriority="69" w:unhideWhenUsed="0"/>
-    <w:lsdException w:name="Dark List" w:semiHidden="0" w:uiPriority="70" w:unhideWhenUsed="0"/>
-    <w:lsdException w:name="Colorful Shading" w:semiHidden="0" w:uiPriority="71" w:unhideWhenUsed="0"/>
-    <w:lsdException w:name="Colorful List" w:semiHidden="0" w:uiPriority="72" w:unhideWhenUsed="0"/>
-    <w:lsdException w:name="Colorful Grid" w:semiHidden="0" w:uiPriority="73" w:unhideWhenUsed="0"/>
-    <w:lsdException w:name="Light Shading Accent 1" w:semiHidden="0" w:uiPriority="60" w:unhideWhenUsed="0"/>
-    <w:lsdException w:name="Light List Accent 1" w:semiHidden="0" w:uiPriority="61" w:unhideWhenUsed="0"/>
-    <w:lsdException w:name="Light Grid Accent 1" w:semiHidden="0" w:uiPriority="62" w:unhideWhenUsed="0"/>
-    <w:lsdException w:name="Medium Shading 1 Accent 1" w:semiHidden="0" w:uiPriority="63" w:unhideWhenUsed="0"/>
-    <w:lsdException w:name="Medium Shading 2 Accent 1" w:semiHidden="0" w:uiPriority="64" w:unhideWhenUsed="0"/>
-    <w:lsdException w:name="Medium List 1 Accent 1" w:semiHidden="0" w:uiPriority="65" w:unhideWhenUsed="0"/>
-    <w:lsdException w:name="Revision" w:unhideWhenUsed="0"/>
-    <w:lsdException w:name="List Paragraph" w:semiHidden="0" w:uiPriority="34" w:unhideWhenUsed="0" w:qFormat="1"/>
-    <w:lsdException w:name="Quote" w:semiHidden="0" w:uiPriority="29" w:unhideWhenUsed="0" w:qFormat="1"/>
-    <w:lsdException w:name="Intense Quote" w:semiHidden="0" w:uiPriority="30" w:unhideWhenUsed="0" w:qFormat="1"/>
-    <w:lsdException w:name="Medium List 2 Accent 1" w:semiHidden="0" w:uiPriority="66" w:unhideWhenUsed="0"/>
-    <w:lsdException w:name="Medium Grid 1 Accent 1" w:semiHidden="0" w:uiPriority="67" w:unhideWhenUsed="0"/>
-    <w:lsdException w:name="Medium Grid 2 Accent 1" w:semiHidden="0" w:uiPriority="68" w:unhideWhenUsed="0"/>
-    <w:lsdException w:name="Medium Grid 3 Accent 1" w:semiHidden="0" w:uiPriority="69" w:unhideWhenUsed="0"/>
-    <w:lsdException w:name="Dark List Accent 1" w:semiHidden="0" w:uiPriority="70" w:unhideWhenUsed="0"/>
-    <w:lsdException w:name="Colorful Shading Accent 1" w:semiHidden="0" w:uiPriority="71" w:unhideWhenUsed="0"/>
-    <w:lsdException w:name="Colorful List Accent 1" w:semiHidden="0" w:uiPriority="72" w:unhideWhenUsed="0"/>
-    <w:lsdException w:name="Colorful Grid Accent 1" w:semiHidden="0" w:uiPriority="73" w:unhideWhenUsed="0"/>
-    <w:lsdException w:name="Light Shading Accent 2" w:semiHidden="0" w:uiPriority="60" w:unhideWhenUsed="0"/>
-    <w:lsdException w:name="Light List Accent 2" w:semiHidden="0" w:uiPriority="61" w:unhideWhenUsed="0"/>
-    <w:lsdException w:name="Light Grid Accent 2" w:semiHidden="0" w:uiPriority="62" w:unhideWhenUsed="0"/>
-    <w:lsdException w:name="Medium Shading 1 Accent 2" w:semiHidden="0" w:uiPriority="63" w:unhideWhenUsed="0"/>
-    <w:lsdException w:name="Medium Shading 2 Accent 2" w:semiHidden="0" w:uiPriority="64" w:unhideWhenUsed="0"/>
-    <w:lsdException w:name="Medium List 1 Accent 2" w:semiHidden="0" w:uiPriority="65" w:unhideWhenUsed="0"/>
-    <w:lsdException w:name="Medium List 2 Accent 2" w:semiHidden="0" w:uiPriority="66" w:unhideWhenUsed="0"/>
-    <w:lsdException w:name="Medium Grid 1 Accent 2" w:semiHidden="0" w:uiPriority="67" w:unhideWhenUsed="0"/>
-    <w:lsdException w:name="Medium Grid 2 Accent 2" w:semiHidden="0" w:uiPriority="68" w:unhideWhenUsed="0"/>
-    <w:lsdException w:name="Medium Grid 3 Accent 2" w:semiHidden="0" w:uiPriority="69" w:unhideWhenUsed="0"/>
-    <w:lsdException w:name="Dark List Accent 2" w:semiHidden="0" w:uiPriority="70" w:unhideWhenUsed="0"/>
-    <w:lsdException w:name="Colorful Shading Accent 2" w:semiHidden="0" w:uiPriority="71" w:unhideWhenUsed="0"/>
-    <w:lsdException w:name="Colorful List Accent 2" w:semiHidden="0" w:uiPriority="72" w:unhideWhenUsed="0"/>
-    <w:lsdException w:name="Colorful Grid Accent 2" w:semiHidden="0" w:uiPriority="73" w:unhideWhenUsed="0"/>
-    <w:lsdException w:name="Light Shading Accent 3" w:semiHidden="0" w:uiPriority="60" w:unhideWhenUsed="0"/>
-    <w:lsdException w:name="Light List Accent 3" w:semiHidden="0" w:uiPriority="61" w:unhideWhenUsed="0"/>
-    <w:lsdException w:name="Light Grid Accent 3" w:semiHidden="0" w:uiPriority="62" w:unhideWhenUsed="0"/>
-    <w:lsdException w:name="Medium Shading 1 Accent 3" w:semiHidden="0" w:uiPriority="63" w:unhideWhenUsed="0"/>
-    <w:lsdException w:name="Medium Shading 2 Accent 3" w:semiHidden="0" w:uiPriority="64" w:unhideWhenUsed="0"/>
-    <w:lsdException w:name="Medium List 1 Accent 3" w:semiHidden="0" w:uiPriority="65" w:unhideWhenUsed="0"/>
-    <w:lsdException w:name="Medium List 2 Accent 3" w:semiHidden="0" w:uiPriority="66" w:unhideWhenUsed="0"/>
-    <w:lsdException w:name="Medium Grid 1 Accent 3" w:semiHidden="0" w:uiPriority="67" w:unhideWhenUsed="0"/>
-    <w:lsdException w:name="Medium Grid 2 Accent 3" w:semiHidden="0" w:uiPriority="68" w:unhideWhenUsed="0"/>
-    <w:lsdException w:name="Medium Grid 3 Accent 3" w:semiHidden="0" w:uiPriority="69" w:unhideWhenUsed="0"/>
-    <w:lsdException w:name="Dark List Accent 3" w:semiHidden="0" w:uiPriority="70" w:unhideWhenUsed="0"/>
-    <w:lsdException w:name="Colorful Shading Accent 3" w:semiHidden="0" w:uiPriority="71" w:unhideWhenUsed="0"/>
-    <w:lsdException w:name="Colorful List Accent 3" w:semiHidden="0" w:uiPriority="72" w:unhideWhenUsed="0"/>
-    <w:lsdException w:name="Colorful Grid Accent 3" w:semiHidden="0" w:uiPriority="73" w:unhideWhenUsed="0"/>
-    <w:lsdException w:name="Light Shading Accent 4" w:semiHidden="0" w:uiPriority="60" w:unhideWhenUsed="0"/>
-    <w:lsdException w:name="Light List Accent 4" w:semiHidden="0" w:uiPriority="61" w:unhideWhenUsed="0"/>
-    <w:lsdException w:name="Light Grid Accent 4" w:semiHidden="0" w:uiPriority="62" w:unhideWhenUsed="0"/>
-    <w:lsdException w:name="Medium Shading 1 Accent 4" w:semiHidden="0" w:uiPriority="63" w:unhideWhenUsed="0"/>
-    <w:lsdException w:name="Medium Shading 2 Accent 4" w:semiHidden="0" w:uiPriority="64" w:unhideWhenUsed="0"/>
-    <w:lsdException w:name="Medium List 1 Accent 4" w:semiHidden="0" w:uiPriority="65" w:unhideWhenUsed="0"/>
-    <w:lsdException w:name="Medium List 2 Accent 4" w:semiHidden="0" w:uiPriority="66" w:unhideWhenUsed="0"/>
-    <w:lsdException w:name="Medium Grid 1 Accent 4" w:semiHidden="0" w:uiPriority="67" w:unhideWhenUsed="0"/>
-    <w:lsdException w:name="Medium Grid 2 Accent 4" w:semiHidden="0" w:uiPriority="68" w:unhideWhenUsed="0"/>
-    <w:lsdException w:name="Medium Grid 3 Accent 4" w:semiHidden="0" w:uiPriority="69" w:unhideWhenUsed="0"/>
-    <w:lsdException w:name="Dark List Accent 4" w:semiHidden="0" w:uiPriority="70" w:unhideWhenUsed="0"/>
-    <w:lsdException w:name="Colorful Shading Accent 4" w:semiHidden="0" w:uiPriority="71" w:unhideWhenUsed="0"/>
-    <w:lsdException w:name="Colorful List Accent 4" w:semiHidden="0" w:uiPriority="72" w:unhideWhenUsed="0"/>
-    <w:lsdException w:name="Colorful Grid Accent 4" w:semiHidden="0" w:uiPriority="73" w:unhideWhenUsed="0"/>
-    <w:lsdException w:name="Light Shading Accent 5" w:semiHidden="0" w:uiPriority="60" w:unhideWhenUsed="0"/>
-    <w:lsdException w:name="Light List Accent 5" w:semiHidden="0" w:uiPriority="61" w:unhideWhenUsed="0"/>
-    <w:lsdException w:name="Light Grid Accent 5" w:semiHidden="0" w:uiPriority="62" w:unhideWhenUsed="0"/>
-    <w:lsdException w:name="Medium Shading 1 Accent 5" w:semiHidden="0" w:uiPriority="63" w:unhideWhenUsed="0"/>
-    <w:lsdException w:name="Medium Shading 2 Accent 5" w:semiHidden="0" w:uiPriority="64" w:unhideWhenUsed="0"/>
-    <w:lsdException w:name="Medium List 1 Accent 5" w:semiHidden="0" w:uiPriority="65" w:unhideWhenUsed="0"/>
-    <w:lsdException w:name="Medium List 2 Accent 5" w:semiHidden="0" w:uiPriority="66" w:unhideWhenUsed="0"/>
-    <w:lsdException w:name="Medium Grid 1 Accent 5" w:semiHidden="0" w:uiPriority="67" w:unhideWhenUsed="0"/>
-    <w:lsdException w:name="Medium Grid 2 Accent 5" w:semiHidden="0" w:uiPriority="68" w:unhideWhenUsed="0"/>
-    <w:lsdException w:name="Medium Grid 3 Accent 5" w:semiHidden="0" w:uiPriority="69" w:unhideWhenUsed="0"/>
-    <w:lsdException w:name="Dark List Accent 5" w:semiHidden="0" w:uiPriority="70" w:unhideWhenUsed="0"/>
-    <w:lsdException w:name="Colorful Shading Accent 5" w:semiHidden="0" w:uiPriority="71" w:unhideWhenUsed="0"/>
-    <w:lsdException w:name="Colorful List Accent 5" w:semiHidden="0" w:uiPriority="72" w:unhideWhenUsed="0"/>
-    <w:lsdException w:name="Colorful Grid Accent 5" w:semiHidden="0" w:uiPriority="73" w:unhideWhenUsed="0"/>
-    <w:lsdException w:name="Light Shading Accent 6" w:semiHidden="0" w:uiPriority="60" w:unhideWhenUsed="0"/>
-    <w:lsdException w:name="Light List Accent 6" w:semiHidden="0" w:uiPriority="61" w:unhideWhenUsed="0"/>
-    <w:lsdException w:name="Light Grid Accent 6" w:semiHidden="0" w:uiPriority="62" w:unhideWhenUsed="0"/>
-    <w:lsdException w:name="Medium Shading 1 Accent 6" w:semiHidden="0" w:uiPriority="63" w:unhideWhenUsed="0"/>
-    <w:lsdException w:name="Medium Shading 2 Accent 6" w:semiHidden="0" w:uiPriority="64" w:unhideWhenUsed="0"/>
-    <w:lsdException w:name="Medium List 1 Accent 6" w:semiHidden="0" w:uiPriority="65" w:unhideWhenUsed="0"/>
-    <w:lsdException w:name="Medium List 2 Accent 6" w:semiHidden="0" w:uiPriority="66" w:unhideWhenUsed="0"/>
-    <w:lsdException w:name="Medium Grid 1 Accent 6" w:semiHidden="0" w:uiPriority="67" w:unhideWhenUsed="0"/>
-    <w:lsdException w:name="Medium Grid 2 Accent 6" w:semiHidden="0" w:uiPriority="68" w:unhideWhenUsed="0"/>
-    <w:lsdException w:name="Medium Grid 3 Accent 6" w:semiHidden="0" w:uiPriority="69" w:unhideWhenUsed="0"/>
-    <w:lsdException w:name="Dark List Accent 6" w:semiHidden="0" w:uiPriority="70" w:unhideWhenUsed="0"/>
-    <w:lsdException w:name="Colorful Shading Accent 6" w:semiHidden="0" w:uiPriority="71" w:unhideWhenUsed="0"/>
-    <w:lsdException w:name="Colorful List Accent 6" w:semiHidden="0" w:uiPriority="72" w:unhideWhenUsed="0"/>
-    <w:lsdException w:name="Colorful Grid Accent 6" w:semiHidden="0" w:uiPriority="73" w:unhideWhenUsed="0"/>
-    <w:lsdException w:name="Subtle Emphasis" w:semiHidden="0" w:uiPriority="19" w:unhideWhenUsed="0" w:qFormat="1"/>
-    <w:lsdException w:name="Intense Emphasis" w:semiHidden="0" w:uiPriority="21" w:unhideWhenUsed="0" w:qFormat="1"/>
-    <w:lsdException w:name="Subtle Reference" w:semiHidden="0" w:uiPriority="31" w:unhideWhenUsed="0" w:qFormat="1"/>
-    <w:lsdException w:name="Intense Reference" w:semiHidden="0" w:uiPriority="32" w:unhideWhenUsed="0" w:qFormat="1"/>
-    <w:lsdException w:name="Book Title" w:semiHidden="0" w:uiPriority="33" w:unhideWhenUsed="0" w:qFormat="1"/>
-    <w:lsdException w:name="Bibliography" w:uiPriority="37"/>
-    <w:lsdException w:name="TOC Heading" w:uiPriority="39" w:qFormat="1"/>
+  <w:latentStyles w:defLockedState="0" w:defUIPriority="99" w:defSemiHidden="0" w:defUnhideWhenUsed="0" w:defQFormat="0" w:count="376">
+    <w:lsdException w:name="Normal" w:uiPriority="0" w:qFormat="1"/>
+    <w:lsdException w:name="heading 1" w:uiPriority="9" w:qFormat="1"/>
+    <w:lsdException w:name="heading 2" w:semiHidden="1" w:uiPriority="9" w:unhideWhenUsed="1" w:qFormat="1"/>
+    <w:lsdException w:name="heading 3" w:semiHidden="1" w:uiPriority="9" w:unhideWhenUsed="1" w:qFormat="1"/>
+    <w:lsdException w:name="heading 4" w:semiHidden="1" w:uiPriority="9" w:unhideWhenUsed="1" w:qFormat="1"/>
+    <w:lsdException w:name="heading 5" w:semiHidden="1" w:uiPriority="9" w:unhideWhenUsed="1" w:qFormat="1"/>
+    <w:lsdException w:name="heading 6" w:semiHidden="1" w:uiPriority="9" w:unhideWhenUsed="1" w:qFormat="1"/>
+    <w:lsdException w:name="heading 7" w:semiHidden="1" w:uiPriority="9" w:unhideWhenUsed="1" w:qFormat="1"/>
+    <w:lsdException w:name="heading 8" w:semiHidden="1" w:uiPriority="9" w:unhideWhenUsed="1" w:qFormat="1"/>
+    <w:lsdException w:name="heading 9" w:semiHidden="1" w:uiPriority="9" w:unhideWhenUsed="1" w:qFormat="1"/>
+    <w:lsdException w:name="index 1" w:semiHidden="1" w:unhideWhenUsed="1"/>
+    <w:lsdException w:name="index 2" w:semiHidden="1" w:unhideWhenUsed="1"/>
+    <w:lsdException w:name="index 3" w:semiHidden="1" w:unhideWhenUsed="1"/>
+    <w:lsdException w:name="index 4" w:semiHidden="1" w:unhideWhenUsed="1"/>
+    <w:lsdException w:name="index 5" w:semiHidden="1" w:unhideWhenUsed="1"/>
+    <w:lsdException w:name="index 6" w:semiHidden="1" w:unhideWhenUsed="1"/>
+    <w:lsdException w:name="index 7" w:semiHidden="1" w:unhideWhenUsed="1"/>
+    <w:lsdException w:name="index 8" w:semiHidden="1" w:unhideWhenUsed="1"/>
+    <w:lsdException w:name="index 9" w:semiHidden="1" w:unhideWhenUsed="1"/>
+    <w:lsdException w:name="toc 1" w:semiHidden="1" w:uiPriority="39" w:unhideWhenUsed="1"/>
+    <w:lsdException w:name="toc 2" w:semiHidden="1" w:uiPriority="39" w:unhideWhenUsed="1"/>
+    <w:lsdException w:name="toc 3" w:semiHidden="1" w:uiPriority="39" w:unhideWhenUsed="1"/>
+    <w:lsdException w:name="toc 4" w:semiHidden="1" w:uiPriority="39" w:unhideWhenUsed="1"/>
+    <w:lsdException w:name="toc 5" w:semiHidden="1" w:uiPriority="39" w:unhideWhenUsed="1"/>
+    <w:lsdException w:name="toc 6" w:semiHidden="1" w:uiPriority="39" w:unhideWhenUsed="1"/>
+    <w:lsdException w:name="toc 7" w:semiHidden="1" w:uiPriority="39" w:unhideWhenUsed="1"/>
+    <w:lsdException w:name="toc 8" w:semiHidden="1" w:uiPriority="39" w:unhideWhenUsed="1"/>
+    <w:lsdException w:name="toc 9" w:semiHidden="1" w:uiPriority="39" w:unhideWhenUsed="1"/>
+    <w:lsdException w:name="Normal Indent" w:semiHidden="1" w:unhideWhenUsed="1"/>
+    <w:lsdException w:name="footnote text" w:semiHidden="1" w:unhideWhenUsed="1"/>
+    <w:lsdException w:name="annotation text" w:semiHidden="1" w:unhideWhenUsed="1"/>
+    <w:lsdException w:name="header" w:semiHidden="1" w:unhideWhenUsed="1"/>
+    <w:lsdException w:name="footer" w:semiHidden="1" w:unhideWhenUsed="1"/>
+    <w:lsdException w:name="index heading" w:semiHidden="1" w:unhideWhenUsed="1"/>
+    <w:lsdException w:name="caption" w:semiHidden="1" w:uiPriority="35" w:unhideWhenUsed="1" w:qFormat="1"/>
+    <w:lsdException w:name="table of figures" w:semiHidden="1" w:unhideWhenUsed="1"/>
+    <w:lsdException w:name="envelope address" w:semiHidden="1" w:unhideWhenUsed="1"/>
+    <w:lsdException w:name="envelope return" w:semiHidden="1" w:unhideWhenUsed="1"/>
+    <w:lsdException w:name="footnote reference" w:semiHidden="1" w:unhideWhenUsed="1"/>
+    <w:lsdException w:name="annotation reference" w:semiHidden="1" w:unhideWhenUsed="1"/>
+    <w:lsdException w:name="line number" w:semiHidden="1" w:unhideWhenUsed="1"/>
+    <w:lsdException w:name="page number" w:semiHidden="1" w:unhideWhenUsed="1"/>
+    <w:lsdException w:name="endnote reference" w:semiHidden="1" w:unhideWhenUsed="1"/>
+    <w:lsdException w:name="endnote text" w:semiHidden="1" w:unhideWhenUsed="1"/>
+    <w:lsdException w:name="table of authorities" w:semiHidden="1" w:unhideWhenUsed="1"/>
+    <w:lsdException w:name="macro" w:semiHidden="1" w:unhideWhenUsed="1"/>
+    <w:lsdException w:name="toa heading" w:semiHidden="1" w:unhideWhenUsed="1"/>
+    <w:lsdException w:name="List" w:semiHidden="1" w:unhideWhenUsed="1"/>
+    <w:lsdException w:name="List Bullet" w:semiHidden="1" w:unhideWhenUsed="1"/>
+    <w:lsdException w:name="List Number" w:semiHidden="1" w:unhideWhenUsed="1"/>
+    <w:lsdException w:name="List 2" w:semiHidden="1" w:unhideWhenUsed="1"/>
+    <w:lsdException w:name="List 3" w:semiHidden="1" w:unhideWhenUsed="1"/>
+    <w:lsdException w:name="List 4" w:semiHidden="1" w:unhideWhenUsed="1"/>
+    <w:lsdException w:name="List 5" w:semiHidden="1" w:unhideWhenUsed="1"/>
+    <w:lsdException w:name="List Bullet 2" w:semiHidden="1" w:unhideWhenUsed="1"/>
+    <w:lsdException w:name="List Bullet 3" w:semiHidden="1" w:unhideWhenUsed="1"/>
+    <w:lsdException w:name="List Bullet 4" w:semiHidden="1" w:unhideWhenUsed="1"/>
+    <w:lsdException w:name="List Bullet 5" w:semiHidden="1" w:unhideWhenUsed="1"/>
+    <w:lsdException w:name="List Number 2" w:semiHidden="1" w:unhideWhenUsed="1"/>
+    <w:lsdException w:name="List Number 3" w:semiHidden="1" w:unhideWhenUsed="1"/>
+    <w:lsdException w:name="List Number 4" w:semiHidden="1" w:unhideWhenUsed="1"/>
+    <w:lsdException w:name="List Number 5" w:semiHidden="1" w:unhideWhenUsed="1"/>
+    <w:lsdException w:name="Title" w:uiPriority="10" w:qFormat="1"/>
+    <w:lsdException w:name="Closing" w:semiHidden="1" w:unhideWhenUsed="1"/>
+    <w:lsdException w:name="Signature" w:semiHidden="1" w:unhideWhenUsed="1"/>
+    <w:lsdException w:name="Default Paragraph Font" w:semiHidden="1" w:uiPriority="1" w:unhideWhenUsed="1"/>
+    <w:lsdException w:name="Body Text" w:semiHidden="1" w:uiPriority="0" w:unhideWhenUsed="1"/>
+    <w:lsdException w:name="Body Text Indent" w:semiHidden="1" w:unhideWhenUsed="1"/>
+    <w:lsdException w:name="List Continue" w:semiHidden="1" w:unhideWhenUsed="1"/>
+    <w:lsdException w:name="List Continue 2" w:semiHidden="1" w:unhideWhenUsed="1"/>
+    <w:lsdException w:name="List Continue 3" w:semiHidden="1" w:unhideWhenUsed="1"/>
+    <w:lsdException w:name="List Continue 4" w:semiHidden="1" w:unhideWhenUsed="1"/>
+    <w:lsdException w:name="List Continue 5" w:semiHidden="1" w:unhideWhenUsed="1"/>
+    <w:lsdException w:name="Message Header" w:semiHidden="1" w:unhideWhenUsed="1"/>
+    <w:lsdException w:name="Subtitle" w:uiPriority="11" w:qFormat="1"/>
+    <w:lsdException w:name="Salutation" w:semiHidden="1" w:unhideWhenUsed="1"/>
+    <w:lsdException w:name="Date" w:semiHidden="1" w:unhideWhenUsed="1"/>
+    <w:lsdException w:name="Body Text First Indent" w:semiHidden="1" w:unhideWhenUsed="1"/>
+    <w:lsdException w:name="Body Text First Indent 2" w:semiHidden="1" w:unhideWhenUsed="1"/>
+    <w:lsdException w:name="Note Heading" w:semiHidden="1" w:unhideWhenUsed="1"/>
+    <w:lsdException w:name="Body Text 2" w:semiHidden="1" w:unhideWhenUsed="1"/>
+    <w:lsdException w:name="Body Text 3" w:semiHidden="1" w:unhideWhenUsed="1"/>
+    <w:lsdException w:name="Body Text Indent 2" w:semiHidden="1" w:unhideWhenUsed="1"/>
+    <w:lsdException w:name="Body Text Indent 3" w:semiHidden="1" w:unhideWhenUsed="1"/>
+    <w:lsdException w:name="Block Text" w:semiHidden="1" w:unhideWhenUsed="1"/>
+    <w:lsdException w:name="Hyperlink" w:semiHidden="1" w:unhideWhenUsed="1"/>
+    <w:lsdException w:name="FollowedHyperlink" w:semiHidden="1" w:unhideWhenUsed="1"/>
+    <w:lsdException w:name="Strong" w:uiPriority="22" w:qFormat="1"/>
+    <w:lsdException w:name="Emphasis" w:uiPriority="20" w:qFormat="1"/>
+    <w:lsdException w:name="Document Map" w:semiHidden="1" w:unhideWhenUsed="1"/>
+    <w:lsdException w:name="Plain Text" w:semiHidden="1" w:unhideWhenUsed="1"/>
+    <w:lsdException w:name="E-mail Signature" w:semiHidden="1" w:unhideWhenUsed="1"/>
+    <w:lsdException w:name="HTML Top of Form" w:semiHidden="1" w:unhideWhenUsed="1"/>
+    <w:lsdException w:name="HTML Bottom of Form" w:semiHidden="1" w:unhideWhenUsed="1"/>
+    <w:lsdException w:name="Normal (Web)" w:semiHidden="1" w:unhideWhenUsed="1"/>
+    <w:lsdException w:name="HTML Acronym" w:semiHidden="1" w:unhideWhenUsed="1"/>
+    <w:lsdException w:name="HTML Address" w:semiHidden="1" w:unhideWhenUsed="1"/>
+    <w:lsdException w:name="HTML Cite" w:semiHidden="1" w:unhideWhenUsed="1"/>
+    <w:lsdException w:name="HTML Code" w:semiHidden="1" w:unhideWhenUsed="1"/>
+    <w:lsdException w:name="HTML Definition" w:semiHidden="1" w:unhideWhenUsed="1"/>
+    <w:lsdException w:name="HTML Keyboard" w:semiHidden="1" w:unhideWhenUsed="1"/>
+    <w:lsdException w:name="HTML Preformatted" w:semiHidden="1" w:unhideWhenUsed="1"/>
+    <w:lsdException w:name="HTML Sample" w:semiHidden="1" w:unhideWhenUsed="1"/>
+    <w:lsdException w:name="HTML Typewriter" w:semiHidden="1" w:unhideWhenUsed="1"/>
+    <w:lsdException w:name="HTML Variable" w:semiHidden="1" w:unhideWhenUsed="1"/>
+    <w:lsdException w:name="Normal Table" w:semiHidden="1" w:unhideWhenUsed="1"/>
+    <w:lsdException w:name="annotation subject" w:semiHidden="1" w:unhideWhenUsed="1"/>
+    <w:lsdException w:name="No List" w:semiHidden="1" w:unhideWhenUsed="1"/>
+    <w:lsdException w:name="Outline List 1" w:semiHidden="1" w:unhideWhenUsed="1"/>
+    <w:lsdException w:name="Outline List 2" w:semiHidden="1" w:unhideWhenUsed="1"/>
+    <w:lsdException w:name="Outline List 3" w:semiHidden="1" w:unhideWhenUsed="1"/>
+    <w:lsdException w:name="Table Simple 1" w:semiHidden="1" w:unhideWhenUsed="1"/>
+    <w:lsdException w:name="Table Simple 2" w:semiHidden="1" w:unhideWhenUsed="1"/>
+    <w:lsdException w:name="Table Simple 3" w:semiHidden="1" w:unhideWhenUsed="1"/>
+    <w:lsdException w:name="Table Classic 1" w:semiHidden="1" w:unhideWhenUsed="1"/>
+    <w:lsdException w:name="Table Classic 2" w:semiHidden="1" w:unhideWhenUsed="1"/>
+    <w:lsdException w:name="Table Classic 3" w:semiHidden="1" w:unhideWhenUsed="1"/>
+    <w:lsdException w:name="Table Classic 4" w:semiHidden="1" w:unhideWhenUsed="1"/>
+    <w:lsdException w:name="Table Colorful 1" w:semiHidden="1" w:unhideWhenUsed="1"/>
+    <w:lsdException w:name="Table Colorful 2" w:semiHidden="1" w:unhideWhenUsed="1"/>
+    <w:lsdException w:name="Table Colorful 3" w:semiHidden="1" w:unhideWhenUsed="1"/>
+    <w:lsdException w:name="Table Columns 1" w:semiHidden="1" w:unhideWhenUsed="1"/>
+    <w:lsdException w:name="Table Columns 2" w:semiHidden="1" w:unhideWhenUsed="1"/>
+    <w:lsdException w:name="Table Columns 3" w:semiHidden="1" w:unhideWhenUsed="1"/>
+    <w:lsdException w:name="Table Columns 4" w:semiHidden="1" w:unhideWhenUsed="1"/>
+    <w:lsdException w:name="Table Columns 5" w:semiHidden="1" w:unhideWhenUsed="1"/>
+    <w:lsdException w:name="Table Grid 1" w:semiHidden="1" w:unhideWhenUsed="1"/>
+    <w:lsdException w:name="Table Grid 2" w:semiHidden="1" w:unhideWhenUsed="1"/>
+    <w:lsdException w:name="Table Grid 3" w:semiHidden="1" w:unhideWhenUsed="1"/>
+    <w:lsdException w:name="Table Grid 4" w:semiHidden="1" w:unhideWhenUsed="1"/>
+    <w:lsdException w:name="Table Grid 5" w:semiHidden="1" w:unhideWhenUsed="1"/>
+    <w:lsdException w:name="Table Grid 6" w:semiHidden="1" w:unhideWhenUsed="1"/>
+    <w:lsdException w:name="Table Grid 7" w:semiHidden="1" w:unhideWhenUsed="1"/>
+    <w:lsdException w:name="Table Grid 8" w:semiHidden="1" w:unhideWhenUsed="1"/>
+    <w:lsdException w:name="Table List 1" w:semiHidden="1" w:unhideWhenUsed="1"/>
+    <w:lsdException w:name="Table List 2" w:semiHidden="1" w:unhideWhenUsed="1"/>
+    <w:lsdException w:name="Table List 3" w:semiHidden="1" w:unhideWhenUsed="1"/>
+    <w:lsdException w:name="Table List 4" w:semiHidden="1" w:unhideWhenUsed="1"/>
+    <w:lsdException w:name="Table List 5" w:semiHidden="1" w:unhideWhenUsed="1"/>
+    <w:lsdException w:name="Table List 6" w:semiHidden="1" w:unhideWhenUsed="1"/>
+    <w:lsdException w:name="Table List 7" w:semiHidden="1" w:unhideWhenUsed="1"/>
+    <w:lsdException w:name="Table List 8" w:semiHidden="1" w:unhideWhenUsed="1"/>
+    <w:lsdException w:name="Table 3D effects 1" w:semiHidden="1" w:unhideWhenUsed="1"/>
+    <w:lsdException w:name="Table 3D effects 2" w:semiHidden="1" w:unhideWhenUsed="1"/>
+    <w:lsdException w:name="Table 3D effects 3" w:semiHidden="1" w:unhideWhenUsed="1"/>
+    <w:lsdException w:name="Table Contemporary" w:semiHidden="1" w:unhideWhenUsed="1"/>
+    <w:lsdException w:name="Table Elegant" w:semiHidden="1" w:unhideWhenUsed="1"/>
+    <w:lsdException w:name="Table Professional" w:semiHidden="1" w:unhideWhenUsed="1"/>
+    <w:lsdException w:name="Table Subtle 1" w:semiHidden="1" w:unhideWhenUsed="1"/>
+    <w:lsdException w:name="Table Subtle 2" w:semiHidden="1" w:unhideWhenUsed="1"/>
+    <w:lsdException w:name="Table Web 1" w:semiHidden="1" w:unhideWhenUsed="1"/>
+    <w:lsdException w:name="Table Web 2" w:semiHidden="1" w:unhideWhenUsed="1"/>
+    <w:lsdException w:name="Table Web 3" w:semiHidden="1" w:unhideWhenUsed="1"/>
+    <w:lsdException w:name="Balloon Text" w:semiHidden="1" w:unhideWhenUsed="1"/>
+    <w:lsdException w:name="Table Grid" w:semiHidden="1" w:uiPriority="39" w:unhideWhenUsed="1"/>
+    <w:lsdException w:name="Table Theme" w:semiHidden="1" w:unhideWhenUsed="1"/>
+    <w:lsdException w:name="Placeholder Text" w:semiHidden="1"/>
+    <w:lsdException w:name="No Spacing" w:uiPriority="1" w:qFormat="1"/>
+    <w:lsdException w:name="Light Shading" w:uiPriority="60"/>
+    <w:lsdException w:name="Light List" w:uiPriority="61"/>
+    <w:lsdException w:name="Light Grid" w:uiPriority="62"/>
+    <w:lsdException w:name="Medium Shading 1" w:uiPriority="63"/>
+    <w:lsdException w:name="Medium Shading 2" w:uiPriority="64"/>
+    <w:lsdException w:name="Medium List 1" w:uiPriority="65"/>
+    <w:lsdException w:name="Medium List 2" w:uiPriority="66"/>
+    <w:lsdException w:name="Medium Grid 1" w:uiPriority="67"/>
+    <w:lsdException w:name="Medium Grid 2" w:uiPriority="68"/>
+    <w:lsdException w:name="Medium Grid 3" w:uiPriority="69"/>
+    <w:lsdException w:name="Dark List" w:uiPriority="70"/>
+    <w:lsdException w:name="Colorful Shading" w:uiPriority="71"/>
+    <w:lsdException w:name="Colorful List" w:uiPriority="72"/>
+    <w:lsdException w:name="Colorful Grid" w:uiPriority="73"/>
+    <w:lsdException w:name="Light Shading Accent 1" w:uiPriority="60"/>
+    <w:lsdException w:name="Light List Accent 1" w:uiPriority="61"/>
+    <w:lsdException w:name="Light Grid Accent 1" w:uiPriority="62"/>
+    <w:lsdException w:name="Medium Shading 1 Accent 1" w:uiPriority="63"/>
+    <w:lsdException w:name="Medium Shading 2 Accent 1" w:uiPriority="64"/>
+    <w:lsdException w:name="Medium List 1 Accent 1" w:uiPriority="65"/>
+    <w:lsdException w:name="Revision" w:semiHidden="1"/>
+    <w:lsdException w:name="List Paragraph" w:uiPriority="34" w:qFormat="1"/>
+    <w:lsdException w:name="Quote" w:uiPriority="29" w:qFormat="1"/>
+    <w:lsdException w:name="Intense Quote" w:uiPriority="30" w:qFormat="1"/>
+    <w:lsdException w:name="Medium List 2 Accent 1" w:uiPriority="66"/>
+    <w:lsdException w:name="Medium Grid 1 Accent 1" w:uiPriority="67"/>
+    <w:lsdException w:name="Medium Grid 2 Accent 1" w:uiPriority="68"/>
+    <w:lsdException w:name="Medium Grid 3 Accent 1" w:uiPriority="69"/>
+    <w:lsdException w:name="Dark List Accent 1" w:uiPriority="70"/>
+    <w:lsdException w:name="Colorful Shading Accent 1" w:uiPriority="71"/>
+    <w:lsdException w:name="Colorful List Accent 1" w:uiPriority="72"/>
+    <w:lsdException w:name="Colorful Grid Accent 1" w:uiPriority="73"/>
+    <w:lsdException w:name="Light Shading Accent 2" w:uiPriority="60"/>
+    <w:lsdException w:name="Light List Accent 2" w:uiPriority="61"/>
+    <w:lsdException w:name="Light Grid Accent 2" w:uiPriority="62"/>
+    <w:lsdException w:name="Medium Shading 1 Accent 2" w:uiPriority="63"/>
+    <w:lsdException w:name="Medium Shading 2 Accent 2" w:uiPriority="64"/>
+    <w:lsdException w:name="Medium List 1 Accent 2" w:uiPriority="65"/>
+    <w:lsdException w:name="Medium List 2 Accent 2" w:uiPriority="66"/>
+    <w:lsdException w:name="Medium Grid 1 Accent 2" w:uiPriority="67"/>
+    <w:lsdException w:name="Medium Grid 2 Accent 2" w:uiPriority="68"/>
+    <w:lsdException w:name="Medium Grid 3 Accent 2" w:uiPriority="69"/>
+    <w:lsdException w:name="Dark List Accent 2" w:uiPriority="70"/>
+    <w:lsdException w:name="Colorful Shading Accent 2" w:uiPriority="71"/>
+    <w:lsdException w:name="Colorful List Accent 2" w:uiPriority="72"/>
+    <w:lsdException w:name="Colorful Grid Accent 2" w:uiPriority="73"/>
+    <w:lsdException w:name="Light Shading Accent 3" w:uiPriority="60"/>
+    <w:lsdException w:name="Light List Accent 3" w:uiPriority="61"/>
+    <w:lsdException w:name="Light Grid Accent 3" w:uiPriority="62"/>
+    <w:lsdException w:name="Medium Shading 1 Accent 3" w:uiPriority="63"/>
+    <w:lsdException w:name="Medium Shading 2 Accent 3" w:uiPriority="64"/>
+    <w:lsdException w:name="Medium List 1 Accent 3" w:uiPriority="65"/>
+    <w:lsdException w:name="Medium List 2 Accent 3" w:uiPriority="66"/>
+    <w:lsdException w:name="Medium Grid 1 Accent 3" w:uiPriority="67"/>
+    <w:lsdException w:name="Medium Grid 2 Accent 3" w:uiPriority="68"/>
+    <w:lsdException w:name="Medium Grid 3 Accent 3" w:uiPriority="69"/>
+    <w:lsdException w:name="Dark List Accent 3" w:uiPriority="70"/>
+    <w:lsdException w:name="Colorful Shading Accent 3" w:uiPriority="71"/>
+    <w:lsdException w:name="Colorful List Accent 3" w:uiPriority="72"/>
+    <w:lsdException w:name="Colorful Grid Accent 3" w:uiPriority="73"/>
+    <w:lsdException w:name="Light Shading Accent 4" w:uiPriority="60"/>
+    <w:lsdException w:name="Light List Accent 4" w:uiPriority="61"/>
+    <w:lsdException w:name="Light Grid Accent 4" w:uiPriority="62"/>
+    <w:lsdException w:name="Medium Shading 1 Accent 4" w:uiPriority="63"/>
+    <w:lsdException w:name="Medium Shading 2 Accent 4" w:uiPriority="64"/>
+    <w:lsdException w:name="Medium List 1 Accent 4" w:uiPriority="65"/>
+    <w:lsdException w:name="Medium List 2 Accent 4" w:uiPriority="66"/>
+    <w:lsdException w:name="Medium Grid 1 Accent 4" w:uiPriority="67"/>
+    <w:lsdException w:name="Medium Grid 2 Accent 4" w:uiPriority="68"/>
+    <w:lsdException w:name="Medium Grid 3 Accent 4" w:uiPriority="69"/>
+    <w:lsdException w:name="Dark List Accent 4" w:uiPriority="70"/>
+    <w:lsdException w:name="Colorful Shading Accent 4" w:uiPriority="71"/>
+    <w:lsdException w:name="Colorful List Accent 4" w:uiPriority="72"/>
+    <w:lsdException w:name="Colorful Grid Accent 4" w:uiPriority="73"/>
+    <w:lsdException w:name="Light Shading Accent 5" w:uiPriority="60"/>
+    <w:lsdException w:name="Light List Accent 5" w:uiPriority="61"/>
+    <w:lsdException w:name="Light Grid Accent 5" w:uiPriority="62"/>
+    <w:lsdException w:name="Medium Shading 1 Accent 5" w:uiPriority="63"/>
+    <w:lsdException w:name="Medium Shading 2 Accent 5" w:uiPriority="64"/>
+    <w:lsdException w:name="Medium List 1 Accent 5" w:uiPriority="65"/>
+    <w:lsdException w:name="Medium List 2 Accent 5" w:uiPriority="66"/>
+    <w:lsdException w:name="Medium Grid 1 Accent 5" w:uiPriority="67"/>
+    <w:lsdException w:name="Medium Grid 2 Accent 5" w:uiPriority="68"/>
+    <w:lsdException w:name="Medium Grid 3 Accent 5" w:uiPriority="69"/>
+    <w:lsdException w:name="Dark List Accent 5" w:uiPriority="70"/>
+    <w:lsdException w:name="Colorful Shading Accent 5" w:uiPriority="71"/>
+    <w:lsdException w:name="Colorful List Accent 5" w:uiPriority="72"/>
+    <w:lsdException w:name="Colorful Grid Accent 5" w:uiPriority="73"/>
+    <w:lsdException w:name="Light Shading Accent 6" w:uiPriority="60"/>
+    <w:lsdException w:name="Light List Accent 6" w:uiPriority="61"/>
+    <w:lsdException w:name="Light Grid Accent 6" w:uiPriority="62"/>
+    <w:lsdException w:name="Medium Shading 1 Accent 6" w:uiPriority="63"/>
+    <w:lsdException w:name="Medium Shading 2 Accent 6" w:uiPriority="64"/>
+    <w:lsdException w:name="Medium List 1 Accent 6" w:uiPriority="65"/>
+    <w:lsdException w:name="Medium List 2 Accent 6" w:uiPriority="66"/>
+    <w:lsdException w:name="Medium Grid 1 Accent 6" w:uiPriority="67"/>
+    <w:lsdException w:name="Medium Grid 2 Accent 6" w:uiPriority="68"/>
+    <w:lsdException w:name="Medium Grid 3 Accent 6" w:uiPriority="69"/>
+    <w:lsdException w:name="Dark List Accent 6" w:uiPriority="70"/>
+    <w:lsdException w:name="Colorful Shading Accent 6" w:uiPriority="71"/>
+    <w:lsdException w:name="Colorful List Accent 6" w:uiPriority="72"/>
+    <w:lsdException w:name="Colorful Grid Accent 6" w:uiPriority="73"/>
+    <w:lsdException w:name="Subtle Emphasis" w:uiPriority="19" w:qFormat="1"/>
+    <w:lsdException w:name="Intense Emphasis" w:uiPriority="21" w:qFormat="1"/>
+    <w:lsdException w:name="Subtle Reference" w:uiPriority="31" w:qFormat="1"/>
+    <w:lsdException w:name="Intense Reference" w:uiPriority="32" w:qFormat="1"/>
+    <w:lsdException w:name="Book Title" w:uiPriority="33" w:qFormat="1"/>
+    <w:lsdException w:name="Bibliography" w:semiHidden="1" w:uiPriority="37" w:unhideWhenUsed="1"/>
+    <w:lsdException w:name="TOC Heading" w:semiHidden="1" w:uiPriority="39" w:unhideWhenUsed="1" w:qFormat="1"/>
+    <w:lsdException w:name="Plain Table 1" w:uiPriority="41"/>
+    <w:lsdException w:name="Plain Table 2" w:uiPriority="42"/>
+    <w:lsdException w:name="Plain Table 3" w:uiPriority="43"/>
+    <w:lsdException w:name="Plain Table 4" w:uiPriority="44"/>
+    <w:lsdException w:name="Plain Table 5" w:uiPriority="45"/>
+    <w:lsdException w:name="Grid Table Light" w:uiPriority="40"/>
+    <w:lsdException w:name="Grid Table 1 Light" w:uiPriority="46"/>
+    <w:lsdException w:name="Grid Table 2" w:uiPriority="47"/>
+    <w:lsdException w:name="Grid Table 3" w:uiPriority="48"/>
+    <w:lsdException w:name="Grid Table 4" w:uiPriority="49"/>
+    <w:lsdException w:name="Grid Table 5 Dark" w:uiPriority="50"/>
+    <w:lsdException w:name="Grid Table 6 Colorful" w:uiPriority="51"/>
+    <w:lsdException w:name="Grid Table 7 Colorful" w:uiPriority="52"/>
+    <w:lsdException w:name="Grid Table 1 Light Accent 1" w:uiPriority="46"/>
+    <w:lsdException w:name="Grid Table 2 Accent 1" w:uiPriority="47"/>
+    <w:lsdException w:name="Grid Table 3 Accent 1" w:uiPriority="48"/>
+    <w:lsdException w:name="Grid Table 4 Accent 1" w:uiPriority="49"/>
+    <w:lsdException w:name="Grid Table 5 Dark Accent 1" w:uiPriority="50"/>
+    <w:lsdException w:name="Grid Table 6 Colorful Accent 1" w:uiPriority="51"/>
+    <w:lsdException w:name="Grid Table 7 Colorful Accent 1" w:uiPriority="52"/>
+    <w:lsdException w:name="Grid Table 1 Light Accent 2" w:uiPriority="46"/>
+    <w:lsdException w:name="Grid Table 2 Accent 2" w:uiPriority="47"/>
+    <w:lsdException w:name="Grid Table 3 Accent 2" w:uiPriority="48"/>
+    <w:lsdException w:name="Grid Table 4 Accent 2" w:uiPriority="49"/>
+    <w:lsdException w:name="Grid Table 5 Dark Accent 2" w:uiPriority="50"/>
+    <w:lsdException w:name="Grid Table 6 Colorful Accent 2" w:uiPriority="51"/>
+    <w:lsdException w:name="Grid Table 7 Colorful Accent 2" w:uiPriority="52"/>
+    <w:lsdException w:name="Grid Table 1 Light Accent 3" w:uiPriority="46"/>
+    <w:lsdException w:name="Grid Table 2 Accent 3" w:uiPriority="47"/>
+    <w:lsdException w:name="Grid Table 3 Accent 3" w:uiPriority="48"/>
+    <w:lsdException w:name="Grid Table 4 Accent 3" w:uiPriority="49"/>
+    <w:lsdException w:name="Grid Table 5 Dark Accent 3" w:uiPriority="50"/>
+    <w:lsdException w:name="Grid Table 6 Colorful Accent 3" w:uiPriority="51"/>
+    <w:lsdException w:name="Grid Table 7 Colorful Accent 3" w:uiPriority="52"/>
+    <w:lsdException w:name="Grid Table 1 Light Accent 4" w:uiPriority="46"/>
+    <w:lsdException w:name="Grid Table 2 Accent 4" w:uiPriority="47"/>
+    <w:lsdException w:name="Grid Table 3 Accent 4" w:uiPriority="48"/>
+    <w:lsdException w:name="Grid Table 4 Accent 4" w:uiPriority="49"/>
+    <w:lsdException w:name="Grid Table 5 Dark Accent 4" w:uiPriority="50"/>
+    <w:lsdException w:name="Grid Table 6 Colorful Accent 4" w:uiPriority="51"/>
+    <w:lsdException w:name="Grid Table 7 Colorful Accent 4" w:uiPriority="52"/>
+    <w:lsdException w:name="Grid Table 1 Light Accent 5" w:uiPriority="46"/>
+    <w:lsdException w:name="Grid Table 2 Accent 5" w:uiPriority="47"/>
+    <w:lsdException w:name="Grid Table 3 Accent 5" w:uiPriority="48"/>
+    <w:lsdException w:name="Grid Table 4 Accent 5" w:uiPriority="49"/>
+    <w:lsdException w:name="Grid Table 5 Dark Accent 5" w:uiPriority="50"/>
+    <w:lsdException w:name="Grid Table 6 Colorful Accent 5" w:uiPriority="51"/>
+    <w:lsdException w:name="Grid Table 7 Colorful Accent 5" w:uiPriority="52"/>
+    <w:lsdException w:name="Grid Table 1 Light Accent 6" w:uiPriority="46"/>
+    <w:lsdException w:name="Grid Table 2 Accent 6" w:uiPriority="47"/>
+    <w:lsdException w:name="Grid Table 3 Accent 6" w:uiPriority="48"/>
+    <w:lsdException w:name="Grid Table 4 Accent 6" w:uiPriority="49"/>
+    <w:lsdException w:name="Grid Table 5 Dark Accent 6" w:uiPriority="50"/>
+    <w:lsdException w:name="Grid Table 6 Colorful Accent 6" w:uiPriority="51"/>
+    <w:lsdException w:name="Grid Table 7 Colorful Accent 6" w:uiPriority="52"/>
+    <w:lsdException w:name="List Table 1 Light" w:uiPriority="46"/>
+    <w:lsdException w:name="List Table 2" w:uiPriority="47"/>
+    <w:lsdException w:name="List Table 3" w:uiPriority="48"/>
+    <w:lsdException w:name="List Table 4" w:uiPriority="49"/>
+    <w:lsdException w:name="List Table 5 Dark" w:uiPriority="50"/>
+    <w:lsdException w:name="List Table 6 Colorful" w:uiPriority="51"/>
+    <w:lsdException w:name="List Table 7 Colorful" w:uiPriority="52"/>
+    <w:lsdException w:name="List Table 1 Light Accent 1" w:uiPriority="46"/>
+    <w:lsdException w:name="List Table 2 Accent 1" w:uiPriority="47"/>
+    <w:lsdException w:name="List Table 3 Accent 1" w:uiPriority="48"/>
+    <w:lsdException w:name="List Table 4 Accent 1" w:uiPriority="49"/>
+    <w:lsdException w:name="List Table 5 Dark Accent 1" w:uiPriority="50"/>
+    <w:lsdException w:name="List Table 6 Colorful Accent 1" w:uiPriority="51"/>
+    <w:lsdException w:name="List Table 7 Colorful Accent 1" w:uiPriority="52"/>
+    <w:lsdException w:name="List Table 1 Light Accent 2" w:uiPriority="46"/>
+    <w:lsdException w:name="List Table 2 Accent 2" w:uiPriority="47"/>
+    <w:lsdException w:name="List Table 3 Accent 2" w:uiPriority="48"/>
+    <w:lsdException w:name="List Table 4 Accent 2" w:uiPriority="49"/>
+    <w:lsdException w:name="List Table 5 Dark Accent 2" w:uiPriority="50"/>
+    <w:lsdException w:name="List Table 6 Colorful Accent 2" w:uiPriority="51"/>
+    <w:lsdException w:name="List Table 7 Colorful Accent 2" w:uiPriority="52"/>
+    <w:lsdException w:name="List Table 1 Light Accent 3" w:uiPriority="46"/>
+    <w:lsdException w:name="List Table 2 Accent 3" w:uiPriority="47"/>
+    <w:lsdException w:name="List Table 3 Accent 3" w:uiPriority="48"/>
+    <w:lsdException w:name="List Table 4 Accent 3" w:uiPriority="49"/>
+    <w:lsdException w:name="List Table 5 Dark Accent 3" w:uiPriority="50"/>
+    <w:lsdException w:name="List Table 6 Colorful Accent 3" w:uiPriority="51"/>
+    <w:lsdException w:name="List Table 7 Colorful Accent 3" w:uiPriority="52"/>
+    <w:lsdException w:name="List Table 1 Light Accent 4" w:uiPriority="46"/>
+    <w:lsdException w:name="List Table 2 Accent 4" w:uiPriority="47"/>
+    <w:lsdException w:name="List Table 3 Accent 4" w:uiPriority="48"/>
+    <w:lsdException w:name="List Table 4 Accent 4" w:uiPriority="49"/>
+    <w:lsdException w:name="List Table 5 Dark Accent 4" w:uiPriority="50"/>
+    <w:lsdException w:name="List Table 6 Colorful Accent 4" w:uiPriority="51"/>
+    <w:lsdException w:name="List Table 7 Colorful Accent 4" w:uiPriority="52"/>
+    <w:lsdException w:name="List Table 1 Light Accent 5" w:uiPriority="46"/>
+    <w:lsdException w:name="List Table 2 Accent 5" w:uiPriority="47"/>
+    <w:lsdException w:name="List Table 3 Accent 5" w:uiPriority="48"/>
+    <w:lsdException w:name="List Table 4 Accent 5" w:uiPriority="49"/>
+    <w:lsdException w:name="List Table 5 Dark Accent 5" w:uiPriority="50"/>
+    <w:lsdException w:name="List Table 6 Colorful Accent 5" w:uiPriority="51"/>
+    <w:lsdException w:name="List Table 7 Colorful Accent 5" w:uiPriority="52"/>
+    <w:lsdException w:name="List Table 1 Light Accent 6" w:uiPriority="46"/>
+    <w:lsdException w:name="List Table 2 Accent 6" w:uiPriority="47"/>
+    <w:lsdException w:name="List Table 3 Accent 6" w:uiPriority="48"/>
+    <w:lsdException w:name="List Table 4 Accent 6" w:uiPriority="49"/>
+    <w:lsdException w:name="List Table 5 Dark Accent 6" w:uiPriority="50"/>
+    <w:lsdException w:name="List Table 6 Colorful Accent 6" w:uiPriority="51"/>
+    <w:lsdException w:name="List Table 7 Colorful Accent 6" w:uiPriority="52"/>
+    <w:lsdException w:name="Mention" w:semiHidden="1" w:unhideWhenUsed="1"/>
+    <w:lsdException w:name="Smart Hyperlink" w:semiHidden="1" w:unhideWhenUsed="1"/>
+    <w:lsdException w:name="Hashtag" w:semiHidden="1" w:unhideWhenUsed="1"/>
+    <w:lsdException w:name="Unresolved Mention" w:semiHidden="1" w:unhideWhenUsed="1"/>
+    <w:lsdException w:name="Smart Link" w:semiHidden="1" w:unhideWhenUsed="1"/>
   </w:latentStyles>
   <w:style w:type="paragraph" w:default="1" w:styleId="Normal">
     <w:name w:val="Normal"/>
@@ -3208,906 +3561,8 @@
 </w:styles>
 </file>
 
-<file path=word/stylesWithEffects.xml><?xml version="1.0" encoding="utf-8"?>
-<w:styles xmlns:wpc="http://schemas.microsoft.com/office/word/2010/wordprocessingCanvas" xmlns:mc="http://schemas.openxmlformats.org/markup-compatibility/2006" xmlns:o="urn:schemas-microsoft-com:office:office" xmlns:r="http://schemas.openxmlformats.org/officeDocument/2006/relationships" xmlns:m="http://schemas.openxmlformats.org/officeDocument/2006/math" xmlns:v="urn:schemas-microsoft-com:vml" xmlns:wp14="http://schemas.microsoft.com/office/word/2010/wordprocessingDrawing" xmlns:wp="http://schemas.openxmlformats.org/drawingml/2006/wordprocessingDrawing" xmlns:w10="urn:schemas-microsoft-com:office:word" xmlns:w="http://schemas.openxmlformats.org/wordprocessingml/2006/main" xmlns:w14="http://schemas.microsoft.com/office/word/2010/wordml" xmlns:wpg="http://schemas.microsoft.com/office/word/2010/wordprocessingGroup" xmlns:wpi="http://schemas.microsoft.com/office/word/2010/wordprocessingInk" xmlns:wne="http://schemas.microsoft.com/office/word/2006/wordml" xmlns:wps="http://schemas.microsoft.com/office/word/2010/wordprocessingShape" mc:Ignorable="w14 wp14">
-  <w:docDefaults>
-    <w:rPrDefault>
-      <w:rPr>
-        <w:rFonts w:asciiTheme="minorHAnsi" w:eastAsiaTheme="minorEastAsia" w:hAnsiTheme="minorHAnsi" w:cstheme="minorBidi"/>
-        <w:lang w:val="en-US" w:eastAsia="en-US" w:bidi="ar-SA"/>
-      </w:rPr>
-    </w:rPrDefault>
-    <w:pPrDefault>
-      <w:pPr>
-        <w:spacing w:before="100" w:after="200" w:line="276" w:lineRule="auto"/>
-      </w:pPr>
-    </w:pPrDefault>
-  </w:docDefaults>
-  <w:latentStyles w:defLockedState="0" w:defUIPriority="99" w:defSemiHidden="1" w:defUnhideWhenUsed="1" w:defQFormat="0" w:count="267">
-    <w:lsdException w:name="Normal" w:semiHidden="0" w:uiPriority="0" w:unhideWhenUsed="0" w:qFormat="1"/>
-    <w:lsdException w:name="heading 1" w:semiHidden="0" w:uiPriority="9" w:unhideWhenUsed="0" w:qFormat="1"/>
-    <w:lsdException w:name="heading 2" w:uiPriority="9" w:qFormat="1"/>
-    <w:lsdException w:name="heading 3" w:uiPriority="9" w:qFormat="1"/>
-    <w:lsdException w:name="heading 4" w:uiPriority="9" w:qFormat="1"/>
-    <w:lsdException w:name="heading 5" w:uiPriority="9" w:qFormat="1"/>
-    <w:lsdException w:name="heading 6" w:uiPriority="9" w:qFormat="1"/>
-    <w:lsdException w:name="heading 7" w:uiPriority="9" w:qFormat="1"/>
-    <w:lsdException w:name="heading 8" w:uiPriority="9" w:qFormat="1"/>
-    <w:lsdException w:name="heading 9" w:uiPriority="9" w:qFormat="1"/>
-    <w:lsdException w:name="toc 1" w:uiPriority="39"/>
-    <w:lsdException w:name="toc 2" w:uiPriority="39"/>
-    <w:lsdException w:name="toc 3" w:uiPriority="39"/>
-    <w:lsdException w:name="toc 4" w:uiPriority="39"/>
-    <w:lsdException w:name="toc 5" w:uiPriority="39"/>
-    <w:lsdException w:name="toc 6" w:uiPriority="39"/>
-    <w:lsdException w:name="toc 7" w:uiPriority="39"/>
-    <w:lsdException w:name="toc 8" w:uiPriority="39"/>
-    <w:lsdException w:name="toc 9" w:uiPriority="39"/>
-    <w:lsdException w:name="caption" w:uiPriority="35" w:qFormat="1"/>
-    <w:lsdException w:name="Title" w:semiHidden="0" w:uiPriority="10" w:unhideWhenUsed="0" w:qFormat="1"/>
-    <w:lsdException w:name="Default Paragraph Font" w:uiPriority="1"/>
-    <w:lsdException w:name="Body Text" w:uiPriority="0"/>
-    <w:lsdException w:name="Subtitle" w:semiHidden="0" w:uiPriority="11" w:unhideWhenUsed="0" w:qFormat="1"/>
-    <w:lsdException w:name="Strong" w:semiHidden="0" w:uiPriority="22" w:unhideWhenUsed="0" w:qFormat="1"/>
-    <w:lsdException w:name="Emphasis" w:semiHidden="0" w:uiPriority="20" w:unhideWhenUsed="0" w:qFormat="1"/>
-    <w:lsdException w:name="Table Grid" w:semiHidden="0" w:uiPriority="39" w:unhideWhenUsed="0"/>
-    <w:lsdException w:name="Placeholder Text" w:unhideWhenUsed="0"/>
-    <w:lsdException w:name="No Spacing" w:semiHidden="0" w:uiPriority="1" w:unhideWhenUsed="0" w:qFormat="1"/>
-    <w:lsdException w:name="Light Shading" w:semiHidden="0" w:uiPriority="60" w:unhideWhenUsed="0"/>
-    <w:lsdException w:name="Light List" w:semiHidden="0" w:uiPriority="61" w:unhideWhenUsed="0"/>
-    <w:lsdException w:name="Light Grid" w:semiHidden="0" w:uiPriority="62" w:unhideWhenUsed="0"/>
-    <w:lsdException w:name="Medium Shading 1" w:semiHidden="0" w:uiPriority="63" w:unhideWhenUsed="0"/>
-    <w:lsdException w:name="Medium Shading 2" w:semiHidden="0" w:uiPriority="64" w:unhideWhenUsed="0"/>
-    <w:lsdException w:name="Medium List 1" w:semiHidden="0" w:uiPriority="65" w:unhideWhenUsed="0"/>
-    <w:lsdException w:name="Medium List 2" w:semiHidden="0" w:uiPriority="66" w:unhideWhenUsed="0"/>
-    <w:lsdException w:name="Medium Grid 1" w:semiHidden="0" w:uiPriority="67" w:unhideWhenUsed="0"/>
-    <w:lsdException w:name="Medium Grid 2" w:semiHidden="0" w:uiPriority="68" w:unhideWhenUsed="0"/>
-    <w:lsdException w:name="Medium Grid 3" w:semiHidden="0" w:uiPriority="69" w:unhideWhenUsed="0"/>
-    <w:lsdException w:name="Dark List" w:semiHidden="0" w:uiPriority="70" w:unhideWhenUsed="0"/>
-    <w:lsdException w:name="Colorful Shading" w:semiHidden="0" w:uiPriority="71" w:unhideWhenUsed="0"/>
-    <w:lsdException w:name="Colorful List" w:semiHidden="0" w:uiPriority="72" w:unhideWhenUsed="0"/>
-    <w:lsdException w:name="Colorful Grid" w:semiHidden="0" w:uiPriority="73" w:unhideWhenUsed="0"/>
-    <w:lsdException w:name="Light Shading Accent 1" w:semiHidden="0" w:uiPriority="60" w:unhideWhenUsed="0"/>
-    <w:lsdException w:name="Light List Accent 1" w:semiHidden="0" w:uiPriority="61" w:unhideWhenUsed="0"/>
-    <w:lsdException w:name="Light Grid Accent 1" w:semiHidden="0" w:uiPriority="62" w:unhideWhenUsed="0"/>
-    <w:lsdException w:name="Medium Shading 1 Accent 1" w:semiHidden="0" w:uiPriority="63" w:unhideWhenUsed="0"/>
-    <w:lsdException w:name="Medium Shading 2 Accent 1" w:semiHidden="0" w:uiPriority="64" w:unhideWhenUsed="0"/>
-    <w:lsdException w:name="Medium List 1 Accent 1" w:semiHidden="0" w:uiPriority="65" w:unhideWhenUsed="0"/>
-    <w:lsdException w:name="Revision" w:unhideWhenUsed="0"/>
-    <w:lsdException w:name="List Paragraph" w:semiHidden="0" w:uiPriority="34" w:unhideWhenUsed="0" w:qFormat="1"/>
-    <w:lsdException w:name="Quote" w:semiHidden="0" w:uiPriority="29" w:unhideWhenUsed="0" w:qFormat="1"/>
-    <w:lsdException w:name="Intense Quote" w:semiHidden="0" w:uiPriority="30" w:unhideWhenUsed="0" w:qFormat="1"/>
-    <w:lsdException w:name="Medium List 2 Accent 1" w:semiHidden="0" w:uiPriority="66" w:unhideWhenUsed="0"/>
-    <w:lsdException w:name="Medium Grid 1 Accent 1" w:semiHidden="0" w:uiPriority="67" w:unhideWhenUsed="0"/>
-    <w:lsdException w:name="Medium Grid 2 Accent 1" w:semiHidden="0" w:uiPriority="68" w:unhideWhenUsed="0"/>
-    <w:lsdException w:name="Medium Grid 3 Accent 1" w:semiHidden="0" w:uiPriority="69" w:unhideWhenUsed="0"/>
-    <w:lsdException w:name="Dark List Accent 1" w:semiHidden="0" w:uiPriority="70" w:unhideWhenUsed="0"/>
-    <w:lsdException w:name="Colorful Shading Accent 1" w:semiHidden="0" w:uiPriority="71" w:unhideWhenUsed="0"/>
-    <w:lsdException w:name="Colorful List Accent 1" w:semiHidden="0" w:uiPriority="72" w:unhideWhenUsed="0"/>
-    <w:lsdException w:name="Colorful Grid Accent 1" w:semiHidden="0" w:uiPriority="73" w:unhideWhenUsed="0"/>
-    <w:lsdException w:name="Light Shading Accent 2" w:semiHidden="0" w:uiPriority="60" w:unhideWhenUsed="0"/>
-    <w:lsdException w:name="Light List Accent 2" w:semiHidden="0" w:uiPriority="61" w:unhideWhenUsed="0"/>
-    <w:lsdException w:name="Light Grid Accent 2" w:semiHidden="0" w:uiPriority="62" w:unhideWhenUsed="0"/>
-    <w:lsdException w:name="Medium Shading 1 Accent 2" w:semiHidden="0" w:uiPriority="63" w:unhideWhenUsed="0"/>
-    <w:lsdException w:name="Medium Shading 2 Accent 2" w:semiHidden="0" w:uiPriority="64" w:unhideWhenUsed="0"/>
-    <w:lsdException w:name="Medium List 1 Accent 2" w:semiHidden="0" w:uiPriority="65" w:unhideWhenUsed="0"/>
-    <w:lsdException w:name="Medium List 2 Accent 2" w:semiHidden="0" w:uiPriority="66" w:unhideWhenUsed="0"/>
-    <w:lsdException w:name="Medium Grid 1 Accent 2" w:semiHidden="0" w:uiPriority="67" w:unhideWhenUsed="0"/>
-    <w:lsdException w:name="Medium Grid 2 Accent 2" w:semiHidden="0" w:uiPriority="68" w:unhideWhenUsed="0"/>
-    <w:lsdException w:name="Medium Grid 3 Accent 2" w:semiHidden="0" w:uiPriority="69" w:unhideWhenUsed="0"/>
-    <w:lsdException w:name="Dark List Accent 2" w:semiHidden="0" w:uiPriority="70" w:unhideWhenUsed="0"/>
-    <w:lsdException w:name="Colorful Shading Accent 2" w:semiHidden="0" w:uiPriority="71" w:unhideWhenUsed="0"/>
-    <w:lsdException w:name="Colorful List Accent 2" w:semiHidden="0" w:uiPriority="72" w:unhideWhenUsed="0"/>
-    <w:lsdException w:name="Colorful Grid Accent 2" w:semiHidden="0" w:uiPriority="73" w:unhideWhenUsed="0"/>
-    <w:lsdException w:name="Light Shading Accent 3" w:semiHidden="0" w:uiPriority="60" w:unhideWhenUsed="0"/>
-    <w:lsdException w:name="Light List Accent 3" w:semiHidden="0" w:uiPriority="61" w:unhideWhenUsed="0"/>
-    <w:lsdException w:name="Light Grid Accent 3" w:semiHidden="0" w:uiPriority="62" w:unhideWhenUsed="0"/>
-    <w:lsdException w:name="Medium Shading 1 Accent 3" w:semiHidden="0" w:uiPriority="63" w:unhideWhenUsed="0"/>
-    <w:lsdException w:name="Medium Shading 2 Accent 3" w:semiHidden="0" w:uiPriority="64" w:unhideWhenUsed="0"/>
-    <w:lsdException w:name="Medium List 1 Accent 3" w:semiHidden="0" w:uiPriority="65" w:unhideWhenUsed="0"/>
-    <w:lsdException w:name="Medium List 2 Accent 3" w:semiHidden="0" w:uiPriority="66" w:unhideWhenUsed="0"/>
-    <w:lsdException w:name="Medium Grid 1 Accent 3" w:semiHidden="0" w:uiPriority="67" w:unhideWhenUsed="0"/>
-    <w:lsdException w:name="Medium Grid 2 Accent 3" w:semiHidden="0" w:uiPriority="68" w:unhideWhenUsed="0"/>
-    <w:lsdException w:name="Medium Grid 3 Accent 3" w:semiHidden="0" w:uiPriority="69" w:unhideWhenUsed="0"/>
-    <w:lsdException w:name="Dark List Accent 3" w:semiHidden="0" w:uiPriority="70" w:unhideWhenUsed="0"/>
-    <w:lsdException w:name="Colorful Shading Accent 3" w:semiHidden="0" w:uiPriority="71" w:unhideWhenUsed="0"/>
-    <w:lsdException w:name="Colorful List Accent 3" w:semiHidden="0" w:uiPriority="72" w:unhideWhenUsed="0"/>
-    <w:lsdException w:name="Colorful Grid Accent 3" w:semiHidden="0" w:uiPriority="73" w:unhideWhenUsed="0"/>
-    <w:lsdException w:name="Light Shading Accent 4" w:semiHidden="0" w:uiPriority="60" w:unhideWhenUsed="0"/>
-    <w:lsdException w:name="Light List Accent 4" w:semiHidden="0" w:uiPriority="61" w:unhideWhenUsed="0"/>
-    <w:lsdException w:name="Light Grid Accent 4" w:semiHidden="0" w:uiPriority="62" w:unhideWhenUsed="0"/>
-    <w:lsdException w:name="Medium Shading 1 Accent 4" w:semiHidden="0" w:uiPriority="63" w:unhideWhenUsed="0"/>
-    <w:lsdException w:name="Medium Shading 2 Accent 4" w:semiHidden="0" w:uiPriority="64" w:unhideWhenUsed="0"/>
-    <w:lsdException w:name="Medium List 1 Accent 4" w:semiHidden="0" w:uiPriority="65" w:unhideWhenUsed="0"/>
-    <w:lsdException w:name="Medium List 2 Accent 4" w:semiHidden="0" w:uiPriority="66" w:unhideWhenUsed="0"/>
-    <w:lsdException w:name="Medium Grid 1 Accent 4" w:semiHidden="0" w:uiPriority="67" w:unhideWhenUsed="0"/>
-    <w:lsdException w:name="Medium Grid 2 Accent 4" w:semiHidden="0" w:uiPriority="68" w:unhideWhenUsed="0"/>
-    <w:lsdException w:name="Medium Grid 3 Accent 4" w:semiHidden="0" w:uiPriority="69" w:unhideWhenUsed="0"/>
-    <w:lsdException w:name="Dark List Accent 4" w:semiHidden="0" w:uiPriority="70" w:unhideWhenUsed="0"/>
-    <w:lsdException w:name="Colorful Shading Accent 4" w:semiHidden="0" w:uiPriority="71" w:unhideWhenUsed="0"/>
-    <w:lsdException w:name="Colorful List Accent 4" w:semiHidden="0" w:uiPriority="72" w:unhideWhenUsed="0"/>
-    <w:lsdException w:name="Colorful Grid Accent 4" w:semiHidden="0" w:uiPriority="73" w:unhideWhenUsed="0"/>
-    <w:lsdException w:name="Light Shading Accent 5" w:semiHidden="0" w:uiPriority="60" w:unhideWhenUsed="0"/>
-    <w:lsdException w:name="Light List Accent 5" w:semiHidden="0" w:uiPriority="61" w:unhideWhenUsed="0"/>
-    <w:lsdException w:name="Light Grid Accent 5" w:semiHidden="0" w:uiPriority="62" w:unhideWhenUsed="0"/>
-    <w:lsdException w:name="Medium Shading 1 Accent 5" w:semiHidden="0" w:uiPriority="63" w:unhideWhenUsed="0"/>
-    <w:lsdException w:name="Medium Shading 2 Accent 5" w:semiHidden="0" w:uiPriority="64" w:unhideWhenUsed="0"/>
-    <w:lsdException w:name="Medium List 1 Accent 5" w:semiHidden="0" w:uiPriority="65" w:unhideWhenUsed="0"/>
-    <w:lsdException w:name="Medium List 2 Accent 5" w:semiHidden="0" w:uiPriority="66" w:unhideWhenUsed="0"/>
-    <w:lsdException w:name="Medium Grid 1 Accent 5" w:semiHidden="0" w:uiPriority="67" w:unhideWhenUsed="0"/>
-    <w:lsdException w:name="Medium Grid 2 Accent 5" w:semiHidden="0" w:uiPriority="68" w:unhideWhenUsed="0"/>
-    <w:lsdException w:name="Medium Grid 3 Accent 5" w:semiHidden="0" w:uiPriority="69" w:unhideWhenUsed="0"/>
-    <w:lsdException w:name="Dark List Accent 5" w:semiHidden="0" w:uiPriority="70" w:unhideWhenUsed="0"/>
-    <w:lsdException w:name="Colorful Shading Accent 5" w:semiHidden="0" w:uiPriority="71" w:unhideWhenUsed="0"/>
-    <w:lsdException w:name="Colorful List Accent 5" w:semiHidden="0" w:uiPriority="72" w:unhideWhenUsed="0"/>
-    <w:lsdException w:name="Colorful Grid Accent 5" w:semiHidden="0" w:uiPriority="73" w:unhideWhenUsed="0"/>
-    <w:lsdException w:name="Light Shading Accent 6" w:semiHidden="0" w:uiPriority="60" w:unhideWhenUsed="0"/>
-    <w:lsdException w:name="Light List Accent 6" w:semiHidden="0" w:uiPriority="61" w:unhideWhenUsed="0"/>
-    <w:lsdException w:name="Light Grid Accent 6" w:semiHidden="0" w:uiPriority="62" w:unhideWhenUsed="0"/>
-    <w:lsdException w:name="Medium Shading 1 Accent 6" w:semiHidden="0" w:uiPriority="63" w:unhideWhenUsed="0"/>
-    <w:lsdException w:name="Medium Shading 2 Accent 6" w:semiHidden="0" w:uiPriority="64" w:unhideWhenUsed="0"/>
-    <w:lsdException w:name="Medium List 1 Accent 6" w:semiHidden="0" w:uiPriority="65" w:unhideWhenUsed="0"/>
-    <w:lsdException w:name="Medium List 2 Accent 6" w:semiHidden="0" w:uiPriority="66" w:unhideWhenUsed="0"/>
-    <w:lsdException w:name="Medium Grid 1 Accent 6" w:semiHidden="0" w:uiPriority="67" w:unhideWhenUsed="0"/>
-    <w:lsdException w:name="Medium Grid 2 Accent 6" w:semiHidden="0" w:uiPriority="68" w:unhideWhenUsed="0"/>
-    <w:lsdException w:name="Medium Grid 3 Accent 6" w:semiHidden="0" w:uiPriority="69" w:unhideWhenUsed="0"/>
-    <w:lsdException w:name="Dark List Accent 6" w:semiHidden="0" w:uiPriority="70" w:unhideWhenUsed="0"/>
-    <w:lsdException w:name="Colorful Shading Accent 6" w:semiHidden="0" w:uiPriority="71" w:unhideWhenUsed="0"/>
-    <w:lsdException w:name="Colorful List Accent 6" w:semiHidden="0" w:uiPriority="72" w:unhideWhenUsed="0"/>
-    <w:lsdException w:name="Colorful Grid Accent 6" w:semiHidden="0" w:uiPriority="73" w:unhideWhenUsed="0"/>
-    <w:lsdException w:name="Subtle Emphasis" w:semiHidden="0" w:uiPriority="19" w:unhideWhenUsed="0" w:qFormat="1"/>
-    <w:lsdException w:name="Intense Emphasis" w:semiHidden="0" w:uiPriority="21" w:unhideWhenUsed="0" w:qFormat="1"/>
-    <w:lsdException w:name="Subtle Reference" w:semiHidden="0" w:uiPriority="31" w:unhideWhenUsed="0" w:qFormat="1"/>
-    <w:lsdException w:name="Intense Reference" w:semiHidden="0" w:uiPriority="32" w:unhideWhenUsed="0" w:qFormat="1"/>
-    <w:lsdException w:name="Book Title" w:semiHidden="0" w:uiPriority="33" w:unhideWhenUsed="0" w:qFormat="1"/>
-    <w:lsdException w:name="Bibliography" w:uiPriority="37"/>
-    <w:lsdException w:name="TOC Heading" w:uiPriority="39" w:qFormat="1"/>
-  </w:latentStyles>
-  <w:style w:type="paragraph" w:default="1" w:styleId="Normal">
-    <w:name w:val="Normal"/>
-    <w:qFormat/>
-    <w:rsid w:val="000A6722"/>
-  </w:style>
-  <w:style w:type="paragraph" w:styleId="Heading1">
-    <w:name w:val="heading 1"/>
-    <w:basedOn w:val="Normal"/>
-    <w:next w:val="Normal"/>
-    <w:link w:val="Heading1Char"/>
-    <w:uiPriority w:val="9"/>
-    <w:qFormat/>
-    <w:rsid w:val="000A6722"/>
-    <w:pPr>
-      <w:pBdr>
-        <w:top w:val="single" w:sz="24" w:space="0" w:color="2C5F7C" w:themeColor="accent1"/>
-        <w:left w:val="single" w:sz="24" w:space="0" w:color="2C5F7C" w:themeColor="accent1"/>
-        <w:bottom w:val="single" w:sz="24" w:space="0" w:color="2C5F7C" w:themeColor="accent1"/>
-        <w:right w:val="single" w:sz="24" w:space="0" w:color="2C5F7C" w:themeColor="accent1"/>
-      </w:pBdr>
-      <w:shd w:val="clear" w:color="auto" w:fill="2C5F7C" w:themeFill="accent1"/>
-      <w:spacing w:after="0"/>
-      <w:outlineLvl w:val="0"/>
-    </w:pPr>
-    <w:rPr>
-      <w:caps/>
-      <w:color w:val="FFFFFF" w:themeColor="background1"/>
-      <w:spacing w:val="15"/>
-      <w:sz w:val="22"/>
-      <w:szCs w:val="22"/>
-    </w:rPr>
-  </w:style>
-  <w:style w:type="paragraph" w:styleId="Heading2">
-    <w:name w:val="heading 2"/>
-    <w:basedOn w:val="Normal"/>
-    <w:next w:val="Normal"/>
-    <w:link w:val="Heading2Char"/>
-    <w:uiPriority w:val="9"/>
-    <w:semiHidden/>
-    <w:unhideWhenUsed/>
-    <w:qFormat/>
-    <w:rsid w:val="000A6722"/>
-    <w:pPr>
-      <w:pBdr>
-        <w:top w:val="single" w:sz="24" w:space="0" w:color="CCE1ED" w:themeColor="accent1" w:themeTint="33"/>
-        <w:left w:val="single" w:sz="24" w:space="0" w:color="CCE1ED" w:themeColor="accent1" w:themeTint="33"/>
-        <w:bottom w:val="single" w:sz="24" w:space="0" w:color="CCE1ED" w:themeColor="accent1" w:themeTint="33"/>
-        <w:right w:val="single" w:sz="24" w:space="0" w:color="CCE1ED" w:themeColor="accent1" w:themeTint="33"/>
-      </w:pBdr>
-      <w:shd w:val="clear" w:color="auto" w:fill="CCE1ED" w:themeFill="accent1" w:themeFillTint="33"/>
-      <w:spacing w:after="0"/>
-      <w:outlineLvl w:val="1"/>
-    </w:pPr>
-    <w:rPr>
-      <w:caps/>
-      <w:spacing w:val="15"/>
-    </w:rPr>
-  </w:style>
-  <w:style w:type="paragraph" w:styleId="Heading3">
-    <w:name w:val="heading 3"/>
-    <w:basedOn w:val="Normal"/>
-    <w:next w:val="Normal"/>
-    <w:link w:val="Heading3Char"/>
-    <w:uiPriority w:val="9"/>
-    <w:semiHidden/>
-    <w:unhideWhenUsed/>
-    <w:qFormat/>
-    <w:rsid w:val="000A6722"/>
-    <w:pPr>
-      <w:pBdr>
-        <w:top w:val="single" w:sz="6" w:space="2" w:color="2C5F7C" w:themeColor="accent1"/>
-      </w:pBdr>
-      <w:spacing w:before="300" w:after="0"/>
-      <w:outlineLvl w:val="2"/>
-    </w:pPr>
-    <w:rPr>
-      <w:caps/>
-      <w:color w:val="162F3D" w:themeColor="accent1" w:themeShade="7F"/>
-      <w:spacing w:val="15"/>
-    </w:rPr>
-  </w:style>
-  <w:style w:type="paragraph" w:styleId="Heading4">
-    <w:name w:val="heading 4"/>
-    <w:basedOn w:val="Normal"/>
-    <w:next w:val="Normal"/>
-    <w:link w:val="Heading4Char"/>
-    <w:uiPriority w:val="9"/>
-    <w:semiHidden/>
-    <w:unhideWhenUsed/>
-    <w:qFormat/>
-    <w:rsid w:val="000A6722"/>
-    <w:pPr>
-      <w:pBdr>
-        <w:top w:val="dotted" w:sz="6" w:space="2" w:color="2C5F7C" w:themeColor="accent1"/>
-      </w:pBdr>
-      <w:spacing w:before="200" w:after="0"/>
-      <w:outlineLvl w:val="3"/>
-    </w:pPr>
-    <w:rPr>
-      <w:caps/>
-      <w:color w:val="21465C" w:themeColor="accent1" w:themeShade="BF"/>
-      <w:spacing w:val="10"/>
-    </w:rPr>
-  </w:style>
-  <w:style w:type="paragraph" w:styleId="Heading5">
-    <w:name w:val="heading 5"/>
-    <w:basedOn w:val="Normal"/>
-    <w:next w:val="Normal"/>
-    <w:link w:val="Heading5Char"/>
-    <w:uiPriority w:val="9"/>
-    <w:semiHidden/>
-    <w:unhideWhenUsed/>
-    <w:qFormat/>
-    <w:rsid w:val="000A6722"/>
-    <w:pPr>
-      <w:pBdr>
-        <w:bottom w:val="single" w:sz="6" w:space="1" w:color="2C5F7C" w:themeColor="accent1"/>
-      </w:pBdr>
-      <w:spacing w:before="200" w:after="0"/>
-      <w:outlineLvl w:val="4"/>
-    </w:pPr>
-    <w:rPr>
-      <w:caps/>
-      <w:color w:val="21465C" w:themeColor="accent1" w:themeShade="BF"/>
-      <w:spacing w:val="10"/>
-    </w:rPr>
-  </w:style>
-  <w:style w:type="paragraph" w:styleId="Heading6">
-    <w:name w:val="heading 6"/>
-    <w:basedOn w:val="Normal"/>
-    <w:next w:val="Normal"/>
-    <w:link w:val="Heading6Char"/>
-    <w:uiPriority w:val="9"/>
-    <w:semiHidden/>
-    <w:unhideWhenUsed/>
-    <w:qFormat/>
-    <w:rsid w:val="000A6722"/>
-    <w:pPr>
-      <w:pBdr>
-        <w:bottom w:val="dotted" w:sz="6" w:space="1" w:color="2C5F7C" w:themeColor="accent1"/>
-      </w:pBdr>
-      <w:spacing w:before="200" w:after="0"/>
-      <w:outlineLvl w:val="5"/>
-    </w:pPr>
-    <w:rPr>
-      <w:caps/>
-      <w:color w:val="21465C" w:themeColor="accent1" w:themeShade="BF"/>
-      <w:spacing w:val="10"/>
-    </w:rPr>
-  </w:style>
-  <w:style w:type="paragraph" w:styleId="Heading7">
-    <w:name w:val="heading 7"/>
-    <w:basedOn w:val="Normal"/>
-    <w:next w:val="Normal"/>
-    <w:link w:val="Heading7Char"/>
-    <w:uiPriority w:val="9"/>
-    <w:semiHidden/>
-    <w:unhideWhenUsed/>
-    <w:qFormat/>
-    <w:rsid w:val="000A6722"/>
-    <w:pPr>
-      <w:spacing w:before="200" w:after="0"/>
-      <w:outlineLvl w:val="6"/>
-    </w:pPr>
-    <w:rPr>
-      <w:caps/>
-      <w:color w:val="21465C" w:themeColor="accent1" w:themeShade="BF"/>
-      <w:spacing w:val="10"/>
-    </w:rPr>
-  </w:style>
-  <w:style w:type="paragraph" w:styleId="Heading8">
-    <w:name w:val="heading 8"/>
-    <w:basedOn w:val="Normal"/>
-    <w:next w:val="Normal"/>
-    <w:link w:val="Heading8Char"/>
-    <w:uiPriority w:val="9"/>
-    <w:semiHidden/>
-    <w:unhideWhenUsed/>
-    <w:qFormat/>
-    <w:rsid w:val="000A6722"/>
-    <w:pPr>
-      <w:spacing w:before="200" w:after="0"/>
-      <w:outlineLvl w:val="7"/>
-    </w:pPr>
-    <w:rPr>
-      <w:caps/>
-      <w:spacing w:val="10"/>
-      <w:sz w:val="18"/>
-      <w:szCs w:val="18"/>
-    </w:rPr>
-  </w:style>
-  <w:style w:type="paragraph" w:styleId="Heading9">
-    <w:name w:val="heading 9"/>
-    <w:basedOn w:val="Normal"/>
-    <w:next w:val="Normal"/>
-    <w:link w:val="Heading9Char"/>
-    <w:uiPriority w:val="9"/>
-    <w:semiHidden/>
-    <w:unhideWhenUsed/>
-    <w:qFormat/>
-    <w:rsid w:val="000A6722"/>
-    <w:pPr>
-      <w:spacing w:before="200" w:after="0"/>
-      <w:outlineLvl w:val="8"/>
-    </w:pPr>
-    <w:rPr>
-      <w:i/>
-      <w:iCs/>
-      <w:caps/>
-      <w:spacing w:val="10"/>
-      <w:sz w:val="18"/>
-      <w:szCs w:val="18"/>
-    </w:rPr>
-  </w:style>
-  <w:style w:type="character" w:default="1" w:styleId="DefaultParagraphFont">
-    <w:name w:val="Default Paragraph Font"/>
-    <w:uiPriority w:val="1"/>
-    <w:semiHidden/>
-    <w:unhideWhenUsed/>
-  </w:style>
-  <w:style w:type="table" w:default="1" w:styleId="TableNormal">
-    <w:name w:val="Normal Table"/>
-    <w:uiPriority w:val="99"/>
-    <w:semiHidden/>
-    <w:unhideWhenUsed/>
-    <w:tblPr>
-      <w:tblInd w:w="0" w:type="dxa"/>
-      <w:tblCellMar>
-        <w:top w:w="0" w:type="dxa"/>
-        <w:left w:w="108" w:type="dxa"/>
-        <w:bottom w:w="0" w:type="dxa"/>
-        <w:right w:w="108" w:type="dxa"/>
-      </w:tblCellMar>
-    </w:tblPr>
-  </w:style>
-  <w:style w:type="numbering" w:default="1" w:styleId="NoList">
-    <w:name w:val="No List"/>
-    <w:uiPriority w:val="99"/>
-    <w:semiHidden/>
-    <w:unhideWhenUsed/>
-  </w:style>
-  <w:style w:type="paragraph" w:styleId="Header">
-    <w:name w:val="header"/>
-    <w:basedOn w:val="Normal"/>
-    <w:link w:val="HeaderChar"/>
-    <w:uiPriority w:val="99"/>
-    <w:unhideWhenUsed/>
-    <w:rsid w:val="000A6722"/>
-    <w:pPr>
-      <w:tabs>
-        <w:tab w:val="center" w:pos="4680"/>
-        <w:tab w:val="right" w:pos="9360"/>
-      </w:tabs>
-      <w:spacing w:after="0" w:line="240" w:lineRule="auto"/>
-    </w:pPr>
-  </w:style>
-  <w:style w:type="character" w:customStyle="1" w:styleId="HeaderChar">
-    <w:name w:val="Header Char"/>
-    <w:basedOn w:val="DefaultParagraphFont"/>
-    <w:link w:val="Header"/>
-    <w:uiPriority w:val="99"/>
-    <w:rsid w:val="000A6722"/>
-  </w:style>
-  <w:style w:type="paragraph" w:styleId="Footer">
-    <w:name w:val="footer"/>
-    <w:basedOn w:val="Normal"/>
-    <w:link w:val="FooterChar"/>
-    <w:uiPriority w:val="99"/>
-    <w:unhideWhenUsed/>
-    <w:rsid w:val="000A6722"/>
-    <w:pPr>
-      <w:tabs>
-        <w:tab w:val="center" w:pos="4680"/>
-        <w:tab w:val="right" w:pos="9360"/>
-      </w:tabs>
-      <w:spacing w:after="0" w:line="240" w:lineRule="auto"/>
-    </w:pPr>
-  </w:style>
-  <w:style w:type="character" w:customStyle="1" w:styleId="FooterChar">
-    <w:name w:val="Footer Char"/>
-    <w:basedOn w:val="DefaultParagraphFont"/>
-    <w:link w:val="Footer"/>
-    <w:uiPriority w:val="99"/>
-    <w:rsid w:val="000A6722"/>
-  </w:style>
-  <w:style w:type="paragraph" w:styleId="Title">
-    <w:name w:val="Title"/>
-    <w:basedOn w:val="Normal"/>
-    <w:next w:val="Normal"/>
-    <w:link w:val="TitleChar"/>
-    <w:uiPriority w:val="10"/>
-    <w:qFormat/>
-    <w:rsid w:val="000A6722"/>
-    <w:pPr>
-      <w:spacing w:before="0" w:after="0"/>
-    </w:pPr>
-    <w:rPr>
-      <w:rFonts w:asciiTheme="majorHAnsi" w:eastAsiaTheme="majorEastAsia" w:hAnsiTheme="majorHAnsi" w:cstheme="majorBidi"/>
-      <w:caps/>
-      <w:color w:val="2C5F7C" w:themeColor="accent1"/>
-      <w:spacing w:val="10"/>
-      <w:sz w:val="52"/>
-      <w:szCs w:val="52"/>
-    </w:rPr>
-  </w:style>
-  <w:style w:type="character" w:customStyle="1" w:styleId="TitleChar">
-    <w:name w:val="Title Char"/>
-    <w:basedOn w:val="DefaultParagraphFont"/>
-    <w:link w:val="Title"/>
-    <w:uiPriority w:val="10"/>
-    <w:rsid w:val="000A6722"/>
-    <w:rPr>
-      <w:rFonts w:asciiTheme="majorHAnsi" w:eastAsiaTheme="majorEastAsia" w:hAnsiTheme="majorHAnsi" w:cstheme="majorBidi"/>
-      <w:caps/>
-      <w:color w:val="2C5F7C" w:themeColor="accent1"/>
-      <w:spacing w:val="10"/>
-      <w:sz w:val="52"/>
-      <w:szCs w:val="52"/>
-    </w:rPr>
-  </w:style>
-  <w:style w:type="paragraph" w:customStyle="1" w:styleId="ContactDetails">
-    <w:name w:val="Contact Details"/>
-    <w:basedOn w:val="Normal"/>
-    <w:rsid w:val="000A6722"/>
-    <w:pPr>
-      <w:spacing w:before="120" w:after="240" w:line="264" w:lineRule="auto"/>
-    </w:pPr>
-    <w:rPr>
-      <w:b/>
-      <w:color w:val="000000" w:themeColor="text1"/>
-      <w:sz w:val="18"/>
-      <w:szCs w:val="18"/>
-    </w:rPr>
-  </w:style>
-  <w:style w:type="character" w:customStyle="1" w:styleId="Heading1Char">
-    <w:name w:val="Heading 1 Char"/>
-    <w:basedOn w:val="DefaultParagraphFont"/>
-    <w:link w:val="Heading1"/>
-    <w:uiPriority w:val="9"/>
-    <w:rsid w:val="000A6722"/>
-    <w:rPr>
-      <w:caps/>
-      <w:color w:val="FFFFFF" w:themeColor="background1"/>
-      <w:spacing w:val="15"/>
-      <w:sz w:val="22"/>
-      <w:szCs w:val="22"/>
-      <w:shd w:val="clear" w:color="auto" w:fill="2C5F7C" w:themeFill="accent1"/>
-    </w:rPr>
-  </w:style>
-  <w:style w:type="character" w:customStyle="1" w:styleId="Heading2Char">
-    <w:name w:val="Heading 2 Char"/>
-    <w:basedOn w:val="DefaultParagraphFont"/>
-    <w:link w:val="Heading2"/>
-    <w:uiPriority w:val="9"/>
-    <w:semiHidden/>
-    <w:rsid w:val="000A6722"/>
-    <w:rPr>
-      <w:caps/>
-      <w:spacing w:val="15"/>
-      <w:shd w:val="clear" w:color="auto" w:fill="CCE1ED" w:themeFill="accent1" w:themeFillTint="33"/>
-    </w:rPr>
-  </w:style>
-  <w:style w:type="character" w:customStyle="1" w:styleId="Heading3Char">
-    <w:name w:val="Heading 3 Char"/>
-    <w:basedOn w:val="DefaultParagraphFont"/>
-    <w:link w:val="Heading3"/>
-    <w:uiPriority w:val="9"/>
-    <w:semiHidden/>
-    <w:rsid w:val="000A6722"/>
-    <w:rPr>
-      <w:caps/>
-      <w:color w:val="162F3D" w:themeColor="accent1" w:themeShade="7F"/>
-      <w:spacing w:val="15"/>
-    </w:rPr>
-  </w:style>
-  <w:style w:type="character" w:customStyle="1" w:styleId="Heading4Char">
-    <w:name w:val="Heading 4 Char"/>
-    <w:basedOn w:val="DefaultParagraphFont"/>
-    <w:link w:val="Heading4"/>
-    <w:uiPriority w:val="9"/>
-    <w:semiHidden/>
-    <w:rsid w:val="000A6722"/>
-    <w:rPr>
-      <w:caps/>
-      <w:color w:val="21465C" w:themeColor="accent1" w:themeShade="BF"/>
-      <w:spacing w:val="10"/>
-    </w:rPr>
-  </w:style>
-  <w:style w:type="character" w:customStyle="1" w:styleId="Heading5Char">
-    <w:name w:val="Heading 5 Char"/>
-    <w:basedOn w:val="DefaultParagraphFont"/>
-    <w:link w:val="Heading5"/>
-    <w:uiPriority w:val="9"/>
-    <w:semiHidden/>
-    <w:rsid w:val="000A6722"/>
-    <w:rPr>
-      <w:caps/>
-      <w:color w:val="21465C" w:themeColor="accent1" w:themeShade="BF"/>
-      <w:spacing w:val="10"/>
-    </w:rPr>
-  </w:style>
-  <w:style w:type="character" w:customStyle="1" w:styleId="Heading6Char">
-    <w:name w:val="Heading 6 Char"/>
-    <w:basedOn w:val="DefaultParagraphFont"/>
-    <w:link w:val="Heading6"/>
-    <w:uiPriority w:val="9"/>
-    <w:semiHidden/>
-    <w:rsid w:val="000A6722"/>
-    <w:rPr>
-      <w:caps/>
-      <w:color w:val="21465C" w:themeColor="accent1" w:themeShade="BF"/>
-      <w:spacing w:val="10"/>
-    </w:rPr>
-  </w:style>
-  <w:style w:type="character" w:customStyle="1" w:styleId="Heading7Char">
-    <w:name w:val="Heading 7 Char"/>
-    <w:basedOn w:val="DefaultParagraphFont"/>
-    <w:link w:val="Heading7"/>
-    <w:uiPriority w:val="9"/>
-    <w:semiHidden/>
-    <w:rsid w:val="000A6722"/>
-    <w:rPr>
-      <w:caps/>
-      <w:color w:val="21465C" w:themeColor="accent1" w:themeShade="BF"/>
-      <w:spacing w:val="10"/>
-    </w:rPr>
-  </w:style>
-  <w:style w:type="character" w:customStyle="1" w:styleId="Heading8Char">
-    <w:name w:val="Heading 8 Char"/>
-    <w:basedOn w:val="DefaultParagraphFont"/>
-    <w:link w:val="Heading8"/>
-    <w:uiPriority w:val="9"/>
-    <w:semiHidden/>
-    <w:rsid w:val="000A6722"/>
-    <w:rPr>
-      <w:caps/>
-      <w:spacing w:val="10"/>
-      <w:sz w:val="18"/>
-      <w:szCs w:val="18"/>
-    </w:rPr>
-  </w:style>
-  <w:style w:type="character" w:customStyle="1" w:styleId="Heading9Char">
-    <w:name w:val="Heading 9 Char"/>
-    <w:basedOn w:val="DefaultParagraphFont"/>
-    <w:link w:val="Heading9"/>
-    <w:uiPriority w:val="9"/>
-    <w:semiHidden/>
-    <w:rsid w:val="000A6722"/>
-    <w:rPr>
-      <w:i/>
-      <w:iCs/>
-      <w:caps/>
-      <w:spacing w:val="10"/>
-      <w:sz w:val="18"/>
-      <w:szCs w:val="18"/>
-    </w:rPr>
-  </w:style>
-  <w:style w:type="paragraph" w:styleId="Caption">
-    <w:name w:val="caption"/>
-    <w:basedOn w:val="Normal"/>
-    <w:next w:val="Normal"/>
-    <w:uiPriority w:val="35"/>
-    <w:semiHidden/>
-    <w:unhideWhenUsed/>
-    <w:qFormat/>
-    <w:rsid w:val="000A6722"/>
-    <w:rPr>
-      <w:b/>
-      <w:bCs/>
-      <w:color w:val="21465C" w:themeColor="accent1" w:themeShade="BF"/>
-      <w:sz w:val="16"/>
-      <w:szCs w:val="16"/>
-    </w:rPr>
-  </w:style>
-  <w:style w:type="paragraph" w:styleId="Subtitle">
-    <w:name w:val="Subtitle"/>
-    <w:basedOn w:val="Normal"/>
-    <w:next w:val="Normal"/>
-    <w:link w:val="SubtitleChar"/>
-    <w:uiPriority w:val="11"/>
-    <w:qFormat/>
-    <w:rsid w:val="000A6722"/>
-    <w:pPr>
-      <w:spacing w:before="0" w:after="500" w:line="240" w:lineRule="auto"/>
-    </w:pPr>
-    <w:rPr>
-      <w:caps/>
-      <w:color w:val="595959" w:themeColor="text1" w:themeTint="A6"/>
-      <w:spacing w:val="10"/>
-      <w:sz w:val="21"/>
-      <w:szCs w:val="21"/>
-    </w:rPr>
-  </w:style>
-  <w:style w:type="character" w:customStyle="1" w:styleId="SubtitleChar">
-    <w:name w:val="Subtitle Char"/>
-    <w:basedOn w:val="DefaultParagraphFont"/>
-    <w:link w:val="Subtitle"/>
-    <w:uiPriority w:val="11"/>
-    <w:rsid w:val="000A6722"/>
-    <w:rPr>
-      <w:caps/>
-      <w:color w:val="595959" w:themeColor="text1" w:themeTint="A6"/>
-      <w:spacing w:val="10"/>
-      <w:sz w:val="21"/>
-      <w:szCs w:val="21"/>
-    </w:rPr>
-  </w:style>
-  <w:style w:type="character" w:styleId="Strong">
-    <w:name w:val="Strong"/>
-    <w:uiPriority w:val="22"/>
-    <w:qFormat/>
-    <w:rsid w:val="000A6722"/>
-    <w:rPr>
-      <w:b/>
-      <w:bCs/>
-    </w:rPr>
-  </w:style>
-  <w:style w:type="character" w:styleId="Emphasis">
-    <w:name w:val="Emphasis"/>
-    <w:uiPriority w:val="20"/>
-    <w:qFormat/>
-    <w:rsid w:val="000A6722"/>
-    <w:rPr>
-      <w:caps/>
-      <w:color w:val="162F3D" w:themeColor="accent1" w:themeShade="7F"/>
-      <w:spacing w:val="5"/>
-    </w:rPr>
-  </w:style>
-  <w:style w:type="paragraph" w:styleId="NoSpacing">
-    <w:name w:val="No Spacing"/>
-    <w:uiPriority w:val="1"/>
-    <w:qFormat/>
-    <w:rsid w:val="000A6722"/>
-    <w:pPr>
-      <w:spacing w:after="0" w:line="240" w:lineRule="auto"/>
-    </w:pPr>
-  </w:style>
-  <w:style w:type="paragraph" w:styleId="Quote">
-    <w:name w:val="Quote"/>
-    <w:basedOn w:val="Normal"/>
-    <w:next w:val="Normal"/>
-    <w:link w:val="QuoteChar"/>
-    <w:uiPriority w:val="29"/>
-    <w:qFormat/>
-    <w:rsid w:val="000A6722"/>
-    <w:rPr>
-      <w:i/>
-      <w:iCs/>
-      <w:sz w:val="24"/>
-      <w:szCs w:val="24"/>
-    </w:rPr>
-  </w:style>
-  <w:style w:type="character" w:customStyle="1" w:styleId="QuoteChar">
-    <w:name w:val="Quote Char"/>
-    <w:basedOn w:val="DefaultParagraphFont"/>
-    <w:link w:val="Quote"/>
-    <w:uiPriority w:val="29"/>
-    <w:rsid w:val="000A6722"/>
-    <w:rPr>
-      <w:i/>
-      <w:iCs/>
-      <w:sz w:val="24"/>
-      <w:szCs w:val="24"/>
-    </w:rPr>
-  </w:style>
-  <w:style w:type="paragraph" w:styleId="IntenseQuote">
-    <w:name w:val="Intense Quote"/>
-    <w:basedOn w:val="Normal"/>
-    <w:next w:val="Normal"/>
-    <w:link w:val="IntenseQuoteChar"/>
-    <w:uiPriority w:val="30"/>
-    <w:qFormat/>
-    <w:rsid w:val="000A6722"/>
-    <w:pPr>
-      <w:spacing w:before="240" w:after="240" w:line="240" w:lineRule="auto"/>
-      <w:ind w:left="1080" w:right="1080"/>
-      <w:jc w:val="center"/>
-    </w:pPr>
-    <w:rPr>
-      <w:color w:val="2C5F7C" w:themeColor="accent1"/>
-      <w:sz w:val="24"/>
-      <w:szCs w:val="24"/>
-    </w:rPr>
-  </w:style>
-  <w:style w:type="character" w:customStyle="1" w:styleId="IntenseQuoteChar">
-    <w:name w:val="Intense Quote Char"/>
-    <w:basedOn w:val="DefaultParagraphFont"/>
-    <w:link w:val="IntenseQuote"/>
-    <w:uiPriority w:val="30"/>
-    <w:rsid w:val="000A6722"/>
-    <w:rPr>
-      <w:color w:val="2C5F7C" w:themeColor="accent1"/>
-      <w:sz w:val="24"/>
-      <w:szCs w:val="24"/>
-    </w:rPr>
-  </w:style>
-  <w:style w:type="character" w:styleId="SubtleEmphasis">
-    <w:name w:val="Subtle Emphasis"/>
-    <w:uiPriority w:val="19"/>
-    <w:qFormat/>
-    <w:rsid w:val="000A6722"/>
-    <w:rPr>
-      <w:i/>
-      <w:iCs/>
-      <w:color w:val="162F3D" w:themeColor="accent1" w:themeShade="7F"/>
-    </w:rPr>
-  </w:style>
-  <w:style w:type="character" w:styleId="IntenseEmphasis">
-    <w:name w:val="Intense Emphasis"/>
-    <w:uiPriority w:val="21"/>
-    <w:qFormat/>
-    <w:rsid w:val="000A6722"/>
-    <w:rPr>
-      <w:b/>
-      <w:bCs/>
-      <w:caps/>
-      <w:color w:val="162F3D" w:themeColor="accent1" w:themeShade="7F"/>
-      <w:spacing w:val="10"/>
-    </w:rPr>
-  </w:style>
-  <w:style w:type="character" w:styleId="SubtleReference">
-    <w:name w:val="Subtle Reference"/>
-    <w:uiPriority w:val="31"/>
-    <w:qFormat/>
-    <w:rsid w:val="000A6722"/>
-    <w:rPr>
-      <w:b/>
-      <w:bCs/>
-      <w:color w:val="2C5F7C" w:themeColor="accent1"/>
-    </w:rPr>
-  </w:style>
-  <w:style w:type="character" w:styleId="IntenseReference">
-    <w:name w:val="Intense Reference"/>
-    <w:uiPriority w:val="32"/>
-    <w:qFormat/>
-    <w:rsid w:val="000A6722"/>
-    <w:rPr>
-      <w:b/>
-      <w:bCs/>
-      <w:i/>
-      <w:iCs/>
-      <w:caps/>
-      <w:color w:val="2C5F7C" w:themeColor="accent1"/>
-    </w:rPr>
-  </w:style>
-  <w:style w:type="character" w:styleId="BookTitle">
-    <w:name w:val="Book Title"/>
-    <w:uiPriority w:val="33"/>
-    <w:qFormat/>
-    <w:rsid w:val="000A6722"/>
-    <w:rPr>
-      <w:b/>
-      <w:bCs/>
-      <w:i/>
-      <w:iCs/>
-      <w:spacing w:val="0"/>
-    </w:rPr>
-  </w:style>
-  <w:style w:type="paragraph" w:styleId="TOCHeading">
-    <w:name w:val="TOC Heading"/>
-    <w:basedOn w:val="Heading1"/>
-    <w:next w:val="Normal"/>
-    <w:uiPriority w:val="39"/>
-    <w:semiHidden/>
-    <w:unhideWhenUsed/>
-    <w:qFormat/>
-    <w:rsid w:val="000A6722"/>
-    <w:pPr>
-      <w:outlineLvl w:val="9"/>
-    </w:pPr>
-  </w:style>
-  <w:style w:type="paragraph" w:styleId="BodyText">
-    <w:name w:val="Body Text"/>
-    <w:basedOn w:val="Normal"/>
-    <w:link w:val="BodyTextChar"/>
-    <w:rsid w:val="000A6722"/>
-    <w:pPr>
-      <w:spacing w:before="0" w:line="259" w:lineRule="auto"/>
-    </w:pPr>
-    <w:rPr>
-      <w:sz w:val="22"/>
-      <w:szCs w:val="22"/>
-    </w:rPr>
-  </w:style>
-  <w:style w:type="character" w:customStyle="1" w:styleId="BodyTextChar">
-    <w:name w:val="Body Text Char"/>
-    <w:basedOn w:val="DefaultParagraphFont"/>
-    <w:link w:val="BodyText"/>
-    <w:rsid w:val="000A6722"/>
-    <w:rPr>
-      <w:sz w:val="22"/>
-      <w:szCs w:val="22"/>
-    </w:rPr>
-  </w:style>
-  <w:style w:type="paragraph" w:styleId="ListParagraph">
-    <w:name w:val="List Paragraph"/>
-    <w:basedOn w:val="Normal"/>
-    <w:uiPriority w:val="34"/>
-    <w:qFormat/>
-    <w:rsid w:val="000A6722"/>
-    <w:pPr>
-      <w:ind w:left="720"/>
-      <w:contextualSpacing/>
-    </w:pPr>
-  </w:style>
-  <w:style w:type="character" w:customStyle="1" w:styleId="lt-line-clampraw-line">
-    <w:name w:val="lt-line-clamp__raw-line"/>
-    <w:basedOn w:val="DefaultParagraphFont"/>
-    <w:rsid w:val="00425365"/>
-  </w:style>
-  <w:style w:type="paragraph" w:styleId="BalloonText">
-    <w:name w:val="Balloon Text"/>
-    <w:basedOn w:val="Normal"/>
-    <w:link w:val="BalloonTextChar"/>
-    <w:uiPriority w:val="99"/>
-    <w:semiHidden/>
-    <w:unhideWhenUsed/>
-    <w:rsid w:val="00166624"/>
-    <w:pPr>
-      <w:spacing w:before="0" w:after="0" w:line="240" w:lineRule="auto"/>
-    </w:pPr>
-    <w:rPr>
-      <w:rFonts w:ascii="Tahoma" w:hAnsi="Tahoma" w:cs="Tahoma"/>
-      <w:sz w:val="16"/>
-      <w:szCs w:val="16"/>
-    </w:rPr>
-  </w:style>
-  <w:style w:type="character" w:customStyle="1" w:styleId="BalloonTextChar">
-    <w:name w:val="Balloon Text Char"/>
-    <w:basedOn w:val="DefaultParagraphFont"/>
-    <w:link w:val="BalloonText"/>
-    <w:uiPriority w:val="99"/>
-    <w:semiHidden/>
-    <w:rsid w:val="00166624"/>
-    <w:rPr>
-      <w:rFonts w:ascii="Tahoma" w:hAnsi="Tahoma" w:cs="Tahoma"/>
-      <w:sz w:val="16"/>
-      <w:szCs w:val="16"/>
-    </w:rPr>
-  </w:style>
-</w:styles>
-</file>
-
 <file path=word/glossary/document.xml><?xml version="1.0" encoding="utf-8"?>
-<w:glossaryDocument xmlns:wpc="http://schemas.microsoft.com/office/word/2010/wordprocessingCanvas" xmlns:mc="http://schemas.openxmlformats.org/markup-compatibility/2006" xmlns:o="urn:schemas-microsoft-com:office:office" xmlns:r="http://schemas.openxmlformats.org/officeDocument/2006/relationships" xmlns:m="http://schemas.openxmlformats.org/officeDocument/2006/math" xmlns:v="urn:schemas-microsoft-com:vml" xmlns:wp14="http://schemas.microsoft.com/office/word/2010/wordprocessingDrawing" xmlns:wp="http://schemas.openxmlformats.org/drawingml/2006/wordprocessingDrawing" xmlns:w10="urn:schemas-microsoft-com:office:word" xmlns:w="http://schemas.openxmlformats.org/wordprocessingml/2006/main" xmlns:w14="http://schemas.microsoft.com/office/word/2010/wordml" xmlns:wpg="http://schemas.microsoft.com/office/word/2010/wordprocessingGroup" xmlns:wpi="http://schemas.microsoft.com/office/word/2010/wordprocessingInk" xmlns:wne="http://schemas.microsoft.com/office/word/2006/wordml" xmlns:wps="http://schemas.microsoft.com/office/word/2010/wordprocessingShape" mc:Ignorable="w14 wp14">
+<w:glossaryDocument xmlns:wpc="http://schemas.microsoft.com/office/word/2010/wordprocessingCanvas" xmlns:cx="http://schemas.microsoft.com/office/drawing/2014/chartex" xmlns:cx1="http://schemas.microsoft.com/office/drawing/2015/9/8/chartex" xmlns:cx2="http://schemas.microsoft.com/office/drawing/2015/10/21/chartex" xmlns:cx3="http://schemas.microsoft.com/office/drawing/2016/5/9/chartex" xmlns:cx4="http://schemas.microsoft.com/office/drawing/2016/5/10/chartex" xmlns:cx5="http://schemas.microsoft.com/office/drawing/2016/5/11/chartex" xmlns:cx6="http://schemas.microsoft.com/office/drawing/2016/5/12/chartex" xmlns:cx7="http://schemas.microsoft.com/office/drawing/2016/5/13/chartex" xmlns:cx8="http://schemas.microsoft.com/office/drawing/2016/5/14/chartex" xmlns:mc="http://schemas.openxmlformats.org/markup-compatibility/2006" xmlns:aink="http://schemas.microsoft.com/office/drawing/2016/ink" xmlns:am3d="http://schemas.microsoft.com/office/drawing/2017/model3d" xmlns:o="urn:schemas-microsoft-com:office:office" xmlns:r="http://schemas.openxmlformats.org/officeDocument/2006/relationships" xmlns:m="http://schemas.openxmlformats.org/officeDocument/2006/math" xmlns:v="urn:schemas-microsoft-com:vml" xmlns:wp14="http://schemas.microsoft.com/office/word/2010/wordprocessingDrawing" xmlns:wp="http://schemas.openxmlformats.org/drawingml/2006/wordprocessingDrawing" xmlns:w10="urn:schemas-microsoft-com:office:word" xmlns:w="http://schemas.openxmlformats.org/wordprocessingml/2006/main" xmlns:w14="http://schemas.microsoft.com/office/word/2010/wordml" xmlns:w15="http://schemas.microsoft.com/office/word/2012/wordml" xmlns:w16cex="http://schemas.microsoft.com/office/word/2018/wordml/cex" xmlns:w16cid="http://schemas.microsoft.com/office/word/2016/wordml/cid" xmlns:w16="http://schemas.microsoft.com/office/word/2018/wordml" xmlns:w16se="http://schemas.microsoft.com/office/word/2015/wordml/symex" xmlns:wpg="http://schemas.microsoft.com/office/word/2010/wordprocessingGroup" xmlns:wpi="http://schemas.microsoft.com/office/word/2010/wordprocessingInk" xmlns:wne="http://schemas.microsoft.com/office/word/2006/wordml" xmlns:wps="http://schemas.microsoft.com/office/word/2010/wordprocessingShape" mc:Ignorable="w14 w15 w16se w16cid w16 w16cex wp14">
   <w:docParts>
     <w:docPart>
       <w:docPartPr>
@@ -4169,7 +3624,7 @@
 </file>
 
 <file path=word/glossary/fontTable.xml><?xml version="1.0" encoding="utf-8"?>
-<w:fonts xmlns:mc="http://schemas.openxmlformats.org/markup-compatibility/2006" xmlns:r="http://schemas.openxmlformats.org/officeDocument/2006/relationships" xmlns:w="http://schemas.openxmlformats.org/wordprocessingml/2006/main" xmlns:w14="http://schemas.microsoft.com/office/word/2010/wordml" mc:Ignorable="w14">
+<w:fonts xmlns:mc="http://schemas.openxmlformats.org/markup-compatibility/2006" xmlns:r="http://schemas.openxmlformats.org/officeDocument/2006/relationships" xmlns:w="http://schemas.openxmlformats.org/wordprocessingml/2006/main" xmlns:w14="http://schemas.microsoft.com/office/word/2010/wordml" xmlns:w15="http://schemas.microsoft.com/office/word/2012/wordml" xmlns:w16cex="http://schemas.microsoft.com/office/word/2018/wordml/cex" xmlns:w16cid="http://schemas.microsoft.com/office/word/2016/wordml/cid" xmlns:w16="http://schemas.microsoft.com/office/word/2018/wordml" xmlns:w16se="http://schemas.microsoft.com/office/word/2015/wordml/symex" mc:Ignorable="w14 w15 w16se w16cid w16 w16cex">
   <w:font w:name="Symbol">
     <w:panose1 w:val="05050102010706020507"/>
     <w:charset w:val="02"/>
@@ -4219,18 +3674,11 @@
     <w:pitch w:val="variable"/>
     <w:sig w:usb0="E1002EFF" w:usb1="C000605B" w:usb2="00000029" w:usb3="00000000" w:csb0="000101FF" w:csb1="00000000"/>
   </w:font>
-  <w:font w:name="Cambria">
-    <w:panose1 w:val="02040503050406030204"/>
-    <w:charset w:val="00"/>
-    <w:family w:val="roman"/>
-    <w:pitch w:val="variable"/>
-    <w:sig w:usb0="E00006FF" w:usb1="420024FF" w:usb2="02000000" w:usb3="00000000" w:csb0="0000019F" w:csb1="00000000"/>
-  </w:font>
 </w:fonts>
 </file>
 
 <file path=word/glossary/settings.xml><?xml version="1.0" encoding="utf-8"?>
-<w:settings xmlns:mc="http://schemas.openxmlformats.org/markup-compatibility/2006" xmlns:o="urn:schemas-microsoft-com:office:office" xmlns:r="http://schemas.openxmlformats.org/officeDocument/2006/relationships" xmlns:m="http://schemas.openxmlformats.org/officeDocument/2006/math" xmlns:v="urn:schemas-microsoft-com:vml" xmlns:w10="urn:schemas-microsoft-com:office:word" xmlns:w="http://schemas.openxmlformats.org/wordprocessingml/2006/main" xmlns:w14="http://schemas.microsoft.com/office/word/2010/wordml" xmlns:sl="http://schemas.openxmlformats.org/schemaLibrary/2006/main" mc:Ignorable="w14">
+<w:settings xmlns:mc="http://schemas.openxmlformats.org/markup-compatibility/2006" xmlns:o="urn:schemas-microsoft-com:office:office" xmlns:r="http://schemas.openxmlformats.org/officeDocument/2006/relationships" xmlns:m="http://schemas.openxmlformats.org/officeDocument/2006/math" xmlns:v="urn:schemas-microsoft-com:vml" xmlns:w10="urn:schemas-microsoft-com:office:word" xmlns:w="http://schemas.openxmlformats.org/wordprocessingml/2006/main" xmlns:w14="http://schemas.microsoft.com/office/word/2010/wordml" xmlns:w15="http://schemas.microsoft.com/office/word/2012/wordml" xmlns:w16cex="http://schemas.microsoft.com/office/word/2018/wordml/cex" xmlns:w16cid="http://schemas.microsoft.com/office/word/2016/wordml/cid" xmlns:w16="http://schemas.microsoft.com/office/word/2018/wordml" xmlns:w16se="http://schemas.microsoft.com/office/word/2015/wordml/symex" xmlns:sl="http://schemas.openxmlformats.org/schemaLibrary/2006/main" mc:Ignorable="w14 w15 w16se w16cid w16 w16cex">
   <w:view w:val="normal"/>
   <w:defaultTabStop w:val="720"/>
   <w:characterSpacingControl w:val="doNotCompress"/>
@@ -4240,10 +3688,12 @@
     <w:compatSetting w:name="overrideTableStyleFontSizeAndJustification" w:uri="http://schemas.microsoft.com/office/word" w:val="1"/>
     <w:compatSetting w:name="enableOpenTypeFeatures" w:uri="http://schemas.microsoft.com/office/word" w:val="1"/>
     <w:compatSetting w:name="doNotFlipMirrorIndents" w:uri="http://schemas.microsoft.com/office/word" w:val="1"/>
+    <w:compatSetting w:name="useWord2013TrackBottomHyphenation" w:uri="http://schemas.microsoft.com/office/word" w:val="1"/>
   </w:compat>
   <w:rsids>
     <w:rsidRoot w:val="00AC23F3"/>
     <w:rsid w:val="00017699"/>
+    <w:rsid w:val="0003293C"/>
     <w:rsid w:val="00283FA0"/>
     <w:rsid w:val="00425D08"/>
     <w:rsid w:val="00672AFC"/>
@@ -4273,7 +3723,7 @@
 </file>
 
 <file path=word/glossary/styles.xml><?xml version="1.0" encoding="utf-8"?>
-<w:styles xmlns:mc="http://schemas.openxmlformats.org/markup-compatibility/2006" xmlns:r="http://schemas.openxmlformats.org/officeDocument/2006/relationships" xmlns:w="http://schemas.openxmlformats.org/wordprocessingml/2006/main" xmlns:w14="http://schemas.microsoft.com/office/word/2010/wordml" mc:Ignorable="w14">
+<w:styles xmlns:mc="http://schemas.openxmlformats.org/markup-compatibility/2006" xmlns:r="http://schemas.openxmlformats.org/officeDocument/2006/relationships" xmlns:w="http://schemas.openxmlformats.org/wordprocessingml/2006/main" xmlns:w14="http://schemas.microsoft.com/office/word/2010/wordml" xmlns:w15="http://schemas.microsoft.com/office/word/2012/wordml" xmlns:w16cex="http://schemas.microsoft.com/office/word/2018/wordml/cex" xmlns:w16cid="http://schemas.microsoft.com/office/word/2016/wordml/cid" xmlns:w16="http://schemas.microsoft.com/office/word/2018/wordml" xmlns:w16se="http://schemas.microsoft.com/office/word/2015/wordml/symex" mc:Ignorable="w14 w15 w16se w16cid w16 w16cex">
   <w:docDefaults>
     <w:rPrDefault>
       <w:rPr>
@@ -4289,145 +3739,383 @@
       </w:pPr>
     </w:pPrDefault>
   </w:docDefaults>
-  <w:latentStyles w:defLockedState="0" w:defUIPriority="99" w:defSemiHidden="1" w:defUnhideWhenUsed="1" w:defQFormat="0" w:count="267">
-    <w:lsdException w:name="Normal" w:semiHidden="0" w:uiPriority="0" w:unhideWhenUsed="0" w:qFormat="1"/>
-    <w:lsdException w:name="heading 1" w:semiHidden="0" w:uiPriority="9" w:unhideWhenUsed="0" w:qFormat="1"/>
-    <w:lsdException w:name="heading 2" w:uiPriority="9" w:qFormat="1"/>
-    <w:lsdException w:name="heading 3" w:uiPriority="9" w:qFormat="1"/>
-    <w:lsdException w:name="heading 4" w:uiPriority="9" w:qFormat="1"/>
-    <w:lsdException w:name="heading 5" w:uiPriority="9" w:qFormat="1"/>
-    <w:lsdException w:name="heading 6" w:uiPriority="9" w:qFormat="1"/>
-    <w:lsdException w:name="heading 7" w:uiPriority="9" w:qFormat="1"/>
-    <w:lsdException w:name="heading 8" w:uiPriority="9" w:qFormat="1"/>
-    <w:lsdException w:name="heading 9" w:uiPriority="9" w:qFormat="1"/>
-    <w:lsdException w:name="toc 1" w:uiPriority="39"/>
-    <w:lsdException w:name="toc 2" w:uiPriority="39"/>
-    <w:lsdException w:name="toc 3" w:uiPriority="39"/>
-    <w:lsdException w:name="toc 4" w:uiPriority="39"/>
-    <w:lsdException w:name="toc 5" w:uiPriority="39"/>
-    <w:lsdException w:name="toc 6" w:uiPriority="39"/>
-    <w:lsdException w:name="toc 7" w:uiPriority="39"/>
-    <w:lsdException w:name="toc 8" w:uiPriority="39"/>
-    <w:lsdException w:name="toc 9" w:uiPriority="39"/>
-    <w:lsdException w:name="caption" w:uiPriority="35" w:qFormat="1"/>
-    <w:lsdException w:name="Title" w:semiHidden="0" w:uiPriority="10" w:unhideWhenUsed="0" w:qFormat="1"/>
-    <w:lsdException w:name="Default Paragraph Font" w:uiPriority="1"/>
-    <w:lsdException w:name="Body Text" w:uiPriority="0"/>
-    <w:lsdException w:name="Subtitle" w:semiHidden="0" w:uiPriority="11" w:unhideWhenUsed="0" w:qFormat="1"/>
-    <w:lsdException w:name="Strong" w:semiHidden="0" w:uiPriority="22" w:unhideWhenUsed="0" w:qFormat="1"/>
-    <w:lsdException w:name="Emphasis" w:semiHidden="0" w:uiPriority="20" w:unhideWhenUsed="0" w:qFormat="1"/>
-    <w:lsdException w:name="Table Grid" w:semiHidden="0" w:uiPriority="39" w:unhideWhenUsed="0"/>
-    <w:lsdException w:name="Placeholder Text" w:unhideWhenUsed="0"/>
-    <w:lsdException w:name="No Spacing" w:semiHidden="0" w:uiPriority="1" w:unhideWhenUsed="0" w:qFormat="1"/>
-    <w:lsdException w:name="Light Shading" w:semiHidden="0" w:uiPriority="60" w:unhideWhenUsed="0"/>
-    <w:lsdException w:name="Light List" w:semiHidden="0" w:uiPriority="61" w:unhideWhenUsed="0"/>
-    <w:lsdException w:name="Light Grid" w:semiHidden="0" w:uiPriority="62" w:unhideWhenUsed="0"/>
-    <w:lsdException w:name="Medium Shading 1" w:semiHidden="0" w:uiPriority="63" w:unhideWhenUsed="0"/>
-    <w:lsdException w:name="Medium Shading 2" w:semiHidden="0" w:uiPriority="64" w:unhideWhenUsed="0"/>
-    <w:lsdException w:name="Medium List 1" w:semiHidden="0" w:uiPriority="65" w:unhideWhenUsed="0"/>
-    <w:lsdException w:name="Medium List 2" w:semiHidden="0" w:uiPriority="66" w:unhideWhenUsed="0"/>
-    <w:lsdException w:name="Medium Grid 1" w:semiHidden="0" w:uiPriority="67" w:unhideWhenUsed="0"/>
-    <w:lsdException w:name="Medium Grid 2" w:semiHidden="0" w:uiPriority="68" w:unhideWhenUsed="0"/>
-    <w:lsdException w:name="Medium Grid 3" w:semiHidden="0" w:uiPriority="69" w:unhideWhenUsed="0"/>
-    <w:lsdException w:name="Dark List" w:semiHidden="0" w:uiPriority="70" w:unhideWhenUsed="0"/>
-    <w:lsdException w:name="Colorful Shading" w:semiHidden="0" w:uiPriority="71" w:unhideWhenUsed="0"/>
-    <w:lsdException w:name="Colorful List" w:semiHidden="0" w:uiPriority="72" w:unhideWhenUsed="0"/>
-    <w:lsdException w:name="Colorful Grid" w:semiHidden="0" w:uiPriority="73" w:unhideWhenUsed="0"/>
-    <w:lsdException w:name="Light Shading Accent 1" w:semiHidden="0" w:uiPriority="60" w:unhideWhenUsed="0"/>
-    <w:lsdException w:name="Light List Accent 1" w:semiHidden="0" w:uiPriority="61" w:unhideWhenUsed="0"/>
-    <w:lsdException w:name="Light Grid Accent 1" w:semiHidden="0" w:uiPriority="62" w:unhideWhenUsed="0"/>
-    <w:lsdException w:name="Medium Shading 1 Accent 1" w:semiHidden="0" w:uiPriority="63" w:unhideWhenUsed="0"/>
-    <w:lsdException w:name="Medium Shading 2 Accent 1" w:semiHidden="0" w:uiPriority="64" w:unhideWhenUsed="0"/>
-    <w:lsdException w:name="Medium List 1 Accent 1" w:semiHidden="0" w:uiPriority="65" w:unhideWhenUsed="0"/>
-    <w:lsdException w:name="Revision" w:unhideWhenUsed="0"/>
-    <w:lsdException w:name="List Paragraph" w:semiHidden="0" w:uiPriority="34" w:unhideWhenUsed="0" w:qFormat="1"/>
-    <w:lsdException w:name="Quote" w:semiHidden="0" w:uiPriority="29" w:unhideWhenUsed="0" w:qFormat="1"/>
-    <w:lsdException w:name="Intense Quote" w:semiHidden="0" w:uiPriority="30" w:unhideWhenUsed="0" w:qFormat="1"/>
-    <w:lsdException w:name="Medium List 2 Accent 1" w:semiHidden="0" w:uiPriority="66" w:unhideWhenUsed="0"/>
-    <w:lsdException w:name="Medium Grid 1 Accent 1" w:semiHidden="0" w:uiPriority="67" w:unhideWhenUsed="0"/>
-    <w:lsdException w:name="Medium Grid 2 Accent 1" w:semiHidden="0" w:uiPriority="68" w:unhideWhenUsed="0"/>
-    <w:lsdException w:name="Medium Grid 3 Accent 1" w:semiHidden="0" w:uiPriority="69" w:unhideWhenUsed="0"/>
-    <w:lsdException w:name="Dark List Accent 1" w:semiHidden="0" w:uiPriority="70" w:unhideWhenUsed="0"/>
-    <w:lsdException w:name="Colorful Shading Accent 1" w:semiHidden="0" w:uiPriority="71" w:unhideWhenUsed="0"/>
-    <w:lsdException w:name="Colorful List Accent 1" w:semiHidden="0" w:uiPriority="72" w:unhideWhenUsed="0"/>
-    <w:lsdException w:name="Colorful Grid Accent 1" w:semiHidden="0" w:uiPriority="73" w:unhideWhenUsed="0"/>
-    <w:lsdException w:name="Light Shading Accent 2" w:semiHidden="0" w:uiPriority="60" w:unhideWhenUsed="0"/>
-    <w:lsdException w:name="Light List Accent 2" w:semiHidden="0" w:uiPriority="61" w:unhideWhenUsed="0"/>
-    <w:lsdException w:name="Light Grid Accent 2" w:semiHidden="0" w:uiPriority="62" w:unhideWhenUsed="0"/>
-    <w:lsdException w:name="Medium Shading 1 Accent 2" w:semiHidden="0" w:uiPriority="63" w:unhideWhenUsed="0"/>
-    <w:lsdException w:name="Medium Shading 2 Accent 2" w:semiHidden="0" w:uiPriority="64" w:unhideWhenUsed="0"/>
-    <w:lsdException w:name="Medium List 1 Accent 2" w:semiHidden="0" w:uiPriority="65" w:unhideWhenUsed="0"/>
-    <w:lsdException w:name="Medium List 2 Accent 2" w:semiHidden="0" w:uiPriority="66" w:unhideWhenUsed="0"/>
-    <w:lsdException w:name="Medium Grid 1 Accent 2" w:semiHidden="0" w:uiPriority="67" w:unhideWhenUsed="0"/>
-    <w:lsdException w:name="Medium Grid 2 Accent 2" w:semiHidden="0" w:uiPriority="68" w:unhideWhenUsed="0"/>
-    <w:lsdException w:name="Medium Grid 3 Accent 2" w:semiHidden="0" w:uiPriority="69" w:unhideWhenUsed="0"/>
-    <w:lsdException w:name="Dark List Accent 2" w:semiHidden="0" w:uiPriority="70" w:unhideWhenUsed="0"/>
-    <w:lsdException w:name="Colorful Shading Accent 2" w:semiHidden="0" w:uiPriority="71" w:unhideWhenUsed="0"/>
-    <w:lsdException w:name="Colorful List Accent 2" w:semiHidden="0" w:uiPriority="72" w:unhideWhenUsed="0"/>
-    <w:lsdException w:name="Colorful Grid Accent 2" w:semiHidden="0" w:uiPriority="73" w:unhideWhenUsed="0"/>
-    <w:lsdException w:name="Light Shading Accent 3" w:semiHidden="0" w:uiPriority="60" w:unhideWhenUsed="0"/>
-    <w:lsdException w:name="Light List Accent 3" w:semiHidden="0" w:uiPriority="61" w:unhideWhenUsed="0"/>
-    <w:lsdException w:name="Light Grid Accent 3" w:semiHidden="0" w:uiPriority="62" w:unhideWhenUsed="0"/>
-    <w:lsdException w:name="Medium Shading 1 Accent 3" w:semiHidden="0" w:uiPriority="63" w:unhideWhenUsed="0"/>
-    <w:lsdException w:name="Medium Shading 2 Accent 3" w:semiHidden="0" w:uiPriority="64" w:unhideWhenUsed="0"/>
-    <w:lsdException w:name="Medium List 1 Accent 3" w:semiHidden="0" w:uiPriority="65" w:unhideWhenUsed="0"/>
-    <w:lsdException w:name="Medium List 2 Accent 3" w:semiHidden="0" w:uiPriority="66" w:unhideWhenUsed="0"/>
-    <w:lsdException w:name="Medium Grid 1 Accent 3" w:semiHidden="0" w:uiPriority="67" w:unhideWhenUsed="0"/>
-    <w:lsdException w:name="Medium Grid 2 Accent 3" w:semiHidden="0" w:uiPriority="68" w:unhideWhenUsed="0"/>
-    <w:lsdException w:name="Medium Grid 3 Accent 3" w:semiHidden="0" w:uiPriority="69" w:unhideWhenUsed="0"/>
-    <w:lsdException w:name="Dark List Accent 3" w:semiHidden="0" w:uiPriority="70" w:unhideWhenUsed="0"/>
-    <w:lsdException w:name="Colorful Shading Accent 3" w:semiHidden="0" w:uiPriority="71" w:unhideWhenUsed="0"/>
-    <w:lsdException w:name="Colorful List Accent 3" w:semiHidden="0" w:uiPriority="72" w:unhideWhenUsed="0"/>
-    <w:lsdException w:name="Colorful Grid Accent 3" w:semiHidden="0" w:uiPriority="73" w:unhideWhenUsed="0"/>
-    <w:lsdException w:name="Light Shading Accent 4" w:semiHidden="0" w:uiPriority="60" w:unhideWhenUsed="0"/>
-    <w:lsdException w:name="Light List Accent 4" w:semiHidden="0" w:uiPriority="61" w:unhideWhenUsed="0"/>
-    <w:lsdException w:name="Light Grid Accent 4" w:semiHidden="0" w:uiPriority="62" w:unhideWhenUsed="0"/>
-    <w:lsdException w:name="Medium Shading 1 Accent 4" w:semiHidden="0" w:uiPriority="63" w:unhideWhenUsed="0"/>
-    <w:lsdException w:name="Medium Shading 2 Accent 4" w:semiHidden="0" w:uiPriority="64" w:unhideWhenUsed="0"/>
-    <w:lsdException w:name="Medium List 1 Accent 4" w:semiHidden="0" w:uiPriority="65" w:unhideWhenUsed="0"/>
-    <w:lsdException w:name="Medium List 2 Accent 4" w:semiHidden="0" w:uiPriority="66" w:unhideWhenUsed="0"/>
-    <w:lsdException w:name="Medium Grid 1 Accent 4" w:semiHidden="0" w:uiPriority="67" w:unhideWhenUsed="0"/>
-    <w:lsdException w:name="Medium Grid 2 Accent 4" w:semiHidden="0" w:uiPriority="68" w:unhideWhenUsed="0"/>
-    <w:lsdException w:name="Medium Grid 3 Accent 4" w:semiHidden="0" w:uiPriority="69" w:unhideWhenUsed="0"/>
-    <w:lsdException w:name="Dark List Accent 4" w:semiHidden="0" w:uiPriority="70" w:unhideWhenUsed="0"/>
-    <w:lsdException w:name="Colorful Shading Accent 4" w:semiHidden="0" w:uiPriority="71" w:unhideWhenUsed="0"/>
-    <w:lsdException w:name="Colorful List Accent 4" w:semiHidden="0" w:uiPriority="72" w:unhideWhenUsed="0"/>
-    <w:lsdException w:name="Colorful Grid Accent 4" w:semiHidden="0" w:uiPriority="73" w:unhideWhenUsed="0"/>
-    <w:lsdException w:name="Light Shading Accent 5" w:semiHidden="0" w:uiPriority="60" w:unhideWhenUsed="0"/>
-    <w:lsdException w:name="Light List Accent 5" w:semiHidden="0" w:uiPriority="61" w:unhideWhenUsed="0"/>
-    <w:lsdException w:name="Light Grid Accent 5" w:semiHidden="0" w:uiPriority="62" w:unhideWhenUsed="0"/>
-    <w:lsdException w:name="Medium Shading 1 Accent 5" w:semiHidden="0" w:uiPriority="63" w:unhideWhenUsed="0"/>
-    <w:lsdException w:name="Medium Shading 2 Accent 5" w:semiHidden="0" w:uiPriority="64" w:unhideWhenUsed="0"/>
-    <w:lsdException w:name="Medium List 1 Accent 5" w:semiHidden="0" w:uiPriority="65" w:unhideWhenUsed="0"/>
-    <w:lsdException w:name="Medium List 2 Accent 5" w:semiHidden="0" w:uiPriority="66" w:unhideWhenUsed="0"/>
-    <w:lsdException w:name="Medium Grid 1 Accent 5" w:semiHidden="0" w:uiPriority="67" w:unhideWhenUsed="0"/>
-    <w:lsdException w:name="Medium Grid 2 Accent 5" w:semiHidden="0" w:uiPriority="68" w:unhideWhenUsed="0"/>
-    <w:lsdException w:name="Medium Grid 3 Accent 5" w:semiHidden="0" w:uiPriority="69" w:unhideWhenUsed="0"/>
-    <w:lsdException w:name="Dark List Accent 5" w:semiHidden="0" w:uiPriority="70" w:unhideWhenUsed="0"/>
-    <w:lsdException w:name="Colorful Shading Accent 5" w:semiHidden="0" w:uiPriority="71" w:unhideWhenUsed="0"/>
-    <w:lsdException w:name="Colorful List Accent 5" w:semiHidden="0" w:uiPriority="72" w:unhideWhenUsed="0"/>
-    <w:lsdException w:name="Colorful Grid Accent 5" w:semiHidden="0" w:uiPriority="73" w:unhideWhenUsed="0"/>
-    <w:lsdException w:name="Light Shading Accent 6" w:semiHidden="0" w:uiPriority="60" w:unhideWhenUsed="0"/>
-    <w:lsdException w:name="Light List Accent 6" w:semiHidden="0" w:uiPriority="61" w:unhideWhenUsed="0"/>
-    <w:lsdException w:name="Light Grid Accent 6" w:semiHidden="0" w:uiPriority="62" w:unhideWhenUsed="0"/>
-    <w:lsdException w:name="Medium Shading 1 Accent 6" w:semiHidden="0" w:uiPriority="63" w:unhideWhenUsed="0"/>
-    <w:lsdException w:name="Medium Shading 2 Accent 6" w:semiHidden="0" w:uiPriority="64" w:unhideWhenUsed="0"/>
-    <w:lsdException w:name="Medium List 1 Accent 6" w:semiHidden="0" w:uiPriority="65" w:unhideWhenUsed="0"/>
-    <w:lsdException w:name="Medium List 2 Accent 6" w:semiHidden="0" w:uiPriority="66" w:unhideWhenUsed="0"/>
-    <w:lsdException w:name="Medium Grid 1 Accent 6" w:semiHidden="0" w:uiPriority="67" w:unhideWhenUsed="0"/>
-    <w:lsdException w:name="Medium Grid 2 Accent 6" w:semiHidden="0" w:uiPriority="68" w:unhideWhenUsed="0"/>
-    <w:lsdException w:name="Medium Grid 3 Accent 6" w:semiHidden="0" w:uiPriority="69" w:unhideWhenUsed="0"/>
-    <w:lsdException w:name="Dark List Accent 6" w:semiHidden="0" w:uiPriority="70" w:unhideWhenUsed="0"/>
-    <w:lsdException w:name="Colorful Shading Accent 6" w:semiHidden="0" w:uiPriority="71" w:unhideWhenUsed="0"/>
-    <w:lsdException w:name="Colorful List Accent 6" w:semiHidden="0" w:uiPriority="72" w:unhideWhenUsed="0"/>
-    <w:lsdException w:name="Colorful Grid Accent 6" w:semiHidden="0" w:uiPriority="73" w:unhideWhenUsed="0"/>
-    <w:lsdException w:name="Subtle Emphasis" w:semiHidden="0" w:uiPriority="19" w:unhideWhenUsed="0" w:qFormat="1"/>
-    <w:lsdException w:name="Intense Emphasis" w:semiHidden="0" w:uiPriority="21" w:unhideWhenUsed="0" w:qFormat="1"/>
-    <w:lsdException w:name="Subtle Reference" w:semiHidden="0" w:uiPriority="31" w:unhideWhenUsed="0" w:qFormat="1"/>
-    <w:lsdException w:name="Intense Reference" w:semiHidden="0" w:uiPriority="32" w:unhideWhenUsed="0" w:qFormat="1"/>
-    <w:lsdException w:name="Book Title" w:semiHidden="0" w:uiPriority="33" w:unhideWhenUsed="0" w:qFormat="1"/>
-    <w:lsdException w:name="Bibliography" w:uiPriority="37"/>
-    <w:lsdException w:name="TOC Heading" w:uiPriority="39" w:qFormat="1"/>
+  <w:latentStyles w:defLockedState="0" w:defUIPriority="99" w:defSemiHidden="0" w:defUnhideWhenUsed="0" w:defQFormat="0" w:count="376">
+    <w:lsdException w:name="Normal" w:uiPriority="0" w:qFormat="1"/>
+    <w:lsdException w:name="heading 1" w:uiPriority="9" w:qFormat="1"/>
+    <w:lsdException w:name="heading 2" w:semiHidden="1" w:uiPriority="9" w:unhideWhenUsed="1" w:qFormat="1"/>
+    <w:lsdException w:name="heading 3" w:semiHidden="1" w:uiPriority="9" w:unhideWhenUsed="1" w:qFormat="1"/>
+    <w:lsdException w:name="heading 4" w:semiHidden="1" w:uiPriority="9" w:unhideWhenUsed="1" w:qFormat="1"/>
+    <w:lsdException w:name="heading 5" w:semiHidden="1" w:uiPriority="9" w:unhideWhenUsed="1" w:qFormat="1"/>
+    <w:lsdException w:name="heading 6" w:semiHidden="1" w:uiPriority="9" w:unhideWhenUsed="1" w:qFormat="1"/>
+    <w:lsdException w:name="heading 7" w:semiHidden="1" w:uiPriority="9" w:unhideWhenUsed="1" w:qFormat="1"/>
+    <w:lsdException w:name="heading 8" w:semiHidden="1" w:uiPriority="9" w:unhideWhenUsed="1" w:qFormat="1"/>
+    <w:lsdException w:name="heading 9" w:semiHidden="1" w:uiPriority="9" w:unhideWhenUsed="1" w:qFormat="1"/>
+    <w:lsdException w:name="index 1" w:semiHidden="1" w:unhideWhenUsed="1"/>
+    <w:lsdException w:name="index 2" w:semiHidden="1" w:unhideWhenUsed="1"/>
+    <w:lsdException w:name="index 3" w:semiHidden="1" w:unhideWhenUsed="1"/>
+    <w:lsdException w:name="index 4" w:semiHidden="1" w:unhideWhenUsed="1"/>
+    <w:lsdException w:name="index 5" w:semiHidden="1" w:unhideWhenUsed="1"/>
+    <w:lsdException w:name="index 6" w:semiHidden="1" w:unhideWhenUsed="1"/>
+    <w:lsdException w:name="index 7" w:semiHidden="1" w:unhideWhenUsed="1"/>
+    <w:lsdException w:name="index 8" w:semiHidden="1" w:unhideWhenUsed="1"/>
+    <w:lsdException w:name="index 9" w:semiHidden="1" w:unhideWhenUsed="1"/>
+    <w:lsdException w:name="toc 1" w:semiHidden="1" w:uiPriority="39" w:unhideWhenUsed="1"/>
+    <w:lsdException w:name="toc 2" w:semiHidden="1" w:uiPriority="39" w:unhideWhenUsed="1"/>
+    <w:lsdException w:name="toc 3" w:semiHidden="1" w:uiPriority="39" w:unhideWhenUsed="1"/>
+    <w:lsdException w:name="toc 4" w:semiHidden="1" w:uiPriority="39" w:unhideWhenUsed="1"/>
+    <w:lsdException w:name="toc 5" w:semiHidden="1" w:uiPriority="39" w:unhideWhenUsed="1"/>
+    <w:lsdException w:name="toc 6" w:semiHidden="1" w:uiPriority="39" w:unhideWhenUsed="1"/>
+    <w:lsdException w:name="toc 7" w:semiHidden="1" w:uiPriority="39" w:unhideWhenUsed="1"/>
+    <w:lsdException w:name="toc 8" w:semiHidden="1" w:uiPriority="39" w:unhideWhenUsed="1"/>
+    <w:lsdException w:name="toc 9" w:semiHidden="1" w:uiPriority="39" w:unhideWhenUsed="1"/>
+    <w:lsdException w:name="Normal Indent" w:semiHidden="1" w:unhideWhenUsed="1"/>
+    <w:lsdException w:name="footnote text" w:semiHidden="1" w:unhideWhenUsed="1"/>
+    <w:lsdException w:name="annotation text" w:semiHidden="1" w:unhideWhenUsed="1"/>
+    <w:lsdException w:name="header" w:semiHidden="1" w:unhideWhenUsed="1"/>
+    <w:lsdException w:name="footer" w:semiHidden="1" w:unhideWhenUsed="1"/>
+    <w:lsdException w:name="index heading" w:semiHidden="1" w:unhideWhenUsed="1"/>
+    <w:lsdException w:name="caption" w:semiHidden="1" w:uiPriority="35" w:unhideWhenUsed="1" w:qFormat="1"/>
+    <w:lsdException w:name="table of figures" w:semiHidden="1" w:unhideWhenUsed="1"/>
+    <w:lsdException w:name="envelope address" w:semiHidden="1" w:unhideWhenUsed="1"/>
+    <w:lsdException w:name="envelope return" w:semiHidden="1" w:unhideWhenUsed="1"/>
+    <w:lsdException w:name="footnote reference" w:semiHidden="1" w:unhideWhenUsed="1"/>
+    <w:lsdException w:name="annotation reference" w:semiHidden="1" w:unhideWhenUsed="1"/>
+    <w:lsdException w:name="line number" w:semiHidden="1" w:unhideWhenUsed="1"/>
+    <w:lsdException w:name="page number" w:semiHidden="1" w:unhideWhenUsed="1"/>
+    <w:lsdException w:name="endnote reference" w:semiHidden="1" w:unhideWhenUsed="1"/>
+    <w:lsdException w:name="endnote text" w:semiHidden="1" w:unhideWhenUsed="1"/>
+    <w:lsdException w:name="table of authorities" w:semiHidden="1" w:unhideWhenUsed="1"/>
+    <w:lsdException w:name="macro" w:semiHidden="1" w:unhideWhenUsed="1"/>
+    <w:lsdException w:name="toa heading" w:semiHidden="1" w:unhideWhenUsed="1"/>
+    <w:lsdException w:name="List" w:semiHidden="1" w:unhideWhenUsed="1"/>
+    <w:lsdException w:name="List Bullet" w:semiHidden="1" w:unhideWhenUsed="1"/>
+    <w:lsdException w:name="List Number" w:semiHidden="1" w:unhideWhenUsed="1"/>
+    <w:lsdException w:name="List 2" w:semiHidden="1" w:unhideWhenUsed="1"/>
+    <w:lsdException w:name="List 3" w:semiHidden="1" w:unhideWhenUsed="1"/>
+    <w:lsdException w:name="List 4" w:semiHidden="1" w:unhideWhenUsed="1"/>
+    <w:lsdException w:name="List 5" w:semiHidden="1" w:unhideWhenUsed="1"/>
+    <w:lsdException w:name="List Bullet 2" w:semiHidden="1" w:unhideWhenUsed="1"/>
+    <w:lsdException w:name="List Bullet 3" w:semiHidden="1" w:unhideWhenUsed="1"/>
+    <w:lsdException w:name="List Bullet 4" w:semiHidden="1" w:unhideWhenUsed="1"/>
+    <w:lsdException w:name="List Bullet 5" w:semiHidden="1" w:unhideWhenUsed="1"/>
+    <w:lsdException w:name="List Number 2" w:semiHidden="1" w:unhideWhenUsed="1"/>
+    <w:lsdException w:name="List Number 3" w:semiHidden="1" w:unhideWhenUsed="1"/>
+    <w:lsdException w:name="List Number 4" w:semiHidden="1" w:unhideWhenUsed="1"/>
+    <w:lsdException w:name="List Number 5" w:semiHidden="1" w:unhideWhenUsed="1"/>
+    <w:lsdException w:name="Title" w:uiPriority="10" w:qFormat="1"/>
+    <w:lsdException w:name="Closing" w:semiHidden="1" w:unhideWhenUsed="1"/>
+    <w:lsdException w:name="Signature" w:semiHidden="1" w:unhideWhenUsed="1"/>
+    <w:lsdException w:name="Default Paragraph Font" w:semiHidden="1" w:uiPriority="1" w:unhideWhenUsed="1"/>
+    <w:lsdException w:name="Body Text" w:semiHidden="1" w:uiPriority="0" w:unhideWhenUsed="1"/>
+    <w:lsdException w:name="Body Text Indent" w:semiHidden="1" w:unhideWhenUsed="1"/>
+    <w:lsdException w:name="List Continue" w:semiHidden="1" w:unhideWhenUsed="1"/>
+    <w:lsdException w:name="List Continue 2" w:semiHidden="1" w:unhideWhenUsed="1"/>
+    <w:lsdException w:name="List Continue 3" w:semiHidden="1" w:unhideWhenUsed="1"/>
+    <w:lsdException w:name="List Continue 4" w:semiHidden="1" w:unhideWhenUsed="1"/>
+    <w:lsdException w:name="List Continue 5" w:semiHidden="1" w:unhideWhenUsed="1"/>
+    <w:lsdException w:name="Message Header" w:semiHidden="1" w:unhideWhenUsed="1"/>
+    <w:lsdException w:name="Subtitle" w:uiPriority="11" w:qFormat="1"/>
+    <w:lsdException w:name="Salutation" w:semiHidden="1" w:unhideWhenUsed="1"/>
+    <w:lsdException w:name="Date" w:semiHidden="1" w:unhideWhenUsed="1"/>
+    <w:lsdException w:name="Body Text First Indent" w:semiHidden="1" w:unhideWhenUsed="1"/>
+    <w:lsdException w:name="Body Text First Indent 2" w:semiHidden="1" w:unhideWhenUsed="1"/>
+    <w:lsdException w:name="Note Heading" w:semiHidden="1" w:unhideWhenUsed="1"/>
+    <w:lsdException w:name="Body Text 2" w:semiHidden="1" w:unhideWhenUsed="1"/>
+    <w:lsdException w:name="Body Text 3" w:semiHidden="1" w:unhideWhenUsed="1"/>
+    <w:lsdException w:name="Body Text Indent 2" w:semiHidden="1" w:unhideWhenUsed="1"/>
+    <w:lsdException w:name="Body Text Indent 3" w:semiHidden="1" w:unhideWhenUsed="1"/>
+    <w:lsdException w:name="Block Text" w:semiHidden="1" w:unhideWhenUsed="1"/>
+    <w:lsdException w:name="Hyperlink" w:semiHidden="1" w:unhideWhenUsed="1"/>
+    <w:lsdException w:name="FollowedHyperlink" w:semiHidden="1" w:unhideWhenUsed="1"/>
+    <w:lsdException w:name="Strong" w:uiPriority="22" w:qFormat="1"/>
+    <w:lsdException w:name="Emphasis" w:uiPriority="20" w:qFormat="1"/>
+    <w:lsdException w:name="Document Map" w:semiHidden="1" w:unhideWhenUsed="1"/>
+    <w:lsdException w:name="Plain Text" w:semiHidden="1" w:unhideWhenUsed="1"/>
+    <w:lsdException w:name="E-mail Signature" w:semiHidden="1" w:unhideWhenUsed="1"/>
+    <w:lsdException w:name="HTML Top of Form" w:semiHidden="1" w:unhideWhenUsed="1"/>
+    <w:lsdException w:name="HTML Bottom of Form" w:semiHidden="1" w:unhideWhenUsed="1"/>
+    <w:lsdException w:name="Normal (Web)" w:semiHidden="1" w:unhideWhenUsed="1"/>
+    <w:lsdException w:name="HTML Acronym" w:semiHidden="1" w:unhideWhenUsed="1"/>
+    <w:lsdException w:name="HTML Address" w:semiHidden="1" w:unhideWhenUsed="1"/>
+    <w:lsdException w:name="HTML Cite" w:semiHidden="1" w:unhideWhenUsed="1"/>
+    <w:lsdException w:name="HTML Code" w:semiHidden="1" w:unhideWhenUsed="1"/>
+    <w:lsdException w:name="HTML Definition" w:semiHidden="1" w:unhideWhenUsed="1"/>
+    <w:lsdException w:name="HTML Keyboard" w:semiHidden="1" w:unhideWhenUsed="1"/>
+    <w:lsdException w:name="HTML Preformatted" w:semiHidden="1" w:unhideWhenUsed="1"/>
+    <w:lsdException w:name="HTML Sample" w:semiHidden="1" w:unhideWhenUsed="1"/>
+    <w:lsdException w:name="HTML Typewriter" w:semiHidden="1" w:unhideWhenUsed="1"/>
+    <w:lsdException w:name="HTML Variable" w:semiHidden="1" w:unhideWhenUsed="1"/>
+    <w:lsdException w:name="Normal Table" w:semiHidden="1" w:unhideWhenUsed="1"/>
+    <w:lsdException w:name="annotation subject" w:semiHidden="1" w:unhideWhenUsed="1"/>
+    <w:lsdException w:name="No List" w:semiHidden="1" w:unhideWhenUsed="1"/>
+    <w:lsdException w:name="Outline List 1" w:semiHidden="1" w:unhideWhenUsed="1"/>
+    <w:lsdException w:name="Outline List 2" w:semiHidden="1" w:unhideWhenUsed="1"/>
+    <w:lsdException w:name="Outline List 3" w:semiHidden="1" w:unhideWhenUsed="1"/>
+    <w:lsdException w:name="Table Simple 1" w:semiHidden="1" w:unhideWhenUsed="1"/>
+    <w:lsdException w:name="Table Simple 2" w:semiHidden="1" w:unhideWhenUsed="1"/>
+    <w:lsdException w:name="Table Simple 3" w:semiHidden="1" w:unhideWhenUsed="1"/>
+    <w:lsdException w:name="Table Classic 1" w:semiHidden="1" w:unhideWhenUsed="1"/>
+    <w:lsdException w:name="Table Classic 2" w:semiHidden="1" w:unhideWhenUsed="1"/>
+    <w:lsdException w:name="Table Classic 3" w:semiHidden="1" w:unhideWhenUsed="1"/>
+    <w:lsdException w:name="Table Classic 4" w:semiHidden="1" w:unhideWhenUsed="1"/>
+    <w:lsdException w:name="Table Colorful 1" w:semiHidden="1" w:unhideWhenUsed="1"/>
+    <w:lsdException w:name="Table Colorful 2" w:semiHidden="1" w:unhideWhenUsed="1"/>
+    <w:lsdException w:name="Table Colorful 3" w:semiHidden="1" w:unhideWhenUsed="1"/>
+    <w:lsdException w:name="Table Columns 1" w:semiHidden="1" w:unhideWhenUsed="1"/>
+    <w:lsdException w:name="Table Columns 2" w:semiHidden="1" w:unhideWhenUsed="1"/>
+    <w:lsdException w:name="Table Columns 3" w:semiHidden="1" w:unhideWhenUsed="1"/>
+    <w:lsdException w:name="Table Columns 4" w:semiHidden="1" w:unhideWhenUsed="1"/>
+    <w:lsdException w:name="Table Columns 5" w:semiHidden="1" w:unhideWhenUsed="1"/>
+    <w:lsdException w:name="Table Grid 1" w:semiHidden="1" w:unhideWhenUsed="1"/>
+    <w:lsdException w:name="Table Grid 2" w:semiHidden="1" w:unhideWhenUsed="1"/>
+    <w:lsdException w:name="Table Grid 3" w:semiHidden="1" w:unhideWhenUsed="1"/>
+    <w:lsdException w:name="Table Grid 4" w:semiHidden="1" w:unhideWhenUsed="1"/>
+    <w:lsdException w:name="Table Grid 5" w:semiHidden="1" w:unhideWhenUsed="1"/>
+    <w:lsdException w:name="Table Grid 6" w:semiHidden="1" w:unhideWhenUsed="1"/>
+    <w:lsdException w:name="Table Grid 7" w:semiHidden="1" w:unhideWhenUsed="1"/>
+    <w:lsdException w:name="Table Grid 8" w:semiHidden="1" w:unhideWhenUsed="1"/>
+    <w:lsdException w:name="Table List 1" w:semiHidden="1" w:unhideWhenUsed="1"/>
+    <w:lsdException w:name="Table List 2" w:semiHidden="1" w:unhideWhenUsed="1"/>
+    <w:lsdException w:name="Table List 3" w:semiHidden="1" w:unhideWhenUsed="1"/>
+    <w:lsdException w:name="Table List 4" w:semiHidden="1" w:unhideWhenUsed="1"/>
+    <w:lsdException w:name="Table List 5" w:semiHidden="1" w:unhideWhenUsed="1"/>
+    <w:lsdException w:name="Table List 6" w:semiHidden="1" w:unhideWhenUsed="1"/>
+    <w:lsdException w:name="Table List 7" w:semiHidden="1" w:unhideWhenUsed="1"/>
+    <w:lsdException w:name="Table List 8" w:semiHidden="1" w:unhideWhenUsed="1"/>
+    <w:lsdException w:name="Table 3D effects 1" w:semiHidden="1" w:unhideWhenUsed="1"/>
+    <w:lsdException w:name="Table 3D effects 2" w:semiHidden="1" w:unhideWhenUsed="1"/>
+    <w:lsdException w:name="Table 3D effects 3" w:semiHidden="1" w:unhideWhenUsed="1"/>
+    <w:lsdException w:name="Table Contemporary" w:semiHidden="1" w:unhideWhenUsed="1"/>
+    <w:lsdException w:name="Table Elegant" w:semiHidden="1" w:unhideWhenUsed="1"/>
+    <w:lsdException w:name="Table Professional" w:semiHidden="1" w:unhideWhenUsed="1"/>
+    <w:lsdException w:name="Table Subtle 1" w:semiHidden="1" w:unhideWhenUsed="1"/>
+    <w:lsdException w:name="Table Subtle 2" w:semiHidden="1" w:unhideWhenUsed="1"/>
+    <w:lsdException w:name="Table Web 1" w:semiHidden="1" w:unhideWhenUsed="1"/>
+    <w:lsdException w:name="Table Web 2" w:semiHidden="1" w:unhideWhenUsed="1"/>
+    <w:lsdException w:name="Table Web 3" w:semiHidden="1" w:unhideWhenUsed="1"/>
+    <w:lsdException w:name="Balloon Text" w:semiHidden="1" w:unhideWhenUsed="1"/>
+    <w:lsdException w:name="Table Grid" w:semiHidden="1" w:uiPriority="39" w:unhideWhenUsed="1"/>
+    <w:lsdException w:name="Table Theme" w:semiHidden="1" w:unhideWhenUsed="1"/>
+    <w:lsdException w:name="Placeholder Text" w:semiHidden="1"/>
+    <w:lsdException w:name="No Spacing" w:uiPriority="1" w:qFormat="1"/>
+    <w:lsdException w:name="Light Shading" w:uiPriority="60"/>
+    <w:lsdException w:name="Light List" w:uiPriority="61"/>
+    <w:lsdException w:name="Light Grid" w:uiPriority="62"/>
+    <w:lsdException w:name="Medium Shading 1" w:uiPriority="63"/>
+    <w:lsdException w:name="Medium Shading 2" w:uiPriority="64"/>
+    <w:lsdException w:name="Medium List 1" w:uiPriority="65"/>
+    <w:lsdException w:name="Medium List 2" w:uiPriority="66"/>
+    <w:lsdException w:name="Medium Grid 1" w:uiPriority="67"/>
+    <w:lsdException w:name="Medium Grid 2" w:uiPriority="68"/>
+    <w:lsdException w:name="Medium Grid 3" w:uiPriority="69"/>
+    <w:lsdException w:name="Dark List" w:uiPriority="70"/>
+    <w:lsdException w:name="Colorful Shading" w:uiPriority="71"/>
+    <w:lsdException w:name="Colorful List" w:uiPriority="72"/>
+    <w:lsdException w:name="Colorful Grid" w:uiPriority="73"/>
+    <w:lsdException w:name="Light Shading Accent 1" w:uiPriority="60"/>
+    <w:lsdException w:name="Light List Accent 1" w:uiPriority="61"/>
+    <w:lsdException w:name="Light Grid Accent 1" w:uiPriority="62"/>
+    <w:lsdException w:name="Medium Shading 1 Accent 1" w:uiPriority="63"/>
+    <w:lsdException w:name="Medium Shading 2 Accent 1" w:uiPriority="64"/>
+    <w:lsdException w:name="Medium List 1 Accent 1" w:uiPriority="65"/>
+    <w:lsdException w:name="Revision" w:semiHidden="1"/>
+    <w:lsdException w:name="List Paragraph" w:uiPriority="34" w:qFormat="1"/>
+    <w:lsdException w:name="Quote" w:uiPriority="29" w:qFormat="1"/>
+    <w:lsdException w:name="Intense Quote" w:uiPriority="30" w:qFormat="1"/>
+    <w:lsdException w:name="Medium List 2 Accent 1" w:uiPriority="66"/>
+    <w:lsdException w:name="Medium Grid 1 Accent 1" w:uiPriority="67"/>
+    <w:lsdException w:name="Medium Grid 2 Accent 1" w:uiPriority="68"/>
+    <w:lsdException w:name="Medium Grid 3 Accent 1" w:uiPriority="69"/>
+    <w:lsdException w:name="Dark List Accent 1" w:uiPriority="70"/>
+    <w:lsdException w:name="Colorful Shading Accent 1" w:uiPriority="71"/>
+    <w:lsdException w:name="Colorful List Accent 1" w:uiPriority="72"/>
+    <w:lsdException w:name="Colorful Grid Accent 1" w:uiPriority="73"/>
+    <w:lsdException w:name="Light Shading Accent 2" w:uiPriority="60"/>
+    <w:lsdException w:name="Light List Accent 2" w:uiPriority="61"/>
+    <w:lsdException w:name="Light Grid Accent 2" w:uiPriority="62"/>
+    <w:lsdException w:name="Medium Shading 1 Accent 2" w:uiPriority="63"/>
+    <w:lsdException w:name="Medium Shading 2 Accent 2" w:uiPriority="64"/>
+    <w:lsdException w:name="Medium List 1 Accent 2" w:uiPriority="65"/>
+    <w:lsdException w:name="Medium List 2 Accent 2" w:uiPriority="66"/>
+    <w:lsdException w:name="Medium Grid 1 Accent 2" w:uiPriority="67"/>
+    <w:lsdException w:name="Medium Grid 2 Accent 2" w:uiPriority="68"/>
+    <w:lsdException w:name="Medium Grid 3 Accent 2" w:uiPriority="69"/>
+    <w:lsdException w:name="Dark List Accent 2" w:uiPriority="70"/>
+    <w:lsdException w:name="Colorful Shading Accent 2" w:uiPriority="71"/>
+    <w:lsdException w:name="Colorful List Accent 2" w:uiPriority="72"/>
+    <w:lsdException w:name="Colorful Grid Accent 2" w:uiPriority="73"/>
+    <w:lsdException w:name="Light Shading Accent 3" w:uiPriority="60"/>
+    <w:lsdException w:name="Light List Accent 3" w:uiPriority="61"/>
+    <w:lsdException w:name="Light Grid Accent 3" w:uiPriority="62"/>
+    <w:lsdException w:name="Medium Shading 1 Accent 3" w:uiPriority="63"/>
+    <w:lsdException w:name="Medium Shading 2 Accent 3" w:uiPriority="64"/>
+    <w:lsdException w:name="Medium List 1 Accent 3" w:uiPriority="65"/>
+    <w:lsdException w:name="Medium List 2 Accent 3" w:uiPriority="66"/>
+    <w:lsdException w:name="Medium Grid 1 Accent 3" w:uiPriority="67"/>
+    <w:lsdException w:name="Medium Grid 2 Accent 3" w:uiPriority="68"/>
+    <w:lsdException w:name="Medium Grid 3 Accent 3" w:uiPriority="69"/>
+    <w:lsdException w:name="Dark List Accent 3" w:uiPriority="70"/>
+    <w:lsdException w:name="Colorful Shading Accent 3" w:uiPriority="71"/>
+    <w:lsdException w:name="Colorful List Accent 3" w:uiPriority="72"/>
+    <w:lsdException w:name="Colorful Grid Accent 3" w:uiPriority="73"/>
+    <w:lsdException w:name="Light Shading Accent 4" w:uiPriority="60"/>
+    <w:lsdException w:name="Light List Accent 4" w:uiPriority="61"/>
+    <w:lsdException w:name="Light Grid Accent 4" w:uiPriority="62"/>
+    <w:lsdException w:name="Medium Shading 1 Accent 4" w:uiPriority="63"/>
+    <w:lsdException w:name="Medium Shading 2 Accent 4" w:uiPriority="64"/>
+    <w:lsdException w:name="Medium List 1 Accent 4" w:uiPriority="65"/>
+    <w:lsdException w:name="Medium List 2 Accent 4" w:uiPriority="66"/>
+    <w:lsdException w:name="Medium Grid 1 Accent 4" w:uiPriority="67"/>
+    <w:lsdException w:name="Medium Grid 2 Accent 4" w:uiPriority="68"/>
+    <w:lsdException w:name="Medium Grid 3 Accent 4" w:uiPriority="69"/>
+    <w:lsdException w:name="Dark List Accent 4" w:uiPriority="70"/>
+    <w:lsdException w:name="Colorful Shading Accent 4" w:uiPriority="71"/>
+    <w:lsdException w:name="Colorful List Accent 4" w:uiPriority="72"/>
+    <w:lsdException w:name="Colorful Grid Accent 4" w:uiPriority="73"/>
+    <w:lsdException w:name="Light Shading Accent 5" w:uiPriority="60"/>
+    <w:lsdException w:name="Light List Accent 5" w:uiPriority="61"/>
+    <w:lsdException w:name="Light Grid Accent 5" w:uiPriority="62"/>
+    <w:lsdException w:name="Medium Shading 1 Accent 5" w:uiPriority="63"/>
+    <w:lsdException w:name="Medium Shading 2 Accent 5" w:uiPriority="64"/>
+    <w:lsdException w:name="Medium List 1 Accent 5" w:uiPriority="65"/>
+    <w:lsdException w:name="Medium List 2 Accent 5" w:uiPriority="66"/>
+    <w:lsdException w:name="Medium Grid 1 Accent 5" w:uiPriority="67"/>
+    <w:lsdException w:name="Medium Grid 2 Accent 5" w:uiPriority="68"/>
+    <w:lsdException w:name="Medium Grid 3 Accent 5" w:uiPriority="69"/>
+    <w:lsdException w:name="Dark List Accent 5" w:uiPriority="70"/>
+    <w:lsdException w:name="Colorful Shading Accent 5" w:uiPriority="71"/>
+    <w:lsdException w:name="Colorful List Accent 5" w:uiPriority="72"/>
+    <w:lsdException w:name="Colorful Grid Accent 5" w:uiPriority="73"/>
+    <w:lsdException w:name="Light Shading Accent 6" w:uiPriority="60"/>
+    <w:lsdException w:name="Light List Accent 6" w:uiPriority="61"/>
+    <w:lsdException w:name="Light Grid Accent 6" w:uiPriority="62"/>
+    <w:lsdException w:name="Medium Shading 1 Accent 6" w:uiPriority="63"/>
+    <w:lsdException w:name="Medium Shading 2 Accent 6" w:uiPriority="64"/>
+    <w:lsdException w:name="Medium List 1 Accent 6" w:uiPriority="65"/>
+    <w:lsdException w:name="Medium List 2 Accent 6" w:uiPriority="66"/>
+    <w:lsdException w:name="Medium Grid 1 Accent 6" w:uiPriority="67"/>
+    <w:lsdException w:name="Medium Grid 2 Accent 6" w:uiPriority="68"/>
+    <w:lsdException w:name="Medium Grid 3 Accent 6" w:uiPriority="69"/>
+    <w:lsdException w:name="Dark List Accent 6" w:uiPriority="70"/>
+    <w:lsdException w:name="Colorful Shading Accent 6" w:uiPriority="71"/>
+    <w:lsdException w:name="Colorful List Accent 6" w:uiPriority="72"/>
+    <w:lsdException w:name="Colorful Grid Accent 6" w:uiPriority="73"/>
+    <w:lsdException w:name="Subtle Emphasis" w:uiPriority="19" w:qFormat="1"/>
+    <w:lsdException w:name="Intense Emphasis" w:uiPriority="21" w:qFormat="1"/>
+    <w:lsdException w:name="Subtle Reference" w:uiPriority="31" w:qFormat="1"/>
+    <w:lsdException w:name="Intense Reference" w:uiPriority="32" w:qFormat="1"/>
+    <w:lsdException w:name="Book Title" w:uiPriority="33" w:qFormat="1"/>
+    <w:lsdException w:name="Bibliography" w:semiHidden="1" w:uiPriority="37" w:unhideWhenUsed="1"/>
+    <w:lsdException w:name="TOC Heading" w:semiHidden="1" w:uiPriority="39" w:unhideWhenUsed="1" w:qFormat="1"/>
+    <w:lsdException w:name="Plain Table 1" w:uiPriority="41"/>
+    <w:lsdException w:name="Plain Table 2" w:uiPriority="42"/>
+    <w:lsdException w:name="Plain Table 3" w:uiPriority="43"/>
+    <w:lsdException w:name="Plain Table 4" w:uiPriority="44"/>
+    <w:lsdException w:name="Plain Table 5" w:uiPriority="45"/>
+    <w:lsdException w:name="Grid Table Light" w:uiPriority="40"/>
+    <w:lsdException w:name="Grid Table 1 Light" w:uiPriority="46"/>
+    <w:lsdException w:name="Grid Table 2" w:uiPriority="47"/>
+    <w:lsdException w:name="Grid Table 3" w:uiPriority="48"/>
+    <w:lsdException w:name="Grid Table 4" w:uiPriority="49"/>
+    <w:lsdException w:name="Grid Table 5 Dark" w:uiPriority="50"/>
+    <w:lsdException w:name="Grid Table 6 Colorful" w:uiPriority="51"/>
+    <w:lsdException w:name="Grid Table 7 Colorful" w:uiPriority="52"/>
+    <w:lsdException w:name="Grid Table 1 Light Accent 1" w:uiPriority="46"/>
+    <w:lsdException w:name="Grid Table 2 Accent 1" w:uiPriority="47"/>
+    <w:lsdException w:name="Grid Table 3 Accent 1" w:uiPriority="48"/>
+    <w:lsdException w:name="Grid Table 4 Accent 1" w:uiPriority="49"/>
+    <w:lsdException w:name="Grid Table 5 Dark Accent 1" w:uiPriority="50"/>
+    <w:lsdException w:name="Grid Table 6 Colorful Accent 1" w:uiPriority="51"/>
+    <w:lsdException w:name="Grid Table 7 Colorful Accent 1" w:uiPriority="52"/>
+    <w:lsdException w:name="Grid Table 1 Light Accent 2" w:uiPriority="46"/>
+    <w:lsdException w:name="Grid Table 2 Accent 2" w:uiPriority="47"/>
+    <w:lsdException w:name="Grid Table 3 Accent 2" w:uiPriority="48"/>
+    <w:lsdException w:name="Grid Table 4 Accent 2" w:uiPriority="49"/>
+    <w:lsdException w:name="Grid Table 5 Dark Accent 2" w:uiPriority="50"/>
+    <w:lsdException w:name="Grid Table 6 Colorful Accent 2" w:uiPriority="51"/>
+    <w:lsdException w:name="Grid Table 7 Colorful Accent 2" w:uiPriority="52"/>
+    <w:lsdException w:name="Grid Table 1 Light Accent 3" w:uiPriority="46"/>
+    <w:lsdException w:name="Grid Table 2 Accent 3" w:uiPriority="47"/>
+    <w:lsdException w:name="Grid Table 3 Accent 3" w:uiPriority="48"/>
+    <w:lsdException w:name="Grid Table 4 Accent 3" w:uiPriority="49"/>
+    <w:lsdException w:name="Grid Table 5 Dark Accent 3" w:uiPriority="50"/>
+    <w:lsdException w:name="Grid Table 6 Colorful Accent 3" w:uiPriority="51"/>
+    <w:lsdException w:name="Grid Table 7 Colorful Accent 3" w:uiPriority="52"/>
+    <w:lsdException w:name="Grid Table 1 Light Accent 4" w:uiPriority="46"/>
+    <w:lsdException w:name="Grid Table 2 Accent 4" w:uiPriority="47"/>
+    <w:lsdException w:name="Grid Table 3 Accent 4" w:uiPriority="48"/>
+    <w:lsdException w:name="Grid Table 4 Accent 4" w:uiPriority="49"/>
+    <w:lsdException w:name="Grid Table 5 Dark Accent 4" w:uiPriority="50"/>
+    <w:lsdException w:name="Grid Table 6 Colorful Accent 4" w:uiPriority="51"/>
+    <w:lsdException w:name="Grid Table 7 Colorful Accent 4" w:uiPriority="52"/>
+    <w:lsdException w:name="Grid Table 1 Light Accent 5" w:uiPriority="46"/>
+    <w:lsdException w:name="Grid Table 2 Accent 5" w:uiPriority="47"/>
+    <w:lsdException w:name="Grid Table 3 Accent 5" w:uiPriority="48"/>
+    <w:lsdException w:name="Grid Table 4 Accent 5" w:uiPriority="49"/>
+    <w:lsdException w:name="Grid Table 5 Dark Accent 5" w:uiPriority="50"/>
+    <w:lsdException w:name="Grid Table 6 Colorful Accent 5" w:uiPriority="51"/>
+    <w:lsdException w:name="Grid Table 7 Colorful Accent 5" w:uiPriority="52"/>
+    <w:lsdException w:name="Grid Table 1 Light Accent 6" w:uiPriority="46"/>
+    <w:lsdException w:name="Grid Table 2 Accent 6" w:uiPriority="47"/>
+    <w:lsdException w:name="Grid Table 3 Accent 6" w:uiPriority="48"/>
+    <w:lsdException w:name="Grid Table 4 Accent 6" w:uiPriority="49"/>
+    <w:lsdException w:name="Grid Table 5 Dark Accent 6" w:uiPriority="50"/>
+    <w:lsdException w:name="Grid Table 6 Colorful Accent 6" w:uiPriority="51"/>
+    <w:lsdException w:name="Grid Table 7 Colorful Accent 6" w:uiPriority="52"/>
+    <w:lsdException w:name="List Table 1 Light" w:uiPriority="46"/>
+    <w:lsdException w:name="List Table 2" w:uiPriority="47"/>
+    <w:lsdException w:name="List Table 3" w:uiPriority="48"/>
+    <w:lsdException w:name="List Table 4" w:uiPriority="49"/>
+    <w:lsdException w:name="List Table 5 Dark" w:uiPriority="50"/>
+    <w:lsdException w:name="List Table 6 Colorful" w:uiPriority="51"/>
+    <w:lsdException w:name="List Table 7 Colorful" w:uiPriority="52"/>
+    <w:lsdException w:name="List Table 1 Light Accent 1" w:uiPriority="46"/>
+    <w:lsdException w:name="List Table 2 Accent 1" w:uiPriority="47"/>
+    <w:lsdException w:name="List Table 3 Accent 1" w:uiPriority="48"/>
+    <w:lsdException w:name="List Table 4 Accent 1" w:uiPriority="49"/>
+    <w:lsdException w:name="List Table 5 Dark Accent 1" w:uiPriority="50"/>
+    <w:lsdException w:name="List Table 6 Colorful Accent 1" w:uiPriority="51"/>
+    <w:lsdException w:name="List Table 7 Colorful Accent 1" w:uiPriority="52"/>
+    <w:lsdException w:name="List Table 1 Light Accent 2" w:uiPriority="46"/>
+    <w:lsdException w:name="List Table 2 Accent 2" w:uiPriority="47"/>
+    <w:lsdException w:name="List Table 3 Accent 2" w:uiPriority="48"/>
+    <w:lsdException w:name="List Table 4 Accent 2" w:uiPriority="49"/>
+    <w:lsdException w:name="List Table 5 Dark Accent 2" w:uiPriority="50"/>
+    <w:lsdException w:name="List Table 6 Colorful Accent 2" w:uiPriority="51"/>
+    <w:lsdException w:name="List Table 7 Colorful Accent 2" w:uiPriority="52"/>
+    <w:lsdException w:name="List Table 1 Light Accent 3" w:uiPriority="46"/>
+    <w:lsdException w:name="List Table 2 Accent 3" w:uiPriority="47"/>
+    <w:lsdException w:name="List Table 3 Accent 3" w:uiPriority="48"/>
+    <w:lsdException w:name="List Table 4 Accent 3" w:uiPriority="49"/>
+    <w:lsdException w:name="List Table 5 Dark Accent 3" w:uiPriority="50"/>
+    <w:lsdException w:name="List Table 6 Colorful Accent 3" w:uiPriority="51"/>
+    <w:lsdException w:name="List Table 7 Colorful Accent 3" w:uiPriority="52"/>
+    <w:lsdException w:name="List Table 1 Light Accent 4" w:uiPriority="46"/>
+    <w:lsdException w:name="List Table 2 Accent 4" w:uiPriority="47"/>
+    <w:lsdException w:name="List Table 3 Accent 4" w:uiPriority="48"/>
+    <w:lsdException w:name="List Table 4 Accent 4" w:uiPriority="49"/>
+    <w:lsdException w:name="List Table 5 Dark Accent 4" w:uiPriority="50"/>
+    <w:lsdException w:name="List Table 6 Colorful Accent 4" w:uiPriority="51"/>
+    <w:lsdException w:name="List Table 7 Colorful Accent 4" w:uiPriority="52"/>
+    <w:lsdException w:name="List Table 1 Light Accent 5" w:uiPriority="46"/>
+    <w:lsdException w:name="List Table 2 Accent 5" w:uiPriority="47"/>
+    <w:lsdException w:name="List Table 3 Accent 5" w:uiPriority="48"/>
+    <w:lsdException w:name="List Table 4 Accent 5" w:uiPriority="49"/>
+    <w:lsdException w:name="List Table 5 Dark Accent 5" w:uiPriority="50"/>
+    <w:lsdException w:name="List Table 6 Colorful Accent 5" w:uiPriority="51"/>
+    <w:lsdException w:name="List Table 7 Colorful Accent 5" w:uiPriority="52"/>
+    <w:lsdException w:name="List Table 1 Light Accent 6" w:uiPriority="46"/>
+    <w:lsdException w:name="List Table 2 Accent 6" w:uiPriority="47"/>
+    <w:lsdException w:name="List Table 3 Accent 6" w:uiPriority="48"/>
+    <w:lsdException w:name="List Table 4 Accent 6" w:uiPriority="49"/>
+    <w:lsdException w:name="List Table 5 Dark Accent 6" w:uiPriority="50"/>
+    <w:lsdException w:name="List Table 6 Colorful Accent 6" w:uiPriority="51"/>
+    <w:lsdException w:name="List Table 7 Colorful Accent 6" w:uiPriority="52"/>
+    <w:lsdException w:name="Mention" w:semiHidden="1" w:unhideWhenUsed="1"/>
+    <w:lsdException w:name="Smart Hyperlink" w:semiHidden="1" w:unhideWhenUsed="1"/>
+    <w:lsdException w:name="Hashtag" w:semiHidden="1" w:unhideWhenUsed="1"/>
+    <w:lsdException w:name="Unresolved Mention" w:semiHidden="1" w:unhideWhenUsed="1"/>
+    <w:lsdException w:name="Smart Link" w:semiHidden="1" w:unhideWhenUsed="1"/>
   </w:latentStyles>
   <w:style w:type="paragraph" w:default="1" w:styleId="Normal">
     <w:name w:val="Normal"/>
@@ -4491,241 +4179,11 @@
     <w:name w:val="0190D838CDA1434DB1C9CDCE897730E2"/>
     <w:rsid w:val="00AC23F3"/>
   </w:style>
-  <w:style w:type="paragraph" w:customStyle="1" w:styleId="19FD1A83578442EBB5D99DC8FBD9ADF6">
-    <w:name w:val="19FD1A83578442EBB5D99DC8FBD9ADF6"/>
-    <w:rsid w:val="00AC23F3"/>
-  </w:style>
-</w:styles>
-</file>
-
-<file path=word/glossary/stylesWithEffects.xml><?xml version="1.0" encoding="utf-8"?>
-<w:styles xmlns:wpc="http://schemas.microsoft.com/office/word/2010/wordprocessingCanvas" xmlns:mc="http://schemas.openxmlformats.org/markup-compatibility/2006" xmlns:o="urn:schemas-microsoft-com:office:office" xmlns:r="http://schemas.openxmlformats.org/officeDocument/2006/relationships" xmlns:m="http://schemas.openxmlformats.org/officeDocument/2006/math" xmlns:v="urn:schemas-microsoft-com:vml" xmlns:wp14="http://schemas.microsoft.com/office/word/2010/wordprocessingDrawing" xmlns:wp="http://schemas.openxmlformats.org/drawingml/2006/wordprocessingDrawing" xmlns:w10="urn:schemas-microsoft-com:office:word" xmlns:w="http://schemas.openxmlformats.org/wordprocessingml/2006/main" xmlns:w14="http://schemas.microsoft.com/office/word/2010/wordml" xmlns:wpg="http://schemas.microsoft.com/office/word/2010/wordprocessingGroup" xmlns:wpi="http://schemas.microsoft.com/office/word/2010/wordprocessingInk" xmlns:wne="http://schemas.microsoft.com/office/word/2006/wordml" xmlns:wps="http://schemas.microsoft.com/office/word/2010/wordprocessingShape" mc:Ignorable="w14 wp14">
-  <w:docDefaults>
-    <w:rPrDefault>
-      <w:rPr>
-        <w:rFonts w:asciiTheme="minorHAnsi" w:eastAsiaTheme="minorEastAsia" w:hAnsiTheme="minorHAnsi" w:cstheme="minorBidi"/>
-        <w:sz w:val="22"/>
-        <w:szCs w:val="22"/>
-        <w:lang w:val="en-US" w:eastAsia="en-US" w:bidi="ar-SA"/>
-      </w:rPr>
-    </w:rPrDefault>
-    <w:pPrDefault>
-      <w:pPr>
-        <w:spacing w:after="160" w:line="259" w:lineRule="auto"/>
-      </w:pPr>
-    </w:pPrDefault>
-  </w:docDefaults>
-  <w:latentStyles w:defLockedState="0" w:defUIPriority="99" w:defSemiHidden="1" w:defUnhideWhenUsed="1" w:defQFormat="0" w:count="267">
-    <w:lsdException w:name="Normal" w:semiHidden="0" w:uiPriority="0" w:unhideWhenUsed="0" w:qFormat="1"/>
-    <w:lsdException w:name="heading 1" w:semiHidden="0" w:uiPriority="9" w:unhideWhenUsed="0" w:qFormat="1"/>
-    <w:lsdException w:name="heading 2" w:uiPriority="9" w:qFormat="1"/>
-    <w:lsdException w:name="heading 3" w:uiPriority="9" w:qFormat="1"/>
-    <w:lsdException w:name="heading 4" w:uiPriority="9" w:qFormat="1"/>
-    <w:lsdException w:name="heading 5" w:uiPriority="9" w:qFormat="1"/>
-    <w:lsdException w:name="heading 6" w:uiPriority="9" w:qFormat="1"/>
-    <w:lsdException w:name="heading 7" w:uiPriority="9" w:qFormat="1"/>
-    <w:lsdException w:name="heading 8" w:uiPriority="9" w:qFormat="1"/>
-    <w:lsdException w:name="heading 9" w:uiPriority="9" w:qFormat="1"/>
-    <w:lsdException w:name="toc 1" w:uiPriority="39"/>
-    <w:lsdException w:name="toc 2" w:uiPriority="39"/>
-    <w:lsdException w:name="toc 3" w:uiPriority="39"/>
-    <w:lsdException w:name="toc 4" w:uiPriority="39"/>
-    <w:lsdException w:name="toc 5" w:uiPriority="39"/>
-    <w:lsdException w:name="toc 6" w:uiPriority="39"/>
-    <w:lsdException w:name="toc 7" w:uiPriority="39"/>
-    <w:lsdException w:name="toc 8" w:uiPriority="39"/>
-    <w:lsdException w:name="toc 9" w:uiPriority="39"/>
-    <w:lsdException w:name="caption" w:uiPriority="35" w:qFormat="1"/>
-    <w:lsdException w:name="Title" w:semiHidden="0" w:uiPriority="10" w:unhideWhenUsed="0" w:qFormat="1"/>
-    <w:lsdException w:name="Default Paragraph Font" w:uiPriority="1"/>
-    <w:lsdException w:name="Body Text" w:uiPriority="0"/>
-    <w:lsdException w:name="Subtitle" w:semiHidden="0" w:uiPriority="11" w:unhideWhenUsed="0" w:qFormat="1"/>
-    <w:lsdException w:name="Strong" w:semiHidden="0" w:uiPriority="22" w:unhideWhenUsed="0" w:qFormat="1"/>
-    <w:lsdException w:name="Emphasis" w:semiHidden="0" w:uiPriority="20" w:unhideWhenUsed="0" w:qFormat="1"/>
-    <w:lsdException w:name="Table Grid" w:semiHidden="0" w:uiPriority="39" w:unhideWhenUsed="0"/>
-    <w:lsdException w:name="Placeholder Text" w:unhideWhenUsed="0"/>
-    <w:lsdException w:name="No Spacing" w:semiHidden="0" w:uiPriority="1" w:unhideWhenUsed="0" w:qFormat="1"/>
-    <w:lsdException w:name="Light Shading" w:semiHidden="0" w:uiPriority="60" w:unhideWhenUsed="0"/>
-    <w:lsdException w:name="Light List" w:semiHidden="0" w:uiPriority="61" w:unhideWhenUsed="0"/>
-    <w:lsdException w:name="Light Grid" w:semiHidden="0" w:uiPriority="62" w:unhideWhenUsed="0"/>
-    <w:lsdException w:name="Medium Shading 1" w:semiHidden="0" w:uiPriority="63" w:unhideWhenUsed="0"/>
-    <w:lsdException w:name="Medium Shading 2" w:semiHidden="0" w:uiPriority="64" w:unhideWhenUsed="0"/>
-    <w:lsdException w:name="Medium List 1" w:semiHidden="0" w:uiPriority="65" w:unhideWhenUsed="0"/>
-    <w:lsdException w:name="Medium List 2" w:semiHidden="0" w:uiPriority="66" w:unhideWhenUsed="0"/>
-    <w:lsdException w:name="Medium Grid 1" w:semiHidden="0" w:uiPriority="67" w:unhideWhenUsed="0"/>
-    <w:lsdException w:name="Medium Grid 2" w:semiHidden="0" w:uiPriority="68" w:unhideWhenUsed="0"/>
-    <w:lsdException w:name="Medium Grid 3" w:semiHidden="0" w:uiPriority="69" w:unhideWhenUsed="0"/>
-    <w:lsdException w:name="Dark List" w:semiHidden="0" w:uiPriority="70" w:unhideWhenUsed="0"/>
-    <w:lsdException w:name="Colorful Shading" w:semiHidden="0" w:uiPriority="71" w:unhideWhenUsed="0"/>
-    <w:lsdException w:name="Colorful List" w:semiHidden="0" w:uiPriority="72" w:unhideWhenUsed="0"/>
-    <w:lsdException w:name="Colorful Grid" w:semiHidden="0" w:uiPriority="73" w:unhideWhenUsed="0"/>
-    <w:lsdException w:name="Light Shading Accent 1" w:semiHidden="0" w:uiPriority="60" w:unhideWhenUsed="0"/>
-    <w:lsdException w:name="Light List Accent 1" w:semiHidden="0" w:uiPriority="61" w:unhideWhenUsed="0"/>
-    <w:lsdException w:name="Light Grid Accent 1" w:semiHidden="0" w:uiPriority="62" w:unhideWhenUsed="0"/>
-    <w:lsdException w:name="Medium Shading 1 Accent 1" w:semiHidden="0" w:uiPriority="63" w:unhideWhenUsed="0"/>
-    <w:lsdException w:name="Medium Shading 2 Accent 1" w:semiHidden="0" w:uiPriority="64" w:unhideWhenUsed="0"/>
-    <w:lsdException w:name="Medium List 1 Accent 1" w:semiHidden="0" w:uiPriority="65" w:unhideWhenUsed="0"/>
-    <w:lsdException w:name="Revision" w:unhideWhenUsed="0"/>
-    <w:lsdException w:name="List Paragraph" w:semiHidden="0" w:uiPriority="34" w:unhideWhenUsed="0" w:qFormat="1"/>
-    <w:lsdException w:name="Quote" w:semiHidden="0" w:uiPriority="29" w:unhideWhenUsed="0" w:qFormat="1"/>
-    <w:lsdException w:name="Intense Quote" w:semiHidden="0" w:uiPriority="30" w:unhideWhenUsed="0" w:qFormat="1"/>
-    <w:lsdException w:name="Medium List 2 Accent 1" w:semiHidden="0" w:uiPriority="66" w:unhideWhenUsed="0"/>
-    <w:lsdException w:name="Medium Grid 1 Accent 1" w:semiHidden="0" w:uiPriority="67" w:unhideWhenUsed="0"/>
-    <w:lsdException w:name="Medium Grid 2 Accent 1" w:semiHidden="0" w:uiPriority="68" w:unhideWhenUsed="0"/>
-    <w:lsdException w:name="Medium Grid 3 Accent 1" w:semiHidden="0" w:uiPriority="69" w:unhideWhenUsed="0"/>
-    <w:lsdException w:name="Dark List Accent 1" w:semiHidden="0" w:uiPriority="70" w:unhideWhenUsed="0"/>
-    <w:lsdException w:name="Colorful Shading Accent 1" w:semiHidden="0" w:uiPriority="71" w:unhideWhenUsed="0"/>
-    <w:lsdException w:name="Colorful List Accent 1" w:semiHidden="0" w:uiPriority="72" w:unhideWhenUsed="0"/>
-    <w:lsdException w:name="Colorful Grid Accent 1" w:semiHidden="0" w:uiPriority="73" w:unhideWhenUsed="0"/>
-    <w:lsdException w:name="Light Shading Accent 2" w:semiHidden="0" w:uiPriority="60" w:unhideWhenUsed="0"/>
-    <w:lsdException w:name="Light List Accent 2" w:semiHidden="0" w:uiPriority="61" w:unhideWhenUsed="0"/>
-    <w:lsdException w:name="Light Grid Accent 2" w:semiHidden="0" w:uiPriority="62" w:unhideWhenUsed="0"/>
-    <w:lsdException w:name="Medium Shading 1 Accent 2" w:semiHidden="0" w:uiPriority="63" w:unhideWhenUsed="0"/>
-    <w:lsdException w:name="Medium Shading 2 Accent 2" w:semiHidden="0" w:uiPriority="64" w:unhideWhenUsed="0"/>
-    <w:lsdException w:name="Medium List 1 Accent 2" w:semiHidden="0" w:uiPriority="65" w:unhideWhenUsed="0"/>
-    <w:lsdException w:name="Medium List 2 Accent 2" w:semiHidden="0" w:uiPriority="66" w:unhideWhenUsed="0"/>
-    <w:lsdException w:name="Medium Grid 1 Accent 2" w:semiHidden="0" w:uiPriority="67" w:unhideWhenUsed="0"/>
-    <w:lsdException w:name="Medium Grid 2 Accent 2" w:semiHidden="0" w:uiPriority="68" w:unhideWhenUsed="0"/>
-    <w:lsdException w:name="Medium Grid 3 Accent 2" w:semiHidden="0" w:uiPriority="69" w:unhideWhenUsed="0"/>
-    <w:lsdException w:name="Dark List Accent 2" w:semiHidden="0" w:uiPriority="70" w:unhideWhenUsed="0"/>
-    <w:lsdException w:name="Colorful Shading Accent 2" w:semiHidden="0" w:uiPriority="71" w:unhideWhenUsed="0"/>
-    <w:lsdException w:name="Colorful List Accent 2" w:semiHidden="0" w:uiPriority="72" w:unhideWhenUsed="0"/>
-    <w:lsdException w:name="Colorful Grid Accent 2" w:semiHidden="0" w:uiPriority="73" w:unhideWhenUsed="0"/>
-    <w:lsdException w:name="Light Shading Accent 3" w:semiHidden="0" w:uiPriority="60" w:unhideWhenUsed="0"/>
-    <w:lsdException w:name="Light List Accent 3" w:semiHidden="0" w:uiPriority="61" w:unhideWhenUsed="0"/>
-    <w:lsdException w:name="Light Grid Accent 3" w:semiHidden="0" w:uiPriority="62" w:unhideWhenUsed="0"/>
-    <w:lsdException w:name="Medium Shading 1 Accent 3" w:semiHidden="0" w:uiPriority="63" w:unhideWhenUsed="0"/>
-    <w:lsdException w:name="Medium Shading 2 Accent 3" w:semiHidden="0" w:uiPriority="64" w:unhideWhenUsed="0"/>
-    <w:lsdException w:name="Medium List 1 Accent 3" w:semiHidden="0" w:uiPriority="65" w:unhideWhenUsed="0"/>
-    <w:lsdException w:name="Medium List 2 Accent 3" w:semiHidden="0" w:uiPriority="66" w:unhideWhenUsed="0"/>
-    <w:lsdException w:name="Medium Grid 1 Accent 3" w:semiHidden="0" w:uiPriority="67" w:unhideWhenUsed="0"/>
-    <w:lsdException w:name="Medium Grid 2 Accent 3" w:semiHidden="0" w:uiPriority="68" w:unhideWhenUsed="0"/>
-    <w:lsdException w:name="Medium Grid 3 Accent 3" w:semiHidden="0" w:uiPriority="69" w:unhideWhenUsed="0"/>
-    <w:lsdException w:name="Dark List Accent 3" w:semiHidden="0" w:uiPriority="70" w:unhideWhenUsed="0"/>
-    <w:lsdException w:name="Colorful Shading Accent 3" w:semiHidden="0" w:uiPriority="71" w:unhideWhenUsed="0"/>
-    <w:lsdException w:name="Colorful List Accent 3" w:semiHidden="0" w:uiPriority="72" w:unhideWhenUsed="0"/>
-    <w:lsdException w:name="Colorful Grid Accent 3" w:semiHidden="0" w:uiPriority="73" w:unhideWhenUsed="0"/>
-    <w:lsdException w:name="Light Shading Accent 4" w:semiHidden="0" w:uiPriority="60" w:unhideWhenUsed="0"/>
-    <w:lsdException w:name="Light List Accent 4" w:semiHidden="0" w:uiPriority="61" w:unhideWhenUsed="0"/>
-    <w:lsdException w:name="Light Grid Accent 4" w:semiHidden="0" w:uiPriority="62" w:unhideWhenUsed="0"/>
-    <w:lsdException w:name="Medium Shading 1 Accent 4" w:semiHidden="0" w:uiPriority="63" w:unhideWhenUsed="0"/>
-    <w:lsdException w:name="Medium Shading 2 Accent 4" w:semiHidden="0" w:uiPriority="64" w:unhideWhenUsed="0"/>
-    <w:lsdException w:name="Medium List 1 Accent 4" w:semiHidden="0" w:uiPriority="65" w:unhideWhenUsed="0"/>
-    <w:lsdException w:name="Medium List 2 Accent 4" w:semiHidden="0" w:uiPriority="66" w:unhideWhenUsed="0"/>
-    <w:lsdException w:name="Medium Grid 1 Accent 4" w:semiHidden="0" w:uiPriority="67" w:unhideWhenUsed="0"/>
-    <w:lsdException w:name="Medium Grid 2 Accent 4" w:semiHidden="0" w:uiPriority="68" w:unhideWhenUsed="0"/>
-    <w:lsdException w:name="Medium Grid 3 Accent 4" w:semiHidden="0" w:uiPriority="69" w:unhideWhenUsed="0"/>
-    <w:lsdException w:name="Dark List Accent 4" w:semiHidden="0" w:uiPriority="70" w:unhideWhenUsed="0"/>
-    <w:lsdException w:name="Colorful Shading Accent 4" w:semiHidden="0" w:uiPriority="71" w:unhideWhenUsed="0"/>
-    <w:lsdException w:name="Colorful List Accent 4" w:semiHidden="0" w:uiPriority="72" w:unhideWhenUsed="0"/>
-    <w:lsdException w:name="Colorful Grid Accent 4" w:semiHidden="0" w:uiPriority="73" w:unhideWhenUsed="0"/>
-    <w:lsdException w:name="Light Shading Accent 5" w:semiHidden="0" w:uiPriority="60" w:unhideWhenUsed="0"/>
-    <w:lsdException w:name="Light List Accent 5" w:semiHidden="0" w:uiPriority="61" w:unhideWhenUsed="0"/>
-    <w:lsdException w:name="Light Grid Accent 5" w:semiHidden="0" w:uiPriority="62" w:unhideWhenUsed="0"/>
-    <w:lsdException w:name="Medium Shading 1 Accent 5" w:semiHidden="0" w:uiPriority="63" w:unhideWhenUsed="0"/>
-    <w:lsdException w:name="Medium Shading 2 Accent 5" w:semiHidden="0" w:uiPriority="64" w:unhideWhenUsed="0"/>
-    <w:lsdException w:name="Medium List 1 Accent 5" w:semiHidden="0" w:uiPriority="65" w:unhideWhenUsed="0"/>
-    <w:lsdException w:name="Medium List 2 Accent 5" w:semiHidden="0" w:uiPriority="66" w:unhideWhenUsed="0"/>
-    <w:lsdException w:name="Medium Grid 1 Accent 5" w:semiHidden="0" w:uiPriority="67" w:unhideWhenUsed="0"/>
-    <w:lsdException w:name="Medium Grid 2 Accent 5" w:semiHidden="0" w:uiPriority="68" w:unhideWhenUsed="0"/>
-    <w:lsdException w:name="Medium Grid 3 Accent 5" w:semiHidden="0" w:uiPriority="69" w:unhideWhenUsed="0"/>
-    <w:lsdException w:name="Dark List Accent 5" w:semiHidden="0" w:uiPriority="70" w:unhideWhenUsed="0"/>
-    <w:lsdException w:name="Colorful Shading Accent 5" w:semiHidden="0" w:uiPriority="71" w:unhideWhenUsed="0"/>
-    <w:lsdException w:name="Colorful List Accent 5" w:semiHidden="0" w:uiPriority="72" w:unhideWhenUsed="0"/>
-    <w:lsdException w:name="Colorful Grid Accent 5" w:semiHidden="0" w:uiPriority="73" w:unhideWhenUsed="0"/>
-    <w:lsdException w:name="Light Shading Accent 6" w:semiHidden="0" w:uiPriority="60" w:unhideWhenUsed="0"/>
-    <w:lsdException w:name="Light List Accent 6" w:semiHidden="0" w:uiPriority="61" w:unhideWhenUsed="0"/>
-    <w:lsdException w:name="Light Grid Accent 6" w:semiHidden="0" w:uiPriority="62" w:unhideWhenUsed="0"/>
-    <w:lsdException w:name="Medium Shading 1 Accent 6" w:semiHidden="0" w:uiPriority="63" w:unhideWhenUsed="0"/>
-    <w:lsdException w:name="Medium Shading 2 Accent 6" w:semiHidden="0" w:uiPriority="64" w:unhideWhenUsed="0"/>
-    <w:lsdException w:name="Medium List 1 Accent 6" w:semiHidden="0" w:uiPriority="65" w:unhideWhenUsed="0"/>
-    <w:lsdException w:name="Medium List 2 Accent 6" w:semiHidden="0" w:uiPriority="66" w:unhideWhenUsed="0"/>
-    <w:lsdException w:name="Medium Grid 1 Accent 6" w:semiHidden="0" w:uiPriority="67" w:unhideWhenUsed="0"/>
-    <w:lsdException w:name="Medium Grid 2 Accent 6" w:semiHidden="0" w:uiPriority="68" w:unhideWhenUsed="0"/>
-    <w:lsdException w:name="Medium Grid 3 Accent 6" w:semiHidden="0" w:uiPriority="69" w:unhideWhenUsed="0"/>
-    <w:lsdException w:name="Dark List Accent 6" w:semiHidden="0" w:uiPriority="70" w:unhideWhenUsed="0"/>
-    <w:lsdException w:name="Colorful Shading Accent 6" w:semiHidden="0" w:uiPriority="71" w:unhideWhenUsed="0"/>
-    <w:lsdException w:name="Colorful List Accent 6" w:semiHidden="0" w:uiPriority="72" w:unhideWhenUsed="0"/>
-    <w:lsdException w:name="Colorful Grid Accent 6" w:semiHidden="0" w:uiPriority="73" w:unhideWhenUsed="0"/>
-    <w:lsdException w:name="Subtle Emphasis" w:semiHidden="0" w:uiPriority="19" w:unhideWhenUsed="0" w:qFormat="1"/>
-    <w:lsdException w:name="Intense Emphasis" w:semiHidden="0" w:uiPriority="21" w:unhideWhenUsed="0" w:qFormat="1"/>
-    <w:lsdException w:name="Subtle Reference" w:semiHidden="0" w:uiPriority="31" w:unhideWhenUsed="0" w:qFormat="1"/>
-    <w:lsdException w:name="Intense Reference" w:semiHidden="0" w:uiPriority="32" w:unhideWhenUsed="0" w:qFormat="1"/>
-    <w:lsdException w:name="Book Title" w:semiHidden="0" w:uiPriority="33" w:unhideWhenUsed="0" w:qFormat="1"/>
-    <w:lsdException w:name="Bibliography" w:uiPriority="37"/>
-    <w:lsdException w:name="TOC Heading" w:uiPriority="39" w:qFormat="1"/>
-  </w:latentStyles>
-  <w:style w:type="paragraph" w:default="1" w:styleId="Normal">
-    <w:name w:val="Normal"/>
-    <w:qFormat/>
-  </w:style>
-  <w:style w:type="character" w:default="1" w:styleId="DefaultParagraphFont">
-    <w:name w:val="Default Paragraph Font"/>
-    <w:uiPriority w:val="1"/>
-    <w:semiHidden/>
-    <w:unhideWhenUsed/>
-  </w:style>
-  <w:style w:type="table" w:default="1" w:styleId="TableNormal">
-    <w:name w:val="Normal Table"/>
-    <w:uiPriority w:val="99"/>
-    <w:semiHidden/>
-    <w:unhideWhenUsed/>
-    <w:tblPr>
-      <w:tblInd w:w="0" w:type="dxa"/>
-      <w:tblCellMar>
-        <w:top w:w="0" w:type="dxa"/>
-        <w:left w:w="108" w:type="dxa"/>
-        <w:bottom w:w="0" w:type="dxa"/>
-        <w:right w:w="108" w:type="dxa"/>
-      </w:tblCellMar>
-    </w:tblPr>
-  </w:style>
-  <w:style w:type="numbering" w:default="1" w:styleId="NoList">
-    <w:name w:val="No List"/>
-    <w:uiPriority w:val="99"/>
-    <w:semiHidden/>
-    <w:unhideWhenUsed/>
-  </w:style>
-  <w:style w:type="paragraph" w:styleId="BodyText">
-    <w:name w:val="Body Text"/>
-    <w:basedOn w:val="Normal"/>
-    <w:link w:val="BodyTextChar"/>
-    <w:rsid w:val="00AC23F3"/>
-    <w:pPr>
-      <w:spacing w:after="200" w:line="300" w:lineRule="auto"/>
-    </w:pPr>
-    <w:rPr>
-      <w:rFonts w:eastAsiaTheme="minorHAnsi"/>
-      <w:sz w:val="20"/>
-    </w:rPr>
-  </w:style>
-  <w:style w:type="character" w:customStyle="1" w:styleId="BodyTextChar">
-    <w:name w:val="Body Text Char"/>
-    <w:basedOn w:val="DefaultParagraphFont"/>
-    <w:link w:val="BodyText"/>
-    <w:rsid w:val="00AC23F3"/>
-    <w:rPr>
-      <w:rFonts w:eastAsiaTheme="minorHAnsi"/>
-      <w:sz w:val="20"/>
-    </w:rPr>
-  </w:style>
-  <w:style w:type="paragraph" w:customStyle="1" w:styleId="6F31DC3D4A7844D090F8F2F04A734AB4">
-    <w:name w:val="6F31DC3D4A7844D090F8F2F04A734AB4"/>
-    <w:rsid w:val="00AC23F3"/>
-  </w:style>
-  <w:style w:type="paragraph" w:customStyle="1" w:styleId="0190D838CDA1434DB1C9CDCE897730E2">
-    <w:name w:val="0190D838CDA1434DB1C9CDCE897730E2"/>
-    <w:rsid w:val="00AC23F3"/>
-  </w:style>
-  <w:style w:type="paragraph" w:customStyle="1" w:styleId="19FD1A83578442EBB5D99DC8FBD9ADF6">
-    <w:name w:val="19FD1A83578442EBB5D99DC8FBD9ADF6"/>
-    <w:rsid w:val="00AC23F3"/>
-  </w:style>
 </w:styles>
 </file>
 
 <file path=word/glossary/webSettings.xml><?xml version="1.0" encoding="utf-8"?>
-<w:webSettings xmlns:mc="http://schemas.openxmlformats.org/markup-compatibility/2006" xmlns:r="http://schemas.openxmlformats.org/officeDocument/2006/relationships" xmlns:w="http://schemas.openxmlformats.org/wordprocessingml/2006/main" xmlns:w14="http://schemas.microsoft.com/office/word/2010/wordml" mc:Ignorable="w14">
+<w:webSettings xmlns:mc="http://schemas.openxmlformats.org/markup-compatibility/2006" xmlns:r="http://schemas.openxmlformats.org/officeDocument/2006/relationships" xmlns:w="http://schemas.openxmlformats.org/wordprocessingml/2006/main" xmlns:w14="http://schemas.microsoft.com/office/word/2010/wordml" xmlns:w15="http://schemas.microsoft.com/office/word/2012/wordml" xmlns:w16cex="http://schemas.microsoft.com/office/word/2018/wordml/cex" xmlns:w16cid="http://schemas.microsoft.com/office/word/2016/wordml/cid" xmlns:w16="http://schemas.microsoft.com/office/word/2018/wordml" xmlns:w16se="http://schemas.microsoft.com/office/word/2015/wordml/symex" mc:Ignorable="w14 w15 w16se w16cid w16 w16cex">
   <w:optimizeForBrowser/>
   <w:allowPNG/>
 </w:webSettings>
@@ -4986,7 +4444,7 @@
   <a:extraClrSchemeLst/>
   <a:extLst>
     <a:ext uri="{05A4C25C-085E-4340-85A3-A5531E510DB2}">
-      <thm15:themeFamily xmlns:thm15="http://schemas.microsoft.com/office/thememl/2012/main" xmlns="" name="Office Theme" id="{62F939B6-93AF-4DB8-9C6B-D6C7DFDC589F}" vid="{4A3C46E8-61CC-4603-A589-7422A47A8E4A}"/>
+      <thm15:themeFamily xmlns:thm15="http://schemas.microsoft.com/office/thememl/2012/main" name="Office Theme" id="{62F939B6-93AF-4DB8-9C6B-D6C7DFDC589F}" vid="{4A3C46E8-61CC-4603-A589-7422A47A8E4A}"/>
     </a:ext>
   </a:extLst>
 </a:theme>

</xml_diff>